<commit_message>
helpers and hook personnalisé
</commit_message>
<xml_diff>
--- a/note.docx
+++ b/note.docx
@@ -4,23 +4,7 @@
   <w:body>
     <w:p>
       <w:r>
-        <w:t xml:space="preserve">Note </w:t>
-      </w:r>
-      <w:proofErr w:type="spellStart"/>
-      <w:r>
-        <w:t>tuto</w:t>
-      </w:r>
-      <w:proofErr w:type="spellEnd"/>
-      <w:r>
-        <w:t xml:space="preserve"> </w:t>
-      </w:r>
-      <w:proofErr w:type="spellStart"/>
-      <w:r>
-        <w:t>react</w:t>
-      </w:r>
-      <w:proofErr w:type="spellEnd"/>
-      <w:r>
-        <w:t> :</w:t>
+        <w:t>Note tuto react :</w:t>
       </w:r>
     </w:p>
     <w:p>
@@ -30,115 +14,22 @@
     </w:p>
     <w:p>
       <w:r>
-        <w:t xml:space="preserve">Copié </w:t>
-      </w:r>
-      <w:proofErr w:type="spellStart"/>
-      <w:r>
-        <w:t>package.json</w:t>
-      </w:r>
-      <w:proofErr w:type="spellEnd"/>
-      <w:r>
-        <w:t xml:space="preserve"> et </w:t>
-      </w:r>
-      <w:proofErr w:type="spellStart"/>
-      <w:r>
-        <w:t>tsconfig.json</w:t>
-      </w:r>
-      <w:proofErr w:type="spellEnd"/>
-    </w:p>
-    <w:p>
-      <w:r>
-        <w:t xml:space="preserve">Et lancer </w:t>
-      </w:r>
-      <w:proofErr w:type="spellStart"/>
-      <w:r>
-        <w:t>npm</w:t>
-      </w:r>
-      <w:proofErr w:type="spellEnd"/>
-      <w:r>
-        <w:t xml:space="preserve"> i</w:t>
-      </w:r>
-    </w:p>
-    <w:p>
-      <w:r>
-        <w:t xml:space="preserve">-Dans </w:t>
-      </w:r>
-      <w:proofErr w:type="spellStart"/>
-      <w:r>
-        <w:t>tsconfig.json</w:t>
-      </w:r>
-      <w:proofErr w:type="spellEnd"/>
-      <w:r>
-        <w:t xml:space="preserve"> dans le </w:t>
-      </w:r>
-      <w:proofErr w:type="spellStart"/>
-      <w:r>
-        <w:t>include</w:t>
-      </w:r>
-      <w:proofErr w:type="spellEnd"/>
-      <w:r>
-        <w:t xml:space="preserve"> on </w:t>
-      </w:r>
-      <w:proofErr w:type="spellStart"/>
-      <w:r>
-        <w:t>spécie</w:t>
-      </w:r>
-      <w:proofErr w:type="spellEnd"/>
-      <w:r>
-        <w:t xml:space="preserve"> notre </w:t>
-      </w:r>
-      <w:proofErr w:type="spellStart"/>
-      <w:r>
-        <w:t>src</w:t>
-      </w:r>
-      <w:proofErr w:type="spellEnd"/>
-      <w:r>
-        <w:t xml:space="preserve"> ou se trouve nos code :</w:t>
-      </w:r>
-    </w:p>
-    <w:p>
-      <w:r>
-        <w:t>-</w:t>
-      </w:r>
-      <w:proofErr w:type="spellStart"/>
-      <w:r>
-        <w:t>danst</w:t>
-      </w:r>
-      <w:proofErr w:type="spellEnd"/>
-      <w:r>
-        <w:t xml:space="preserve"> </w:t>
-      </w:r>
-      <w:proofErr w:type="spellStart"/>
-      <w:r>
-        <w:t>index.tsx</w:t>
-      </w:r>
-      <w:proofErr w:type="spellEnd"/>
-      <w:r>
-        <w:t xml:space="preserve"> on définit </w:t>
-      </w:r>
-      <w:proofErr w:type="spellStart"/>
-      <w:r>
-        <w:t>labas</w:t>
-      </w:r>
-      <w:proofErr w:type="spellEnd"/>
-      <w:r>
-        <w:t xml:space="preserve"> ou on </w:t>
-      </w:r>
-      <w:proofErr w:type="spellStart"/>
-      <w:r>
-        <w:t>inject</w:t>
-      </w:r>
-      <w:proofErr w:type="spellEnd"/>
-      <w:r>
-        <w:t xml:space="preserve"> le contenue de notre </w:t>
-      </w:r>
-      <w:proofErr w:type="spellStart"/>
-      <w:r>
-        <w:t>App.tsx</w:t>
-      </w:r>
-      <w:proofErr w:type="spellEnd"/>
-      <w:r>
-        <w:t xml:space="preserve"> dans le index.html</w:t>
+        <w:t>Copié package.json et tsconfig.json</w:t>
+      </w:r>
+    </w:p>
+    <w:p>
+      <w:r>
+        <w:t>Et lancer npm i</w:t>
+      </w:r>
+    </w:p>
+    <w:p>
+      <w:r>
+        <w:t>-Dans tsconfig.json dans le include on spécie notre src ou se trouve nos code :</w:t>
+      </w:r>
+    </w:p>
+    <w:p>
+      <w:r>
+        <w:t>-danst index.tsx on définit labas ou on inject le contenue de notre App.tsx dans le index.html</w:t>
       </w:r>
     </w:p>
     <w:p/>
@@ -184,23 +75,7 @@
           <w:sz w:val="44"/>
           <w:szCs w:val="44"/>
         </w:rPr>
-        <w:t xml:space="preserve">Représente les données internes d’un composant et peut être modifié par rapport </w:t>
-      </w:r>
-      <w:proofErr w:type="gramStart"/>
-      <w:r>
-        <w:rPr>
-          <w:sz w:val="44"/>
-          <w:szCs w:val="44"/>
-        </w:rPr>
-        <w:t>au interaction</w:t>
-      </w:r>
-      <w:proofErr w:type="gramEnd"/>
-      <w:r>
-        <w:rPr>
-          <w:sz w:val="44"/>
-          <w:szCs w:val="44"/>
-        </w:rPr>
-        <w:t xml:space="preserve"> de l’utilisateur</w:t>
+        <w:t>Représente les données internes d’un composant et peut être modifié par rapport au interaction de l’utilisateur</w:t>
       </w:r>
       <w:r>
         <w:rPr>
@@ -222,16 +97,142 @@
           <w:lang w:val="en-CA" w:eastAsia="fr-FR"/>
         </w:rPr>
       </w:pPr>
-      <w:proofErr w:type="gramStart"/>
       <w:r>
         <w:rPr>
           <w:sz w:val="44"/>
           <w:szCs w:val="44"/>
           <w:lang w:val="en-CA"/>
         </w:rPr>
-        <w:t>Exemple :</w:t>
-      </w:r>
-      <w:proofErr w:type="gramEnd"/>
+        <w:t xml:space="preserve">Exemple : </w:t>
+      </w:r>
+      <w:r>
+        <w:rPr>
+          <w:rFonts w:ascii="Consolas" w:eastAsia="Times New Roman" w:hAnsi="Consolas" w:cs="Times New Roman"/>
+          <w:color w:val="D55FDE"/>
+          <w:sz w:val="21"/>
+          <w:szCs w:val="21"/>
+          <w:lang w:val="en-CA" w:eastAsia="fr-FR"/>
+        </w:rPr>
+        <w:t>const</w:t>
+      </w:r>
+      <w:r>
+        <w:rPr>
+          <w:rFonts w:ascii="Consolas" w:eastAsia="Times New Roman" w:hAnsi="Consolas" w:cs="Times New Roman"/>
+          <w:color w:val="ABB2BF"/>
+          <w:sz w:val="21"/>
+          <w:szCs w:val="21"/>
+          <w:lang w:val="en-CA" w:eastAsia="fr-FR"/>
+        </w:rPr>
+        <w:t xml:space="preserve"> [</w:t>
+      </w:r>
+      <w:r>
+        <w:rPr>
+          <w:rFonts w:ascii="Consolas" w:eastAsia="Times New Roman" w:hAnsi="Consolas" w:cs="Times New Roman"/>
+          <w:color w:val="E5C07B"/>
+          <w:sz w:val="21"/>
+          <w:szCs w:val="21"/>
+          <w:lang w:val="en-CA" w:eastAsia="fr-FR"/>
+        </w:rPr>
+        <w:t>name</w:t>
+      </w:r>
+      <w:r>
+        <w:rPr>
+          <w:rFonts w:ascii="Consolas" w:eastAsia="Times New Roman" w:hAnsi="Consolas" w:cs="Times New Roman"/>
+          <w:color w:val="ABB2BF"/>
+          <w:sz w:val="21"/>
+          <w:szCs w:val="21"/>
+          <w:lang w:val="en-CA" w:eastAsia="fr-FR"/>
+        </w:rPr>
+        <w:t xml:space="preserve">, </w:t>
+      </w:r>
+      <w:r>
+        <w:rPr>
+          <w:rFonts w:ascii="Consolas" w:eastAsia="Times New Roman" w:hAnsi="Consolas" w:cs="Times New Roman"/>
+          <w:color w:val="E5C07B"/>
+          <w:sz w:val="21"/>
+          <w:szCs w:val="21"/>
+          <w:lang w:val="en-CA" w:eastAsia="fr-FR"/>
+        </w:rPr>
+        <w:t>setName</w:t>
+      </w:r>
+      <w:r>
+        <w:rPr>
+          <w:rFonts w:ascii="Consolas" w:eastAsia="Times New Roman" w:hAnsi="Consolas" w:cs="Times New Roman"/>
+          <w:color w:val="ABB2BF"/>
+          <w:sz w:val="21"/>
+          <w:szCs w:val="21"/>
+          <w:lang w:val="en-CA" w:eastAsia="fr-FR"/>
+        </w:rPr>
+        <w:t>]</w:t>
+      </w:r>
+      <w:r>
+        <w:rPr>
+          <w:rFonts w:ascii="Consolas" w:eastAsia="Times New Roman" w:hAnsi="Consolas" w:cs="Times New Roman"/>
+          <w:color w:val="2BBAC5"/>
+          <w:sz w:val="21"/>
+          <w:szCs w:val="21"/>
+          <w:lang w:val="en-CA" w:eastAsia="fr-FR"/>
+        </w:rPr>
+        <w:t>=</w:t>
+      </w:r>
+      <w:r>
+        <w:rPr>
+          <w:rFonts w:ascii="Consolas" w:eastAsia="Times New Roman" w:hAnsi="Consolas" w:cs="Times New Roman"/>
+          <w:color w:val="ABB2BF"/>
+          <w:sz w:val="21"/>
+          <w:szCs w:val="21"/>
+          <w:lang w:val="en-CA" w:eastAsia="fr-FR"/>
+        </w:rPr>
+        <w:t xml:space="preserve"> </w:t>
+      </w:r>
+      <w:r>
+        <w:rPr>
+          <w:rFonts w:ascii="Consolas" w:eastAsia="Times New Roman" w:hAnsi="Consolas" w:cs="Times New Roman"/>
+          <w:color w:val="61AFEF"/>
+          <w:sz w:val="21"/>
+          <w:szCs w:val="21"/>
+          <w:lang w:val="en-CA" w:eastAsia="fr-FR"/>
+        </w:rPr>
+        <w:t>useState</w:t>
+      </w:r>
+      <w:r>
+        <w:rPr>
+          <w:rFonts w:ascii="Consolas" w:eastAsia="Times New Roman" w:hAnsi="Consolas" w:cs="Times New Roman"/>
+          <w:color w:val="ABB2BF"/>
+          <w:sz w:val="21"/>
+          <w:szCs w:val="21"/>
+          <w:lang w:val="en-CA" w:eastAsia="fr-FR"/>
+        </w:rPr>
+        <w:t>(</w:t>
+      </w:r>
+      <w:r>
+        <w:rPr>
+          <w:rFonts w:ascii="Consolas" w:eastAsia="Times New Roman" w:hAnsi="Consolas" w:cs="Times New Roman"/>
+          <w:color w:val="89CA78"/>
+          <w:sz w:val="21"/>
+          <w:szCs w:val="21"/>
+          <w:lang w:val="en-CA" w:eastAsia="fr-FR"/>
+        </w:rPr>
+        <w:t>'React'</w:t>
+      </w:r>
+      <w:r>
+        <w:rPr>
+          <w:rFonts w:ascii="Consolas" w:eastAsia="Times New Roman" w:hAnsi="Consolas" w:cs="Times New Roman"/>
+          <w:color w:val="ABB2BF"/>
+          <w:sz w:val="21"/>
+          <w:szCs w:val="21"/>
+          <w:lang w:val="en-CA" w:eastAsia="fr-FR"/>
+        </w:rPr>
+        <w:t>);</w:t>
+      </w:r>
+    </w:p>
+    <w:p>
+      <w:pPr>
+        <w:rPr>
+          <w:sz w:val="44"/>
+          <w:szCs w:val="44"/>
+        </w:rPr>
+      </w:pPr>
       <w:r>
         <w:rPr>
           <w:sz w:val="44"/>
@@ -240,148 +241,6 @@
         </w:rPr>
         <w:t xml:space="preserve"> </w:t>
       </w:r>
-      <w:proofErr w:type="spellStart"/>
-      <w:r>
-        <w:rPr>
-          <w:rFonts w:ascii="Consolas" w:eastAsia="Times New Roman" w:hAnsi="Consolas" w:cs="Times New Roman"/>
-          <w:color w:val="D55FDE"/>
-          <w:sz w:val="21"/>
-          <w:szCs w:val="21"/>
-          <w:lang w:val="en-CA" w:eastAsia="fr-FR"/>
-        </w:rPr>
-        <w:t>const</w:t>
-      </w:r>
-      <w:proofErr w:type="spellEnd"/>
-      <w:r>
-        <w:rPr>
-          <w:rFonts w:ascii="Consolas" w:eastAsia="Times New Roman" w:hAnsi="Consolas" w:cs="Times New Roman"/>
-          <w:color w:val="ABB2BF"/>
-          <w:sz w:val="21"/>
-          <w:szCs w:val="21"/>
-          <w:lang w:val="en-CA" w:eastAsia="fr-FR"/>
-        </w:rPr>
-        <w:t xml:space="preserve"> [</w:t>
-      </w:r>
-      <w:r>
-        <w:rPr>
-          <w:rFonts w:ascii="Consolas" w:eastAsia="Times New Roman" w:hAnsi="Consolas" w:cs="Times New Roman"/>
-          <w:color w:val="E5C07B"/>
-          <w:sz w:val="21"/>
-          <w:szCs w:val="21"/>
-          <w:lang w:val="en-CA" w:eastAsia="fr-FR"/>
-        </w:rPr>
-        <w:t>name</w:t>
-      </w:r>
-      <w:r>
-        <w:rPr>
-          <w:rFonts w:ascii="Consolas" w:eastAsia="Times New Roman" w:hAnsi="Consolas" w:cs="Times New Roman"/>
-          <w:color w:val="ABB2BF"/>
-          <w:sz w:val="21"/>
-          <w:szCs w:val="21"/>
-          <w:lang w:val="en-CA" w:eastAsia="fr-FR"/>
-        </w:rPr>
-        <w:t xml:space="preserve">, </w:t>
-      </w:r>
-      <w:proofErr w:type="spellStart"/>
-      <w:r>
-        <w:rPr>
-          <w:rFonts w:ascii="Consolas" w:eastAsia="Times New Roman" w:hAnsi="Consolas" w:cs="Times New Roman"/>
-          <w:color w:val="E5C07B"/>
-          <w:sz w:val="21"/>
-          <w:szCs w:val="21"/>
-          <w:lang w:val="en-CA" w:eastAsia="fr-FR"/>
-        </w:rPr>
-        <w:t>setName</w:t>
-      </w:r>
-      <w:proofErr w:type="spellEnd"/>
-      <w:r>
-        <w:rPr>
-          <w:rFonts w:ascii="Consolas" w:eastAsia="Times New Roman" w:hAnsi="Consolas" w:cs="Times New Roman"/>
-          <w:color w:val="ABB2BF"/>
-          <w:sz w:val="21"/>
-          <w:szCs w:val="21"/>
-          <w:lang w:val="en-CA" w:eastAsia="fr-FR"/>
-        </w:rPr>
-        <w:t>]</w:t>
-      </w:r>
-      <w:r>
-        <w:rPr>
-          <w:rFonts w:ascii="Consolas" w:eastAsia="Times New Roman" w:hAnsi="Consolas" w:cs="Times New Roman"/>
-          <w:color w:val="2BBAC5"/>
-          <w:sz w:val="21"/>
-          <w:szCs w:val="21"/>
-          <w:lang w:val="en-CA" w:eastAsia="fr-FR"/>
-        </w:rPr>
-        <w:t>=</w:t>
-      </w:r>
-      <w:r>
-        <w:rPr>
-          <w:rFonts w:ascii="Consolas" w:eastAsia="Times New Roman" w:hAnsi="Consolas" w:cs="Times New Roman"/>
-          <w:color w:val="ABB2BF"/>
-          <w:sz w:val="21"/>
-          <w:szCs w:val="21"/>
-          <w:lang w:val="en-CA" w:eastAsia="fr-FR"/>
-        </w:rPr>
-        <w:t xml:space="preserve"> </w:t>
-      </w:r>
-      <w:proofErr w:type="spellStart"/>
-      <w:r>
-        <w:rPr>
-          <w:rFonts w:ascii="Consolas" w:eastAsia="Times New Roman" w:hAnsi="Consolas" w:cs="Times New Roman"/>
-          <w:color w:val="61AFEF"/>
-          <w:sz w:val="21"/>
-          <w:szCs w:val="21"/>
-          <w:lang w:val="en-CA" w:eastAsia="fr-FR"/>
-        </w:rPr>
-        <w:t>useState</w:t>
-      </w:r>
-      <w:proofErr w:type="spellEnd"/>
-      <w:r>
-        <w:rPr>
-          <w:rFonts w:ascii="Consolas" w:eastAsia="Times New Roman" w:hAnsi="Consolas" w:cs="Times New Roman"/>
-          <w:color w:val="ABB2BF"/>
-          <w:sz w:val="21"/>
-          <w:szCs w:val="21"/>
-          <w:lang w:val="en-CA" w:eastAsia="fr-FR"/>
-        </w:rPr>
-        <w:t>(</w:t>
-      </w:r>
-      <w:r>
-        <w:rPr>
-          <w:rFonts w:ascii="Consolas" w:eastAsia="Times New Roman" w:hAnsi="Consolas" w:cs="Times New Roman"/>
-          <w:color w:val="89CA78"/>
-          <w:sz w:val="21"/>
-          <w:szCs w:val="21"/>
-          <w:lang w:val="en-CA" w:eastAsia="fr-FR"/>
-        </w:rPr>
-        <w:t>'React'</w:t>
-      </w:r>
-      <w:r>
-        <w:rPr>
-          <w:rFonts w:ascii="Consolas" w:eastAsia="Times New Roman" w:hAnsi="Consolas" w:cs="Times New Roman"/>
-          <w:color w:val="ABB2BF"/>
-          <w:sz w:val="21"/>
-          <w:szCs w:val="21"/>
-          <w:lang w:val="en-CA" w:eastAsia="fr-FR"/>
-        </w:rPr>
-        <w:t>);</w:t>
-      </w:r>
-    </w:p>
-    <w:p>
-      <w:pPr>
-        <w:rPr>
-          <w:sz w:val="44"/>
-          <w:szCs w:val="44"/>
-        </w:rPr>
-      </w:pPr>
-      <w:r>
-        <w:rPr>
-          <w:sz w:val="44"/>
-          <w:szCs w:val="44"/>
-          <w:lang w:val="en-CA"/>
-        </w:rPr>
-        <w:t xml:space="preserve"> </w:t>
-      </w:r>
       <w:r>
         <w:rPr>
           <w:sz w:val="44"/>
@@ -397,21 +256,12 @@
           <w:szCs w:val="44"/>
         </w:rPr>
       </w:pPr>
-      <w:proofErr w:type="spellStart"/>
-      <w:r>
-        <w:rPr>
-          <w:sz w:val="44"/>
-          <w:szCs w:val="44"/>
-        </w:rPr>
-        <w:t>Hook</w:t>
-      </w:r>
-      <w:proofErr w:type="spellEnd"/>
-      <w:r>
-        <w:rPr>
-          <w:sz w:val="44"/>
-          <w:szCs w:val="44"/>
-        </w:rPr>
-        <w:t xml:space="preserve"> effet permet de les définir</w:t>
+      <w:r>
+        <w:rPr>
+          <w:sz w:val="44"/>
+          <w:szCs w:val="44"/>
+        </w:rPr>
+        <w:t>Hook effet permet de les définir</w:t>
       </w:r>
       <w:r>
         <w:rPr>
@@ -456,39 +306,7 @@
           <w:sz w:val="44"/>
           <w:szCs w:val="44"/>
         </w:rPr>
-        <w:t>Boucle for n’</w:t>
-      </w:r>
-      <w:proofErr w:type="spellStart"/>
-      <w:r>
-        <w:rPr>
-          <w:sz w:val="44"/>
-          <w:szCs w:val="44"/>
-        </w:rPr>
-        <w:t>éxiste</w:t>
-      </w:r>
-      <w:proofErr w:type="spellEnd"/>
-      <w:r>
-        <w:rPr>
-          <w:sz w:val="44"/>
-          <w:szCs w:val="44"/>
-        </w:rPr>
-        <w:t xml:space="preserve"> pas dans notre </w:t>
-      </w:r>
-      <w:proofErr w:type="spellStart"/>
-      <w:r>
-        <w:rPr>
-          <w:sz w:val="44"/>
-          <w:szCs w:val="44"/>
-        </w:rPr>
-        <w:t>jsx</w:t>
-      </w:r>
-      <w:proofErr w:type="spellEnd"/>
-      <w:r>
-        <w:rPr>
-          <w:sz w:val="44"/>
-          <w:szCs w:val="44"/>
-        </w:rPr>
-        <w:t> :</w:t>
+        <w:t>Boucle for n’éxiste pas dans notre jsx :</w:t>
       </w:r>
     </w:p>
     <w:p>
@@ -549,8 +367,6 @@
         </w:rPr>
         <w:t>&lt;</w:t>
       </w:r>
-      <w:proofErr w:type="spellStart"/>
-      <w:proofErr w:type="gramStart"/>
       <w:r>
         <w:rPr>
           <w:rFonts w:ascii="Consolas" w:eastAsia="Times New Roman" w:hAnsi="Consolas" w:cs="Times New Roman"/>
@@ -561,8 +377,6 @@
         </w:rPr>
         <w:t>ul</w:t>
       </w:r>
-      <w:proofErr w:type="spellEnd"/>
-      <w:proofErr w:type="gramEnd"/>
       <w:r>
         <w:rPr>
           <w:rFonts w:ascii="Consolas" w:eastAsia="Times New Roman" w:hAnsi="Consolas" w:cs="Times New Roman"/>
@@ -606,8 +420,6 @@
         </w:rPr>
         <w:t>{</w:t>
       </w:r>
-      <w:proofErr w:type="spellStart"/>
-      <w:proofErr w:type="gramStart"/>
       <w:r>
         <w:rPr>
           <w:rFonts w:ascii="Consolas" w:eastAsia="Times New Roman" w:hAnsi="Consolas" w:cs="Times New Roman"/>
@@ -638,29 +450,16 @@
         </w:rPr>
         <w:t>map</w:t>
       </w:r>
-      <w:proofErr w:type="spellEnd"/>
-      <w:r>
-        <w:rPr>
-          <w:rFonts w:ascii="Consolas" w:eastAsia="Times New Roman" w:hAnsi="Consolas" w:cs="Times New Roman"/>
-          <w:color w:val="ABB2BF"/>
-          <w:sz w:val="21"/>
-          <w:szCs w:val="21"/>
-          <w:lang w:eastAsia="fr-FR"/>
-        </w:rPr>
-        <w:t>(</w:t>
-      </w:r>
-      <w:proofErr w:type="gramEnd"/>
-      <w:r>
-        <w:rPr>
-          <w:rFonts w:ascii="Consolas" w:eastAsia="Times New Roman" w:hAnsi="Consolas" w:cs="Times New Roman"/>
-          <w:color w:val="ABB2BF"/>
-          <w:sz w:val="21"/>
-          <w:szCs w:val="21"/>
-          <w:lang w:eastAsia="fr-FR"/>
-        </w:rPr>
-        <w:t>(</w:t>
-      </w:r>
-      <w:proofErr w:type="spellStart"/>
+      <w:r>
+        <w:rPr>
+          <w:rFonts w:ascii="Consolas" w:eastAsia="Times New Roman" w:hAnsi="Consolas" w:cs="Times New Roman"/>
+          <w:color w:val="ABB2BF"/>
+          <w:sz w:val="21"/>
+          <w:szCs w:val="21"/>
+          <w:lang w:eastAsia="fr-FR"/>
+        </w:rPr>
+        <w:t>((</w:t>
+      </w:r>
       <w:r>
         <w:rPr>
           <w:rFonts w:ascii="Consolas" w:eastAsia="Times New Roman" w:hAnsi="Consolas" w:cs="Times New Roman"/>
@@ -671,7 +470,6 @@
         </w:rPr>
         <w:t>pokemon</w:t>
       </w:r>
-      <w:proofErr w:type="spellEnd"/>
       <w:r>
         <w:rPr>
           <w:rFonts w:ascii="Consolas" w:eastAsia="Times New Roman" w:hAnsi="Consolas" w:cs="Times New Roman"/>
@@ -725,7 +523,6 @@
         </w:rPr>
         <w:t>      &lt;</w:t>
       </w:r>
-      <w:proofErr w:type="gramStart"/>
       <w:r>
         <w:rPr>
           <w:rFonts w:ascii="Consolas" w:eastAsia="Times New Roman" w:hAnsi="Consolas" w:cs="Times New Roman"/>
@@ -736,7 +533,6 @@
         </w:rPr>
         <w:t>li</w:t>
       </w:r>
-      <w:proofErr w:type="gramEnd"/>
       <w:r>
         <w:rPr>
           <w:rFonts w:ascii="Consolas" w:eastAsia="Times New Roman" w:hAnsi="Consolas" w:cs="Times New Roman"/>
@@ -963,8 +759,6 @@
         </w:rPr>
         <w:t>  &lt;/</w:t>
       </w:r>
-      <w:proofErr w:type="spellStart"/>
-      <w:proofErr w:type="gramStart"/>
       <w:r>
         <w:rPr>
           <w:rFonts w:ascii="Consolas" w:eastAsia="Times New Roman" w:hAnsi="Consolas" w:cs="Times New Roman"/>
@@ -975,8 +769,6 @@
         </w:rPr>
         <w:t>ul</w:t>
       </w:r>
-      <w:proofErr w:type="spellEnd"/>
-      <w:proofErr w:type="gramEnd"/>
       <w:r>
         <w:rPr>
           <w:rFonts w:ascii="Consolas" w:eastAsia="Times New Roman" w:hAnsi="Consolas" w:cs="Times New Roman"/>
@@ -1016,39 +808,7 @@
           <w:szCs w:val="44"/>
         </w:rPr>
         <w:lastRenderedPageBreak/>
-        <w:t>-</w:t>
-      </w:r>
-      <w:proofErr w:type="spellStart"/>
-      <w:r>
-        <w:rPr>
-          <w:sz w:val="44"/>
-          <w:szCs w:val="44"/>
-        </w:rPr>
-        <w:t>recupérer</w:t>
-      </w:r>
-      <w:proofErr w:type="spellEnd"/>
-      <w:r>
-        <w:rPr>
-          <w:sz w:val="44"/>
-          <w:szCs w:val="44"/>
-        </w:rPr>
-        <w:t xml:space="preserve"> simplement les </w:t>
-      </w:r>
-      <w:proofErr w:type="spellStart"/>
-      <w:r>
-        <w:rPr>
-          <w:sz w:val="44"/>
-          <w:szCs w:val="44"/>
-        </w:rPr>
-        <w:t>donnés</w:t>
-      </w:r>
-      <w:proofErr w:type="spellEnd"/>
-      <w:r>
-        <w:rPr>
-          <w:sz w:val="44"/>
-          <w:szCs w:val="44"/>
-        </w:rPr>
-        <w:t xml:space="preserve"> qu’on a besoins :</w:t>
+        <w:t>-recupérer simplement les donnés qu’on a besoins :</w:t>
       </w:r>
     </w:p>
     <w:p>
@@ -1073,7 +833,6 @@
         </w:rPr>
         <w:t>{</w:t>
       </w:r>
-      <w:proofErr w:type="gramStart"/>
       <w:r>
         <w:rPr>
           <w:rFonts w:ascii="Consolas" w:eastAsia="Times New Roman" w:hAnsi="Consolas" w:cs="Times New Roman"/>
@@ -1112,18 +871,7 @@
           <w:szCs w:val="21"/>
           <w:lang w:val="en-CA" w:eastAsia="fr-FR"/>
         </w:rPr>
-        <w:t>(</w:t>
-      </w:r>
-      <w:proofErr w:type="gramEnd"/>
-      <w:r>
-        <w:rPr>
-          <w:rFonts w:ascii="Consolas" w:eastAsia="Times New Roman" w:hAnsi="Consolas" w:cs="Times New Roman"/>
-          <w:color w:val="ABB2BF"/>
-          <w:sz w:val="21"/>
-          <w:szCs w:val="21"/>
-          <w:lang w:val="en-CA" w:eastAsia="fr-FR"/>
-        </w:rPr>
-        <w:t>({</w:t>
+        <w:t>(({</w:t>
       </w:r>
       <w:r>
         <w:rPr>
@@ -1268,7 +1016,6 @@
         </w:rPr>
         <w:t xml:space="preserve"> </w:t>
       </w:r>
-      <w:proofErr w:type="spellStart"/>
       <w:r>
         <w:rPr>
           <w:rFonts w:ascii="Consolas" w:eastAsia="Times New Roman" w:hAnsi="Consolas" w:cs="Times New Roman"/>
@@ -1279,7 +1026,6 @@
         </w:rPr>
         <w:t>className</w:t>
       </w:r>
-      <w:proofErr w:type="spellEnd"/>
       <w:r>
         <w:rPr>
           <w:rFonts w:ascii="Consolas" w:eastAsia="Times New Roman" w:hAnsi="Consolas" w:cs="Times New Roman"/>
@@ -1320,7 +1066,6 @@
         </w:rPr>
         <w:t>key</w:t>
       </w:r>
-      <w:proofErr w:type="gramStart"/>
       <w:r>
         <w:rPr>
           <w:rFonts w:ascii="Consolas" w:eastAsia="Times New Roman" w:hAnsi="Consolas" w:cs="Times New Roman"/>
@@ -1341,7 +1086,6 @@
         </w:rPr>
         <w:t>{</w:t>
       </w:r>
-      <w:proofErr w:type="gramEnd"/>
       <w:r>
         <w:rPr>
           <w:rFonts w:ascii="Consolas" w:eastAsia="Times New Roman" w:hAnsi="Consolas" w:cs="Times New Roman"/>
@@ -1415,7 +1159,6 @@
         </w:rPr>
         <w:t xml:space="preserve"> </w:t>
       </w:r>
-      <w:proofErr w:type="spellStart"/>
       <w:r>
         <w:rPr>
           <w:rFonts w:ascii="Consolas" w:eastAsia="Times New Roman" w:hAnsi="Consolas" w:cs="Times New Roman"/>
@@ -1426,7 +1169,6 @@
         </w:rPr>
         <w:t>className</w:t>
       </w:r>
-      <w:proofErr w:type="spellEnd"/>
       <w:r>
         <w:rPr>
           <w:rFonts w:ascii="Consolas" w:eastAsia="Times New Roman" w:hAnsi="Consolas" w:cs="Times New Roman"/>
@@ -1500,7 +1242,6 @@
         </w:rPr>
         <w:t xml:space="preserve"> </w:t>
       </w:r>
-      <w:proofErr w:type="spellStart"/>
       <w:r>
         <w:rPr>
           <w:rFonts w:ascii="Consolas" w:eastAsia="Times New Roman" w:hAnsi="Consolas" w:cs="Times New Roman"/>
@@ -1511,7 +1252,6 @@
         </w:rPr>
         <w:t>className</w:t>
       </w:r>
-      <w:proofErr w:type="spellEnd"/>
       <w:r>
         <w:rPr>
           <w:rFonts w:ascii="Consolas" w:eastAsia="Times New Roman" w:hAnsi="Consolas" w:cs="Times New Roman"/>
@@ -1565,7 +1305,6 @@
         </w:rPr>
         <w:t>                &lt;</w:t>
       </w:r>
-      <w:proofErr w:type="spellStart"/>
       <w:r>
         <w:rPr>
           <w:rFonts w:ascii="Consolas" w:eastAsia="Times New Roman" w:hAnsi="Consolas" w:cs="Times New Roman"/>
@@ -1576,7 +1315,6 @@
         </w:rPr>
         <w:t>img</w:t>
       </w:r>
-      <w:proofErr w:type="spellEnd"/>
       <w:r>
         <w:rPr>
           <w:rFonts w:ascii="Consolas" w:eastAsia="Times New Roman" w:hAnsi="Consolas" w:cs="Times New Roman"/>
@@ -1587,7 +1325,6 @@
         </w:rPr>
         <w:t xml:space="preserve"> </w:t>
       </w:r>
-      <w:proofErr w:type="spellStart"/>
       <w:r>
         <w:rPr>
           <w:rFonts w:ascii="Consolas" w:eastAsia="Times New Roman" w:hAnsi="Consolas" w:cs="Times New Roman"/>
@@ -1598,8 +1335,6 @@
         </w:rPr>
         <w:t>src</w:t>
       </w:r>
-      <w:proofErr w:type="spellEnd"/>
-      <w:proofErr w:type="gramStart"/>
       <w:r>
         <w:rPr>
           <w:rFonts w:ascii="Consolas" w:eastAsia="Times New Roman" w:hAnsi="Consolas" w:cs="Times New Roman"/>
@@ -1620,7 +1355,6 @@
         </w:rPr>
         <w:t>{</w:t>
       </w:r>
-      <w:proofErr w:type="gramEnd"/>
       <w:r>
         <w:rPr>
           <w:rFonts w:ascii="Consolas" w:eastAsia="Times New Roman" w:hAnsi="Consolas" w:cs="Times New Roman"/>
@@ -1797,7 +1531,6 @@
         </w:rPr>
         <w:t xml:space="preserve"> </w:t>
       </w:r>
-      <w:proofErr w:type="spellStart"/>
       <w:r>
         <w:rPr>
           <w:rFonts w:ascii="Consolas" w:eastAsia="Times New Roman" w:hAnsi="Consolas" w:cs="Times New Roman"/>
@@ -1808,7 +1541,6 @@
         </w:rPr>
         <w:t>className</w:t>
       </w:r>
-      <w:proofErr w:type="spellEnd"/>
       <w:r>
         <w:rPr>
           <w:rFonts w:ascii="Consolas" w:eastAsia="Times New Roman" w:hAnsi="Consolas" w:cs="Times New Roman"/>
@@ -1882,7 +1614,6 @@
         </w:rPr>
         <w:t xml:space="preserve"> </w:t>
       </w:r>
-      <w:proofErr w:type="spellStart"/>
       <w:r>
         <w:rPr>
           <w:rFonts w:ascii="Consolas" w:eastAsia="Times New Roman" w:hAnsi="Consolas" w:cs="Times New Roman"/>
@@ -1893,7 +1624,6 @@
         </w:rPr>
         <w:t>className</w:t>
       </w:r>
-      <w:proofErr w:type="spellEnd"/>
       <w:r>
         <w:rPr>
           <w:rFonts w:ascii="Consolas" w:eastAsia="Times New Roman" w:hAnsi="Consolas" w:cs="Times New Roman"/>
@@ -1957,7 +1687,6 @@
         </w:rPr>
         <w:t>p</w:t>
       </w:r>
-      <w:proofErr w:type="gramStart"/>
       <w:r>
         <w:rPr>
           <w:rFonts w:ascii="Consolas" w:eastAsia="Times New Roman" w:hAnsi="Consolas" w:cs="Times New Roman"/>
@@ -1978,7 +1707,6 @@
         </w:rPr>
         <w:t>{</w:t>
       </w:r>
-      <w:proofErr w:type="gramEnd"/>
       <w:r>
         <w:rPr>
           <w:rFonts w:ascii="Consolas" w:eastAsia="Times New Roman" w:hAnsi="Consolas" w:cs="Times New Roman"/>
@@ -2102,7 +1830,6 @@
         </w:rPr>
         <w:t>{</w:t>
       </w:r>
-      <w:proofErr w:type="spellStart"/>
       <w:r>
         <w:rPr>
           <w:rFonts w:ascii="Consolas" w:eastAsia="Times New Roman" w:hAnsi="Consolas" w:cs="Times New Roman"/>
@@ -2133,7 +1860,6 @@
         </w:rPr>
         <w:t>toString</w:t>
       </w:r>
-      <w:proofErr w:type="spellEnd"/>
       <w:r>
         <w:rPr>
           <w:rFonts w:ascii="Consolas" w:eastAsia="Times New Roman" w:hAnsi="Consolas" w:cs="Times New Roman"/>
@@ -2227,7 +1953,6 @@
         </w:rPr>
         <w:t>&lt;/</w:t>
       </w:r>
-      <w:proofErr w:type="gramStart"/>
       <w:r>
         <w:rPr>
           <w:rFonts w:ascii="Consolas" w:eastAsia="Times New Roman" w:hAnsi="Consolas" w:cs="Times New Roman"/>
@@ -2238,7 +1963,6 @@
         </w:rPr>
         <w:t>div</w:t>
       </w:r>
-      <w:proofErr w:type="gramEnd"/>
       <w:r>
         <w:rPr>
           <w:rFonts w:ascii="Consolas" w:eastAsia="Times New Roman" w:hAnsi="Consolas" w:cs="Times New Roman"/>
@@ -2272,7 +1996,6 @@
         </w:rPr>
         <w:t>              &lt;/</w:t>
       </w:r>
-      <w:proofErr w:type="gramStart"/>
       <w:r>
         <w:rPr>
           <w:rFonts w:ascii="Consolas" w:eastAsia="Times New Roman" w:hAnsi="Consolas" w:cs="Times New Roman"/>
@@ -2283,7 +2006,6 @@
         </w:rPr>
         <w:t>div</w:t>
       </w:r>
-      <w:proofErr w:type="gramEnd"/>
       <w:r>
         <w:rPr>
           <w:rFonts w:ascii="Consolas" w:eastAsia="Times New Roman" w:hAnsi="Consolas" w:cs="Times New Roman"/>
@@ -2317,7 +2039,6 @@
         </w:rPr>
         <w:t>            &lt;/</w:t>
       </w:r>
-      <w:proofErr w:type="gramStart"/>
       <w:r>
         <w:rPr>
           <w:rFonts w:ascii="Consolas" w:eastAsia="Times New Roman" w:hAnsi="Consolas" w:cs="Times New Roman"/>
@@ -2328,7 +2049,6 @@
         </w:rPr>
         <w:t>div</w:t>
       </w:r>
-      <w:proofErr w:type="gramEnd"/>
       <w:r>
         <w:rPr>
           <w:rFonts w:ascii="Consolas" w:eastAsia="Times New Roman" w:hAnsi="Consolas" w:cs="Times New Roman"/>
@@ -2362,7 +2082,6 @@
         </w:rPr>
         <w:t>          &lt;/</w:t>
       </w:r>
-      <w:proofErr w:type="gramStart"/>
       <w:r>
         <w:rPr>
           <w:rFonts w:ascii="Consolas" w:eastAsia="Times New Roman" w:hAnsi="Consolas" w:cs="Times New Roman"/>
@@ -2373,7 +2092,6 @@
         </w:rPr>
         <w:t>div</w:t>
       </w:r>
-      <w:proofErr w:type="gramEnd"/>
       <w:r>
         <w:rPr>
           <w:rFonts w:ascii="Consolas" w:eastAsia="Times New Roman" w:hAnsi="Consolas" w:cs="Times New Roman"/>
@@ -2453,103 +2171,30 @@
           <w:sz w:val="44"/>
           <w:szCs w:val="44"/>
         </w:rPr>
-        <w:t>{</w:t>
-      </w:r>
-      <w:proofErr w:type="spellStart"/>
-      <w:proofErr w:type="gramStart"/>
-      <w:r>
-        <w:rPr>
-          <w:sz w:val="44"/>
-          <w:szCs w:val="44"/>
-        </w:rPr>
-        <w:t>age</w:t>
-      </w:r>
-      <w:proofErr w:type="spellEnd"/>
-      <w:r>
-        <w:rPr>
-          <w:sz w:val="44"/>
-          <w:szCs w:val="44"/>
-        </w:rPr>
-        <w:t>&gt;</w:t>
-      </w:r>
-      <w:proofErr w:type="gramEnd"/>
-      <w:r>
-        <w:rPr>
-          <w:sz w:val="44"/>
-          <w:szCs w:val="44"/>
-        </w:rPr>
-        <w:t xml:space="preserve">18(vous </w:t>
-      </w:r>
-      <w:proofErr w:type="spellStart"/>
-      <w:r>
-        <w:rPr>
-          <w:sz w:val="44"/>
-          <w:szCs w:val="44"/>
-        </w:rPr>
-        <w:t>etes</w:t>
-      </w:r>
-      <w:proofErr w:type="spellEnd"/>
-      <w:r>
-        <w:rPr>
-          <w:sz w:val="44"/>
-          <w:szCs w:val="44"/>
-        </w:rPr>
-        <w:t xml:space="preserve"> majeur) :(vous </w:t>
-      </w:r>
-      <w:proofErr w:type="spellStart"/>
-      <w:r>
-        <w:rPr>
-          <w:sz w:val="44"/>
-          <w:szCs w:val="44"/>
-        </w:rPr>
-        <w:t>etes</w:t>
-      </w:r>
-      <w:proofErr w:type="spellEnd"/>
-      <w:r>
-        <w:rPr>
-          <w:sz w:val="44"/>
-          <w:szCs w:val="44"/>
-        </w:rPr>
-        <w:t xml:space="preserve"> mineur)} ;</w:t>
-      </w:r>
-    </w:p>
-    <w:p>
-      <w:pPr>
-        <w:rPr>
-          <w:sz w:val="44"/>
-          <w:szCs w:val="44"/>
-        </w:rPr>
-      </w:pPr>
-    </w:p>
-    <w:p>
-      <w:pPr>
-        <w:rPr>
-          <w:sz w:val="44"/>
-          <w:szCs w:val="44"/>
-        </w:rPr>
-      </w:pPr>
-      <w:r>
-        <w:rPr>
-          <w:sz w:val="44"/>
-          <w:szCs w:val="44"/>
-        </w:rPr>
-        <w:t xml:space="preserve">Les </w:t>
-      </w:r>
-      <w:proofErr w:type="spellStart"/>
-      <w:r>
-        <w:rPr>
-          <w:sz w:val="44"/>
-          <w:szCs w:val="44"/>
-        </w:rPr>
-        <w:t>props</w:t>
-      </w:r>
-      <w:proofErr w:type="spellEnd"/>
-      <w:r>
-        <w:rPr>
-          <w:sz w:val="44"/>
-          <w:szCs w:val="44"/>
-        </w:rPr>
-        <w:t xml:space="preserve"> : </w:t>
+        <w:t>{age&gt;18(vous etes majeur) :(vous etes mineur)} ;</w:t>
+      </w:r>
+    </w:p>
+    <w:p>
+      <w:pPr>
+        <w:rPr>
+          <w:sz w:val="44"/>
+          <w:szCs w:val="44"/>
+        </w:rPr>
+      </w:pPr>
+    </w:p>
+    <w:p>
+      <w:pPr>
+        <w:rPr>
+          <w:sz w:val="44"/>
+          <w:szCs w:val="44"/>
+        </w:rPr>
+      </w:pPr>
+      <w:r>
+        <w:rPr>
+          <w:sz w:val="44"/>
+          <w:szCs w:val="44"/>
+        </w:rPr>
+        <w:t xml:space="preserve">Les props : </w:t>
       </w:r>
     </w:p>
     <w:p>
@@ -2579,70 +2224,22 @@
           <w:sz w:val="44"/>
           <w:szCs w:val="44"/>
         </w:rPr>
-        <w:t xml:space="preserve">-Pour un </w:t>
-      </w:r>
-      <w:proofErr w:type="spellStart"/>
-      <w:r>
-        <w:rPr>
-          <w:sz w:val="44"/>
-          <w:szCs w:val="44"/>
-        </w:rPr>
-        <w:t>Props</w:t>
-      </w:r>
-      <w:proofErr w:type="spellEnd"/>
-      <w:r>
-        <w:rPr>
-          <w:sz w:val="44"/>
-          <w:szCs w:val="44"/>
-        </w:rPr>
-        <w:t xml:space="preserve"> nous avons besoins d’un composant parent et fils</w:t>
-      </w:r>
-    </w:p>
-    <w:p>
-      <w:pPr>
-        <w:rPr>
-          <w:sz w:val="44"/>
-          <w:szCs w:val="44"/>
-        </w:rPr>
-      </w:pPr>
-      <w:r>
-        <w:rPr>
-          <w:sz w:val="44"/>
-          <w:szCs w:val="44"/>
-        </w:rPr>
-        <w:t xml:space="preserve">         Appeler </w:t>
-      </w:r>
-      <w:proofErr w:type="gramStart"/>
-      <w:r>
-        <w:rPr>
-          <w:sz w:val="44"/>
-          <w:szCs w:val="44"/>
-        </w:rPr>
-        <w:t>un composants </w:t>
-      </w:r>
-      <w:proofErr w:type="gramEnd"/>
-      <w:r>
-        <w:rPr>
-          <w:sz w:val="44"/>
-          <w:szCs w:val="44"/>
-        </w:rPr>
-        <w:t xml:space="preserve"> dans le </w:t>
-      </w:r>
-      <w:proofErr w:type="spellStart"/>
-      <w:r>
-        <w:rPr>
-          <w:sz w:val="44"/>
-          <w:szCs w:val="44"/>
-        </w:rPr>
-        <w:t>App.tsx</w:t>
-      </w:r>
-      <w:proofErr w:type="spellEnd"/>
-      <w:r>
-        <w:rPr>
-          <w:sz w:val="44"/>
-          <w:szCs w:val="44"/>
-        </w:rPr>
-        <w:t>:</w:t>
+        <w:t>-Pour un Props nous avons besoins d’un composant parent et fils</w:t>
+      </w:r>
+    </w:p>
+    <w:p>
+      <w:pPr>
+        <w:rPr>
+          <w:sz w:val="44"/>
+          <w:szCs w:val="44"/>
+        </w:rPr>
+      </w:pPr>
+      <w:r>
+        <w:rPr>
+          <w:sz w:val="44"/>
+          <w:szCs w:val="44"/>
+        </w:rPr>
+        <w:t xml:space="preserve">         Appeler un composants  dans le App.tsx:</w:t>
       </w:r>
     </w:p>
     <w:p>
@@ -2675,7 +2272,6 @@
         </w:rPr>
         <w:t> </w:t>
       </w:r>
-      <w:proofErr w:type="gramStart"/>
       <w:r>
         <w:rPr>
           <w:rFonts w:ascii="Consolas" w:eastAsia="Times New Roman" w:hAnsi="Consolas" w:cs="Times New Roman"/>
@@ -2686,7 +2282,6 @@
         </w:rPr>
         <w:t>return</w:t>
       </w:r>
-      <w:proofErr w:type="gramEnd"/>
       <w:r>
         <w:rPr>
           <w:rFonts w:ascii="Consolas" w:eastAsia="Times New Roman" w:hAnsi="Consolas" w:cs="Times New Roman"/>
@@ -2720,7 +2315,6 @@
         </w:rPr>
         <w:t>&lt;</w:t>
       </w:r>
-      <w:proofErr w:type="spellStart"/>
       <w:r>
         <w:rPr>
           <w:rFonts w:ascii="Consolas" w:eastAsia="Times New Roman" w:hAnsi="Consolas" w:cs="Times New Roman"/>
@@ -2731,7 +2325,6 @@
         </w:rPr>
         <w:t>PokemonList</w:t>
       </w:r>
-      <w:proofErr w:type="spellEnd"/>
       <w:r>
         <w:rPr>
           <w:rFonts w:ascii="Consolas" w:eastAsia="Times New Roman" w:hAnsi="Consolas" w:cs="Times New Roman"/>
@@ -2774,24 +2367,99 @@
           <w:szCs w:val="44"/>
         </w:rPr>
       </w:pPr>
+      <w:r>
+        <w:rPr>
+          <w:sz w:val="44"/>
+          <w:szCs w:val="44"/>
+        </w:rPr>
+        <w:t>2.3</w:t>
+      </w:r>
+    </w:p>
+    <w:p>
+      <w:pPr>
+        <w:rPr>
+          <w:sz w:val="44"/>
+          <w:szCs w:val="44"/>
+        </w:rPr>
+      </w:pPr>
+    </w:p>
+    <w:p>
+      <w:pPr>
+        <w:rPr>
+          <w:sz w:val="44"/>
+          <w:szCs w:val="44"/>
+        </w:rPr>
+      </w:pPr>
+      <w:r>
+        <w:rPr>
+          <w:sz w:val="44"/>
+          <w:szCs w:val="44"/>
+        </w:rPr>
+        <w:t xml:space="preserve"> Helpers extensions .ts</w:t>
+      </w:r>
+    </w:p>
+    <w:p>
+      <w:pPr>
+        <w:rPr>
+          <w:sz w:val="44"/>
+          <w:szCs w:val="44"/>
+        </w:rPr>
+      </w:pPr>
+    </w:p>
+    <w:p>
+      <w:pPr>
+        <w:rPr>
+          <w:sz w:val="44"/>
+          <w:szCs w:val="44"/>
+        </w:rPr>
+      </w:pPr>
+      <w:r>
+        <w:rPr>
+          <w:sz w:val="44"/>
+          <w:szCs w:val="44"/>
+        </w:rPr>
+        <w:t>HOOk personnalisé :</w:t>
+      </w:r>
+    </w:p>
+    <w:p>
+      <w:pPr>
+        <w:rPr>
+          <w:sz w:val="44"/>
+          <w:szCs w:val="44"/>
+        </w:rPr>
+      </w:pPr>
+      <w:r>
+        <w:rPr>
+          <w:sz w:val="44"/>
+          <w:szCs w:val="44"/>
+        </w:rPr>
+        <w:t>Dont son nom commence par use</w:t>
+      </w:r>
+    </w:p>
+    <w:p>
+      <w:pPr>
+        <w:rPr>
+          <w:sz w:val="44"/>
+          <w:szCs w:val="44"/>
+        </w:rPr>
+      </w:pPr>
+    </w:p>
+    <w:p>
+      <w:pPr>
+        <w:rPr>
+          <w:sz w:val="44"/>
+          <w:szCs w:val="44"/>
+        </w:rPr>
+      </w:pPr>
+      <w:r>
+        <w:rPr>
+          <w:sz w:val="44"/>
+          <w:szCs w:val="44"/>
+        </w:rPr>
+        <w:t>ROOT : 2.31</w:t>
+      </w:r>
       <w:bookmarkStart w:id="0" w:name="_GoBack"/>
       <w:bookmarkEnd w:id="0"/>
-    </w:p>
-    <w:p>
-      <w:pPr>
-        <w:rPr>
-          <w:sz w:val="44"/>
-          <w:szCs w:val="44"/>
-        </w:rPr>
-      </w:pPr>
-    </w:p>
-    <w:p>
-      <w:pPr>
-        <w:rPr>
-          <w:sz w:val="44"/>
-          <w:szCs w:val="44"/>
-        </w:rPr>
-      </w:pPr>
     </w:p>
     <w:sectPr>
       <w:pgSz w:w="11906" w:h="16838"/>

</xml_diff>

<commit_message>
formulaire avant sauvegarde edition
</commit_message>
<xml_diff>
--- a/note.docx
+++ b/note.docx
@@ -659,6 +659,18 @@
         </w:rPr>
         <w:t xml:space="preserve"> {</w:t>
       </w:r>
+      <w:r>
+        <w:rPr>
+          <w:rFonts w:ascii="Consolas" w:eastAsia="Times New Roman" w:hAnsi="Consolas" w:cs="Times New Roman"/>
+          <w:color w:val="ABB2BF"/>
+          <w:sz w:val="21"/>
+          <w:szCs w:val="21"/>
+          <w:lang w:val="en-CA" w:eastAsia="fr-FR"/>
+        </w:rPr>
+        <w:t xml:space="preserve"> //boucle for</w:t>
+      </w:r>
+      <w:bookmarkStart w:id="0" w:name="_GoBack"/>
+      <w:bookmarkEnd w:id="0"/>
     </w:p>
     <w:p>
       <w:pPr>
@@ -852,7 +864,7 @@
           <w:color w:val="ABB2BF"/>
           <w:sz w:val="21"/>
           <w:szCs w:val="21"/>
-          <w:lang w:val="en-CA" w:eastAsia="fr-FR"/>
+          <w:lang w:eastAsia="fr-FR"/>
         </w:rPr>
       </w:pPr>
       <w:r>
@@ -871,7 +883,7 @@
           <w:color w:val="61AFEF"/>
           <w:sz w:val="21"/>
           <w:szCs w:val="21"/>
-          <w:lang w:val="en-CA" w:eastAsia="fr-FR"/>
+          <w:lang w:eastAsia="fr-FR"/>
         </w:rPr>
         <w:t>setPokemon</w:t>
       </w:r>
@@ -881,7 +893,7 @@
           <w:color w:val="ABB2BF"/>
           <w:sz w:val="21"/>
           <w:szCs w:val="21"/>
-          <w:lang w:val="en-CA" w:eastAsia="fr-FR"/>
+          <w:lang w:eastAsia="fr-FR"/>
         </w:rPr>
         <w:t>(</w:t>
       </w:r>
@@ -891,7 +903,7 @@
           <w:color w:val="EF596F"/>
           <w:sz w:val="21"/>
           <w:szCs w:val="21"/>
-          <w:lang w:val="en-CA" w:eastAsia="fr-FR"/>
+          <w:lang w:eastAsia="fr-FR"/>
         </w:rPr>
         <w:t>pokemon</w:t>
       </w:r>
@@ -901,7 +913,7 @@
           <w:color w:val="ABB2BF"/>
           <w:sz w:val="21"/>
           <w:szCs w:val="21"/>
-          <w:lang w:val="en-CA" w:eastAsia="fr-FR"/>
+          <w:lang w:eastAsia="fr-FR"/>
         </w:rPr>
         <w:t>);</w:t>
       </w:r>
@@ -915,16 +927,16 @@
           <w:color w:val="ABB2BF"/>
           <w:sz w:val="21"/>
           <w:szCs w:val="21"/>
-          <w:lang w:val="en-CA" w:eastAsia="fr-FR"/>
-        </w:rPr>
-      </w:pPr>
-      <w:r>
-        <w:rPr>
-          <w:rFonts w:ascii="Consolas" w:eastAsia="Times New Roman" w:hAnsi="Consolas" w:cs="Times New Roman"/>
-          <w:color w:val="ABB2BF"/>
-          <w:sz w:val="21"/>
-          <w:szCs w:val="21"/>
-          <w:lang w:val="en-CA" w:eastAsia="fr-FR"/>
+          <w:lang w:eastAsia="fr-FR"/>
+        </w:rPr>
+      </w:pPr>
+      <w:r>
+        <w:rPr>
+          <w:rFonts w:ascii="Consolas" w:eastAsia="Times New Roman" w:hAnsi="Consolas" w:cs="Times New Roman"/>
+          <w:color w:val="ABB2BF"/>
+          <w:sz w:val="21"/>
+          <w:szCs w:val="21"/>
+          <w:lang w:eastAsia="fr-FR"/>
         </w:rPr>
         <w:t>      }</w:t>
       </w:r>
@@ -938,16 +950,16 @@
           <w:color w:val="ABB2BF"/>
           <w:sz w:val="21"/>
           <w:szCs w:val="21"/>
-          <w:lang w:val="en-CA" w:eastAsia="fr-FR"/>
-        </w:rPr>
-      </w:pPr>
-      <w:r>
-        <w:rPr>
-          <w:rFonts w:ascii="Consolas" w:eastAsia="Times New Roman" w:hAnsi="Consolas" w:cs="Times New Roman"/>
-          <w:color w:val="ABB2BF"/>
-          <w:sz w:val="21"/>
-          <w:szCs w:val="21"/>
-          <w:lang w:val="en-CA" w:eastAsia="fr-FR"/>
+          <w:lang w:eastAsia="fr-FR"/>
+        </w:rPr>
+      </w:pPr>
+      <w:r>
+        <w:rPr>
+          <w:rFonts w:ascii="Consolas" w:eastAsia="Times New Roman" w:hAnsi="Consolas" w:cs="Times New Roman"/>
+          <w:color w:val="ABB2BF"/>
+          <w:sz w:val="21"/>
+          <w:szCs w:val="21"/>
+          <w:lang w:eastAsia="fr-FR"/>
         </w:rPr>
         <w:t>    })</w:t>
       </w:r>
@@ -3041,7 +3053,7 @@
           <w:color w:val="ABB2BF"/>
           <w:sz w:val="21"/>
           <w:szCs w:val="21"/>
-          <w:lang w:eastAsia="fr-FR"/>
+          <w:lang w:val="en-CA" w:eastAsia="fr-FR"/>
         </w:rPr>
       </w:pPr>
       <w:r>
@@ -3060,7 +3072,7 @@
           <w:color w:val="D55FDE"/>
           <w:sz w:val="21"/>
           <w:szCs w:val="21"/>
-          <w:lang w:eastAsia="fr-FR"/>
+          <w:lang w:val="en-CA" w:eastAsia="fr-FR"/>
         </w:rPr>
         <w:t>return</w:t>
       </w:r>
@@ -3070,7 +3082,7 @@
           <w:color w:val="ABB2BF"/>
           <w:sz w:val="21"/>
           <w:szCs w:val="21"/>
-          <w:lang w:eastAsia="fr-FR"/>
+          <w:lang w:val="en-CA" w:eastAsia="fr-FR"/>
         </w:rPr>
         <w:t xml:space="preserve"> (</w:t>
       </w:r>
@@ -3084,16 +3096,16 @@
           <w:color w:val="ABB2BF"/>
           <w:sz w:val="21"/>
           <w:szCs w:val="21"/>
-          <w:lang w:eastAsia="fr-FR"/>
-        </w:rPr>
-      </w:pPr>
-      <w:r>
-        <w:rPr>
-          <w:rFonts w:ascii="Consolas" w:eastAsia="Times New Roman" w:hAnsi="Consolas" w:cs="Times New Roman"/>
-          <w:color w:val="ABB2BF"/>
-          <w:sz w:val="21"/>
-          <w:szCs w:val="21"/>
-          <w:lang w:eastAsia="fr-FR"/>
+          <w:lang w:val="en-CA" w:eastAsia="fr-FR"/>
+        </w:rPr>
+      </w:pPr>
+      <w:r>
+        <w:rPr>
+          <w:rFonts w:ascii="Consolas" w:eastAsia="Times New Roman" w:hAnsi="Consolas" w:cs="Times New Roman"/>
+          <w:color w:val="ABB2BF"/>
+          <w:sz w:val="21"/>
+          <w:szCs w:val="21"/>
+          <w:lang w:val="en-CA" w:eastAsia="fr-FR"/>
         </w:rPr>
         <w:t>&lt;</w:t>
       </w:r>
@@ -3103,7 +3115,7 @@
           <w:color w:val="E5C07B"/>
           <w:sz w:val="21"/>
           <w:szCs w:val="21"/>
-          <w:lang w:eastAsia="fr-FR"/>
+          <w:lang w:val="en-CA" w:eastAsia="fr-FR"/>
         </w:rPr>
         <w:t>PokemonList</w:t>
       </w:r>
@@ -3113,7 +3125,7 @@
           <w:color w:val="ABB2BF"/>
           <w:sz w:val="21"/>
           <w:szCs w:val="21"/>
-          <w:lang w:eastAsia="fr-FR"/>
+          <w:lang w:val="en-CA" w:eastAsia="fr-FR"/>
         </w:rPr>
         <w:t xml:space="preserve"> /&gt;</w:t>
       </w:r>
@@ -3127,16 +3139,16 @@
           <w:color w:val="ABB2BF"/>
           <w:sz w:val="21"/>
           <w:szCs w:val="21"/>
-          <w:lang w:eastAsia="fr-FR"/>
-        </w:rPr>
-      </w:pPr>
-      <w:r>
-        <w:rPr>
-          <w:rFonts w:ascii="Consolas" w:eastAsia="Times New Roman" w:hAnsi="Consolas" w:cs="Times New Roman"/>
-          <w:color w:val="ABB2BF"/>
-          <w:sz w:val="21"/>
-          <w:szCs w:val="21"/>
-          <w:lang w:eastAsia="fr-FR"/>
+          <w:lang w:val="en-CA" w:eastAsia="fr-FR"/>
+        </w:rPr>
+      </w:pPr>
+      <w:r>
+        <w:rPr>
+          <w:rFonts w:ascii="Consolas" w:eastAsia="Times New Roman" w:hAnsi="Consolas" w:cs="Times New Roman"/>
+          <w:color w:val="ABB2BF"/>
+          <w:sz w:val="21"/>
+          <w:szCs w:val="21"/>
+          <w:lang w:val="en-CA" w:eastAsia="fr-FR"/>
         </w:rPr>
         <w:t> )</w:t>
       </w:r>
@@ -3146,20 +3158,23 @@
         <w:rPr>
           <w:sz w:val="44"/>
           <w:szCs w:val="44"/>
-        </w:rPr>
-      </w:pPr>
-    </w:p>
-    <w:p>
-      <w:pPr>
-        <w:rPr>
-          <w:sz w:val="44"/>
-          <w:szCs w:val="44"/>
-        </w:rPr>
-      </w:pPr>
-      <w:r>
-        <w:rPr>
-          <w:sz w:val="44"/>
-          <w:szCs w:val="44"/>
+          <w:lang w:val="en-CA"/>
+        </w:rPr>
+      </w:pPr>
+    </w:p>
+    <w:p>
+      <w:pPr>
+        <w:rPr>
+          <w:sz w:val="44"/>
+          <w:szCs w:val="44"/>
+          <w:lang w:val="en-CA"/>
+        </w:rPr>
+      </w:pPr>
+      <w:r>
+        <w:rPr>
+          <w:sz w:val="44"/>
+          <w:szCs w:val="44"/>
+          <w:lang w:val="en-CA"/>
         </w:rPr>
         <w:t xml:space="preserve"> Helpers extensions .ts</w:t>
       </w:r>
@@ -3169,20 +3184,23 @@
         <w:rPr>
           <w:sz w:val="44"/>
           <w:szCs w:val="44"/>
-        </w:rPr>
-      </w:pPr>
-    </w:p>
-    <w:p>
-      <w:pPr>
-        <w:rPr>
-          <w:sz w:val="44"/>
-          <w:szCs w:val="44"/>
-        </w:rPr>
-      </w:pPr>
-      <w:r>
-        <w:rPr>
-          <w:sz w:val="44"/>
-          <w:szCs w:val="44"/>
+          <w:lang w:val="en-CA"/>
+        </w:rPr>
+      </w:pPr>
+    </w:p>
+    <w:p>
+      <w:pPr>
+        <w:rPr>
+          <w:sz w:val="44"/>
+          <w:szCs w:val="44"/>
+          <w:lang w:val="en-CA"/>
+        </w:rPr>
+      </w:pPr>
+      <w:r>
+        <w:rPr>
+          <w:sz w:val="44"/>
+          <w:szCs w:val="44"/>
+          <w:lang w:val="en-CA"/>
         </w:rPr>
         <w:t>HOOk personnalisé :</w:t>
       </w:r>
@@ -3222,9 +3240,16 @@
         <w:rPr>
           <w:sz w:val="44"/>
           <w:szCs w:val="44"/>
+        </w:rPr>
+        <w:t xml:space="preserve">                   </w:t>
+      </w:r>
+      <w:r>
+        <w:rPr>
+          <w:sz w:val="44"/>
+          <w:szCs w:val="44"/>
           <w:lang w:val="en-CA"/>
         </w:rPr>
-        <w:t xml:space="preserve">                   Routes :</w:t>
+        <w:t>Routes :</w:t>
       </w:r>
     </w:p>
     <w:p>
@@ -5249,7 +5274,7 @@
           <w:color w:val="ABB2BF"/>
           <w:sz w:val="21"/>
           <w:szCs w:val="21"/>
-          <w:lang w:eastAsia="fr-FR"/>
+          <w:lang w:val="en-CA" w:eastAsia="fr-FR"/>
         </w:rPr>
         <w:t xml:space="preserve">    </w:t>
       </w:r>
@@ -5910,24 +5935,35 @@
         </w:rPr>
         <w:t xml:space="preserve"> //on le met en derniére</w:t>
       </w:r>
-      <w:bookmarkStart w:id="0" w:name="_GoBack"/>
-      <w:bookmarkEnd w:id="0"/>
-    </w:p>
-    <w:p>
-      <w:pPr>
-        <w:rPr>
-          <w:sz w:val="44"/>
-          <w:szCs w:val="44"/>
-          <w:lang w:val="en-CA"/>
-        </w:rPr>
-      </w:pPr>
-    </w:p>
-    <w:p>
-      <w:pPr>
-        <w:rPr>
-          <w:sz w:val="44"/>
-          <w:szCs w:val="44"/>
-          <w:lang w:val="en-CA"/>
+    </w:p>
+    <w:p>
+      <w:pPr>
+        <w:rPr>
+          <w:sz w:val="44"/>
+          <w:szCs w:val="44"/>
+        </w:rPr>
+      </w:pPr>
+    </w:p>
+    <w:p>
+      <w:pPr>
+        <w:rPr>
+          <w:sz w:val="44"/>
+          <w:szCs w:val="44"/>
+        </w:rPr>
+      </w:pPr>
+      <w:r>
+        <w:rPr>
+          <w:sz w:val="44"/>
+          <w:szCs w:val="44"/>
+        </w:rPr>
+        <w:t>2/49</w:t>
+      </w:r>
+    </w:p>
+    <w:p>
+      <w:pPr>
+        <w:rPr>
+          <w:sz w:val="44"/>
+          <w:szCs w:val="44"/>
         </w:rPr>
       </w:pPr>
     </w:p>

</xml_diff>

<commit_message>
delete mock pokemon and use api json serve
</commit_message>
<xml_diff>
--- a/note.docx
+++ b/note.docx
@@ -484,12 +484,14 @@
         <w:rPr>
           <w:sz w:val="44"/>
           <w:szCs w:val="44"/>
-        </w:rPr>
-      </w:pPr>
-      <w:r>
-        <w:rPr>
-          <w:sz w:val="44"/>
-          <w:szCs w:val="44"/>
+          <w:lang w:val="en-CA"/>
+        </w:rPr>
+      </w:pPr>
+      <w:r>
+        <w:rPr>
+          <w:sz w:val="44"/>
+          <w:szCs w:val="44"/>
+          <w:lang w:val="en-CA"/>
         </w:rPr>
         <w:t>Exemple :</w:t>
       </w:r>
@@ -5800,14 +5802,12 @@
         <w:rPr>
           <w:sz w:val="44"/>
           <w:szCs w:val="44"/>
-          <w:lang w:val="en-CA"/>
-        </w:rPr>
-      </w:pPr>
-      <w:r>
-        <w:rPr>
-          <w:sz w:val="44"/>
-          <w:szCs w:val="44"/>
-          <w:lang w:val="en-CA"/>
+        </w:rPr>
+      </w:pPr>
+      <w:r>
+        <w:rPr>
+          <w:sz w:val="44"/>
+          <w:szCs w:val="44"/>
         </w:rPr>
         <w:t>Route not found 404:</w:t>
       </w:r>
@@ -5817,7 +5817,6 @@
         <w:rPr>
           <w:sz w:val="44"/>
           <w:szCs w:val="44"/>
-          <w:lang w:val="en-CA"/>
         </w:rPr>
       </w:pPr>
     </w:p>
@@ -5936,17 +5935,306 @@
     </w:p>
     <w:p>
       <w:pPr>
-        <w:rPr>
-          <w:sz w:val="44"/>
-          <w:szCs w:val="44"/>
-        </w:rPr>
-      </w:pPr>
-      <w:r>
-        <w:rPr>
-          <w:sz w:val="44"/>
-          <w:szCs w:val="44"/>
-        </w:rPr>
-        <w:t xml:space="preserve">    Formulaire :</w:t>
+        <w:shd w:val="clear" w:color="auto" w:fill="282C34"/>
+        <w:spacing w:after="0" w:line="285" w:lineRule="atLeast"/>
+        <w:rPr>
+          <w:rFonts w:ascii="Consolas" w:eastAsia="Times New Roman" w:hAnsi="Consolas" w:cs="Times New Roman"/>
+          <w:color w:val="ABB2BF"/>
+          <w:sz w:val="21"/>
+          <w:szCs w:val="21"/>
+          <w:lang w:eastAsia="fr-FR"/>
+        </w:rPr>
+      </w:pPr>
+    </w:p>
+    <w:p>
+      <w:pPr>
+        <w:shd w:val="clear" w:color="auto" w:fill="282C34"/>
+        <w:spacing w:after="0" w:line="285" w:lineRule="atLeast"/>
+        <w:rPr>
+          <w:rFonts w:ascii="Consolas" w:eastAsia="Times New Roman" w:hAnsi="Consolas" w:cs="Times New Roman"/>
+          <w:color w:val="ABB2BF"/>
+          <w:sz w:val="21"/>
+          <w:szCs w:val="21"/>
+          <w:lang w:eastAsia="fr-FR"/>
+        </w:rPr>
+      </w:pPr>
+    </w:p>
+    <w:p>
+      <w:pPr>
+        <w:shd w:val="clear" w:color="auto" w:fill="282C34"/>
+        <w:spacing w:after="0" w:line="285" w:lineRule="atLeast"/>
+        <w:rPr>
+          <w:rFonts w:ascii="Consolas" w:eastAsia="Times New Roman" w:hAnsi="Consolas" w:cs="Times New Roman"/>
+          <w:color w:val="ABB2BF"/>
+          <w:sz w:val="21"/>
+          <w:szCs w:val="21"/>
+          <w:lang w:eastAsia="fr-FR"/>
+        </w:rPr>
+      </w:pPr>
+    </w:p>
+    <w:p>
+      <w:pPr>
+        <w:shd w:val="clear" w:color="auto" w:fill="282C34"/>
+        <w:spacing w:after="0" w:line="285" w:lineRule="atLeast"/>
+        <w:rPr>
+          <w:rFonts w:ascii="Consolas" w:eastAsia="Times New Roman" w:hAnsi="Consolas" w:cs="Times New Roman"/>
+          <w:color w:val="ABB2BF"/>
+          <w:sz w:val="21"/>
+          <w:szCs w:val="21"/>
+          <w:lang w:eastAsia="fr-FR"/>
+        </w:rPr>
+      </w:pPr>
+    </w:p>
+    <w:p>
+      <w:pPr>
+        <w:shd w:val="clear" w:color="auto" w:fill="282C34"/>
+        <w:spacing w:after="0" w:line="285" w:lineRule="atLeast"/>
+        <w:rPr>
+          <w:rFonts w:ascii="Consolas" w:eastAsia="Times New Roman" w:hAnsi="Consolas" w:cs="Times New Roman"/>
+          <w:color w:val="ABB2BF"/>
+          <w:sz w:val="21"/>
+          <w:szCs w:val="21"/>
+          <w:lang w:eastAsia="fr-FR"/>
+        </w:rPr>
+      </w:pPr>
+    </w:p>
+    <w:p>
+      <w:pPr>
+        <w:shd w:val="clear" w:color="auto" w:fill="282C34"/>
+        <w:spacing w:after="0" w:line="285" w:lineRule="atLeast"/>
+        <w:rPr>
+          <w:rFonts w:ascii="Consolas" w:eastAsia="Times New Roman" w:hAnsi="Consolas" w:cs="Times New Roman"/>
+          <w:color w:val="ABB2BF"/>
+          <w:sz w:val="21"/>
+          <w:szCs w:val="21"/>
+          <w:lang w:eastAsia="fr-FR"/>
+        </w:rPr>
+      </w:pPr>
+    </w:p>
+    <w:p>
+      <w:pPr>
+        <w:rPr>
+          <w:sz w:val="44"/>
+          <w:szCs w:val="44"/>
+        </w:rPr>
+      </w:pPr>
+      <w:r>
+        <w:rPr>
+          <w:sz w:val="44"/>
+          <w:szCs w:val="44"/>
+        </w:rPr>
+        <w:t xml:space="preserve"> </w:t>
+      </w:r>
+    </w:p>
+    <w:p>
+      <w:pPr>
+        <w:rPr>
+          <w:sz w:val="44"/>
+          <w:szCs w:val="44"/>
+        </w:rPr>
+      </w:pPr>
+      <w:r>
+        <w:rPr>
+          <w:sz w:val="44"/>
+          <w:szCs w:val="44"/>
+        </w:rPr>
+        <w:t xml:space="preserve">        Recupération donné dans la route :</w:t>
+      </w:r>
+    </w:p>
+    <w:p>
+      <w:pPr>
+        <w:shd w:val="clear" w:color="auto" w:fill="282C34"/>
+        <w:spacing w:after="0" w:line="285" w:lineRule="atLeast"/>
+        <w:rPr>
+          <w:rFonts w:ascii="Consolas" w:eastAsia="Times New Roman" w:hAnsi="Consolas" w:cs="Times New Roman"/>
+          <w:color w:val="ABB2BF"/>
+          <w:sz w:val="21"/>
+          <w:szCs w:val="21"/>
+          <w:lang w:eastAsia="fr-FR"/>
+        </w:rPr>
+      </w:pPr>
+      <w:r>
+        <w:rPr>
+          <w:rFonts w:ascii="Consolas" w:eastAsia="Times New Roman" w:hAnsi="Consolas" w:cs="Times New Roman"/>
+          <w:color w:val="E5C07B"/>
+          <w:sz w:val="21"/>
+          <w:szCs w:val="21"/>
+          <w:lang w:eastAsia="fr-FR"/>
+        </w:rPr>
+        <w:t>FunctionComponent</w:t>
+      </w:r>
+      <w:r>
+        <w:rPr>
+          <w:rFonts w:ascii="Consolas" w:eastAsia="Times New Roman" w:hAnsi="Consolas" w:cs="Times New Roman"/>
+          <w:color w:val="ABB2BF"/>
+          <w:sz w:val="21"/>
+          <w:szCs w:val="21"/>
+          <w:lang w:eastAsia="fr-FR"/>
+        </w:rPr>
+        <w:t>&lt;</w:t>
+      </w:r>
+      <w:r>
+        <w:rPr>
+          <w:rFonts w:ascii="Consolas" w:eastAsia="Times New Roman" w:hAnsi="Consolas" w:cs="Times New Roman"/>
+          <w:color w:val="E5C07B"/>
+          <w:sz w:val="21"/>
+          <w:szCs w:val="21"/>
+          <w:lang w:eastAsia="fr-FR"/>
+        </w:rPr>
+        <w:t>RouteComponentProps</w:t>
+      </w:r>
+      <w:r>
+        <w:rPr>
+          <w:rFonts w:ascii="Consolas" w:eastAsia="Times New Roman" w:hAnsi="Consolas" w:cs="Times New Roman"/>
+          <w:color w:val="ABB2BF"/>
+          <w:sz w:val="21"/>
+          <w:szCs w:val="21"/>
+          <w:lang w:eastAsia="fr-FR"/>
+        </w:rPr>
+        <w:t>&lt;</w:t>
+      </w:r>
+      <w:r>
+        <w:rPr>
+          <w:rFonts w:ascii="Consolas" w:eastAsia="Times New Roman" w:hAnsi="Consolas" w:cs="Times New Roman"/>
+          <w:color w:val="E5C07B"/>
+          <w:sz w:val="21"/>
+          <w:szCs w:val="21"/>
+          <w:lang w:eastAsia="fr-FR"/>
+        </w:rPr>
+        <w:t>Params</w:t>
+      </w:r>
+      <w:r>
+        <w:rPr>
+          <w:rFonts w:ascii="Consolas" w:eastAsia="Times New Roman" w:hAnsi="Consolas" w:cs="Times New Roman"/>
+          <w:color w:val="ABB2BF"/>
+          <w:sz w:val="21"/>
+          <w:szCs w:val="21"/>
+          <w:lang w:eastAsia="fr-FR"/>
+        </w:rPr>
+        <w:t xml:space="preserve">&gt;&gt; </w:t>
+      </w:r>
+      <w:r>
+        <w:rPr>
+          <w:rFonts w:ascii="Consolas" w:eastAsia="Times New Roman" w:hAnsi="Consolas" w:cs="Times New Roman"/>
+          <w:color w:val="2BBAC5"/>
+          <w:sz w:val="21"/>
+          <w:szCs w:val="21"/>
+          <w:lang w:eastAsia="fr-FR"/>
+        </w:rPr>
+        <w:t>=</w:t>
+      </w:r>
+      <w:r>
+        <w:rPr>
+          <w:rFonts w:ascii="Consolas" w:eastAsia="Times New Roman" w:hAnsi="Consolas" w:cs="Times New Roman"/>
+          <w:color w:val="ABB2BF"/>
+          <w:sz w:val="21"/>
+          <w:szCs w:val="21"/>
+          <w:lang w:eastAsia="fr-FR"/>
+        </w:rPr>
+        <w:t xml:space="preserve"> ({ </w:t>
+      </w:r>
+      <w:r>
+        <w:rPr>
+          <w:rFonts w:ascii="Consolas" w:eastAsia="Times New Roman" w:hAnsi="Consolas" w:cs="Times New Roman"/>
+          <w:color w:val="EF596F"/>
+          <w:sz w:val="21"/>
+          <w:szCs w:val="21"/>
+          <w:lang w:eastAsia="fr-FR"/>
+        </w:rPr>
+        <w:t>match</w:t>
+      </w:r>
+      <w:r>
+        <w:rPr>
+          <w:rFonts w:ascii="Consolas" w:eastAsia="Times New Roman" w:hAnsi="Consolas" w:cs="Times New Roman"/>
+          <w:color w:val="ABB2BF"/>
+          <w:sz w:val="21"/>
+          <w:szCs w:val="21"/>
+          <w:lang w:eastAsia="fr-FR"/>
+        </w:rPr>
+        <w:t xml:space="preserve"> }) </w:t>
+      </w:r>
+      <w:r>
+        <w:rPr>
+          <w:rFonts w:ascii="Consolas" w:eastAsia="Times New Roman" w:hAnsi="Consolas" w:cs="Times New Roman"/>
+          <w:color w:val="D55FDE"/>
+          <w:sz w:val="21"/>
+          <w:szCs w:val="21"/>
+          <w:lang w:eastAsia="fr-FR"/>
+        </w:rPr>
+        <w:t>=&gt;</w:t>
+      </w:r>
+      <w:r>
+        <w:rPr>
+          <w:rFonts w:ascii="Consolas" w:eastAsia="Times New Roman" w:hAnsi="Consolas" w:cs="Times New Roman"/>
+          <w:color w:val="ABB2BF"/>
+          <w:sz w:val="21"/>
+          <w:szCs w:val="21"/>
+          <w:lang w:eastAsia="fr-FR"/>
+        </w:rPr>
+        <w:t xml:space="preserve"> {</w:t>
+      </w:r>
+    </w:p>
+    <w:p>
+      <w:pPr>
+        <w:shd w:val="clear" w:color="auto" w:fill="282C34"/>
+        <w:spacing w:after="0" w:line="285" w:lineRule="atLeast"/>
+        <w:rPr>
+          <w:rFonts w:ascii="Consolas" w:eastAsia="Times New Roman" w:hAnsi="Consolas" w:cs="Times New Roman"/>
+          <w:color w:val="ABB2BF"/>
+          <w:sz w:val="21"/>
+          <w:szCs w:val="21"/>
+          <w:lang w:eastAsia="fr-FR"/>
+        </w:rPr>
+      </w:pPr>
+      <w:r>
+        <w:rPr>
+          <w:rFonts w:ascii="Consolas" w:eastAsia="Times New Roman" w:hAnsi="Consolas" w:cs="Times New Roman"/>
+          <w:color w:val="ABB2BF"/>
+          <w:sz w:val="21"/>
+          <w:szCs w:val="21"/>
+          <w:lang w:eastAsia="fr-FR"/>
+        </w:rPr>
+        <w:t>Const id =match.params.id</w:t>
+      </w:r>
+      <w:bookmarkStart w:id="0" w:name="_GoBack"/>
+      <w:bookmarkEnd w:id="0"/>
+    </w:p>
+    <w:p>
+      <w:pPr>
+        <w:rPr>
+          <w:sz w:val="44"/>
+          <w:szCs w:val="44"/>
+        </w:rPr>
+      </w:pPr>
+      <w:r>
+        <w:rPr>
+          <w:sz w:val="44"/>
+          <w:szCs w:val="44"/>
+        </w:rPr>
+        <w:t>}</w:t>
+      </w:r>
+    </w:p>
+    <w:p>
+      <w:pPr>
+        <w:rPr>
+          <w:sz w:val="44"/>
+          <w:szCs w:val="44"/>
+        </w:rPr>
+      </w:pPr>
+    </w:p>
+    <w:p>
+      <w:pPr>
+        <w:rPr>
+          <w:sz w:val="44"/>
+          <w:szCs w:val="44"/>
+        </w:rPr>
+      </w:pPr>
+      <w:r>
+        <w:rPr>
+          <w:sz w:val="44"/>
+          <w:szCs w:val="44"/>
+        </w:rPr>
+        <w:t xml:space="preserve">   Formulaire :</w:t>
       </w:r>
     </w:p>
     <w:p>
@@ -6000,6 +6288,7 @@
           <w:szCs w:val="44"/>
           <w:lang w:eastAsia="fr-FR"/>
         </w:rPr>
+        <w:lastRenderedPageBreak/>
         <w:drawing>
           <wp:inline distT="0" distB="0" distL="0" distR="0">
             <wp:extent cx="5760720" cy="3094990"/>
@@ -6055,10 +6344,3957 @@
           <w:sz w:val="44"/>
           <w:szCs w:val="44"/>
         </w:rPr>
-        <w:t>3.33</w:t>
-      </w:r>
-      <w:bookmarkStart w:id="0" w:name="_GoBack"/>
-      <w:bookmarkEnd w:id="0"/>
+        <w:t xml:space="preserve">               Validation checkbox entre 1 et 3 :</w:t>
+      </w:r>
+    </w:p>
+    <w:p>
+      <w:pPr>
+        <w:rPr>
+          <w:sz w:val="44"/>
+          <w:szCs w:val="44"/>
+        </w:rPr>
+      </w:pPr>
+    </w:p>
+    <w:p>
+      <w:pPr>
+        <w:shd w:val="clear" w:color="auto" w:fill="282C34"/>
+        <w:spacing w:after="0" w:line="285" w:lineRule="atLeast"/>
+        <w:rPr>
+          <w:rFonts w:ascii="Consolas" w:eastAsia="Times New Roman" w:hAnsi="Consolas" w:cs="Times New Roman"/>
+          <w:color w:val="ABB2BF"/>
+          <w:sz w:val="21"/>
+          <w:szCs w:val="21"/>
+          <w:lang w:val="en-CA" w:eastAsia="fr-FR"/>
+        </w:rPr>
+      </w:pPr>
+      <w:r>
+        <w:rPr>
+          <w:rFonts w:ascii="Consolas" w:eastAsia="Times New Roman" w:hAnsi="Consolas" w:cs="Times New Roman"/>
+          <w:color w:val="D55FDE"/>
+          <w:sz w:val="21"/>
+          <w:szCs w:val="21"/>
+          <w:lang w:val="en-CA" w:eastAsia="fr-FR"/>
+        </w:rPr>
+        <w:t>const</w:t>
+      </w:r>
+      <w:r>
+        <w:rPr>
+          <w:rFonts w:ascii="Consolas" w:eastAsia="Times New Roman" w:hAnsi="Consolas" w:cs="Times New Roman"/>
+          <w:color w:val="ABB2BF"/>
+          <w:sz w:val="21"/>
+          <w:szCs w:val="21"/>
+          <w:lang w:val="en-CA" w:eastAsia="fr-FR"/>
+        </w:rPr>
+        <w:t xml:space="preserve"> </w:t>
+      </w:r>
+      <w:r>
+        <w:rPr>
+          <w:rFonts w:ascii="Consolas" w:eastAsia="Times New Roman" w:hAnsi="Consolas" w:cs="Times New Roman"/>
+          <w:color w:val="61AFEF"/>
+          <w:sz w:val="21"/>
+          <w:szCs w:val="21"/>
+          <w:lang w:val="en-CA" w:eastAsia="fr-FR"/>
+        </w:rPr>
+        <w:t>hasType</w:t>
+      </w:r>
+      <w:r>
+        <w:rPr>
+          <w:rFonts w:ascii="Consolas" w:eastAsia="Times New Roman" w:hAnsi="Consolas" w:cs="Times New Roman"/>
+          <w:color w:val="2BBAC5"/>
+          <w:sz w:val="21"/>
+          <w:szCs w:val="21"/>
+          <w:lang w:val="en-CA" w:eastAsia="fr-FR"/>
+        </w:rPr>
+        <w:t>=</w:t>
+      </w:r>
+      <w:r>
+        <w:rPr>
+          <w:rFonts w:ascii="Consolas" w:eastAsia="Times New Roman" w:hAnsi="Consolas" w:cs="Times New Roman"/>
+          <w:color w:val="ABB2BF"/>
+          <w:sz w:val="21"/>
+          <w:szCs w:val="21"/>
+          <w:lang w:val="en-CA" w:eastAsia="fr-FR"/>
+        </w:rPr>
+        <w:t>(</w:t>
+      </w:r>
+      <w:r>
+        <w:rPr>
+          <w:rFonts w:ascii="Consolas" w:eastAsia="Times New Roman" w:hAnsi="Consolas" w:cs="Times New Roman"/>
+          <w:color w:val="EF596F"/>
+          <w:sz w:val="21"/>
+          <w:szCs w:val="21"/>
+          <w:lang w:val="en-CA" w:eastAsia="fr-FR"/>
+        </w:rPr>
+        <w:t>type</w:t>
+      </w:r>
+      <w:r>
+        <w:rPr>
+          <w:rFonts w:ascii="Consolas" w:eastAsia="Times New Roman" w:hAnsi="Consolas" w:cs="Times New Roman"/>
+          <w:color w:val="ABB2BF"/>
+          <w:sz w:val="21"/>
+          <w:szCs w:val="21"/>
+          <w:lang w:val="en-CA" w:eastAsia="fr-FR"/>
+        </w:rPr>
+        <w:t>:</w:t>
+      </w:r>
+      <w:r>
+        <w:rPr>
+          <w:rFonts w:ascii="Consolas" w:eastAsia="Times New Roman" w:hAnsi="Consolas" w:cs="Times New Roman"/>
+          <w:color w:val="E5C07B"/>
+          <w:sz w:val="21"/>
+          <w:szCs w:val="21"/>
+          <w:lang w:val="en-CA" w:eastAsia="fr-FR"/>
+        </w:rPr>
+        <w:t>string</w:t>
+      </w:r>
+      <w:r>
+        <w:rPr>
+          <w:rFonts w:ascii="Consolas" w:eastAsia="Times New Roman" w:hAnsi="Consolas" w:cs="Times New Roman"/>
+          <w:color w:val="ABB2BF"/>
+          <w:sz w:val="21"/>
+          <w:szCs w:val="21"/>
+          <w:lang w:val="en-CA" w:eastAsia="fr-FR"/>
+        </w:rPr>
+        <w:t>):</w:t>
+      </w:r>
+      <w:r>
+        <w:rPr>
+          <w:rFonts w:ascii="Consolas" w:eastAsia="Times New Roman" w:hAnsi="Consolas" w:cs="Times New Roman"/>
+          <w:color w:val="E5C07B"/>
+          <w:sz w:val="21"/>
+          <w:szCs w:val="21"/>
+          <w:lang w:val="en-CA" w:eastAsia="fr-FR"/>
+        </w:rPr>
+        <w:t>boolean</w:t>
+      </w:r>
+      <w:r>
+        <w:rPr>
+          <w:rFonts w:ascii="Consolas" w:eastAsia="Times New Roman" w:hAnsi="Consolas" w:cs="Times New Roman"/>
+          <w:color w:val="D55FDE"/>
+          <w:sz w:val="21"/>
+          <w:szCs w:val="21"/>
+          <w:lang w:val="en-CA" w:eastAsia="fr-FR"/>
+        </w:rPr>
+        <w:t>=&gt;</w:t>
+      </w:r>
+      <w:r>
+        <w:rPr>
+          <w:rFonts w:ascii="Consolas" w:eastAsia="Times New Roman" w:hAnsi="Consolas" w:cs="Times New Roman"/>
+          <w:color w:val="ABB2BF"/>
+          <w:sz w:val="21"/>
+          <w:szCs w:val="21"/>
+          <w:lang w:val="en-CA" w:eastAsia="fr-FR"/>
+        </w:rPr>
+        <w:t>{</w:t>
+      </w:r>
+    </w:p>
+    <w:p>
+      <w:pPr>
+        <w:shd w:val="clear" w:color="auto" w:fill="282C34"/>
+        <w:spacing w:after="0" w:line="285" w:lineRule="atLeast"/>
+        <w:rPr>
+          <w:rFonts w:ascii="Consolas" w:eastAsia="Times New Roman" w:hAnsi="Consolas" w:cs="Times New Roman"/>
+          <w:color w:val="ABB2BF"/>
+          <w:sz w:val="21"/>
+          <w:szCs w:val="21"/>
+          <w:lang w:val="en-CA" w:eastAsia="fr-FR"/>
+        </w:rPr>
+      </w:pPr>
+      <w:r>
+        <w:rPr>
+          <w:rFonts w:ascii="Consolas" w:eastAsia="Times New Roman" w:hAnsi="Consolas" w:cs="Times New Roman"/>
+          <w:color w:val="ABB2BF"/>
+          <w:sz w:val="21"/>
+          <w:szCs w:val="21"/>
+          <w:lang w:val="en-CA" w:eastAsia="fr-FR"/>
+        </w:rPr>
+        <w:t xml:space="preserve">    </w:t>
+      </w:r>
+      <w:r>
+        <w:rPr>
+          <w:rFonts w:ascii="Consolas" w:eastAsia="Times New Roman" w:hAnsi="Consolas" w:cs="Times New Roman"/>
+          <w:color w:val="D55FDE"/>
+          <w:sz w:val="21"/>
+          <w:szCs w:val="21"/>
+          <w:lang w:val="en-CA" w:eastAsia="fr-FR"/>
+        </w:rPr>
+        <w:t>return</w:t>
+      </w:r>
+      <w:r>
+        <w:rPr>
+          <w:rFonts w:ascii="Consolas" w:eastAsia="Times New Roman" w:hAnsi="Consolas" w:cs="Times New Roman"/>
+          <w:color w:val="ABB2BF"/>
+          <w:sz w:val="21"/>
+          <w:szCs w:val="21"/>
+          <w:lang w:val="en-CA" w:eastAsia="fr-FR"/>
+        </w:rPr>
+        <w:t xml:space="preserve"> </w:t>
+      </w:r>
+      <w:r>
+        <w:rPr>
+          <w:rFonts w:ascii="Consolas" w:eastAsia="Times New Roman" w:hAnsi="Consolas" w:cs="Times New Roman"/>
+          <w:color w:val="E5C07B"/>
+          <w:sz w:val="21"/>
+          <w:szCs w:val="21"/>
+          <w:lang w:val="en-CA" w:eastAsia="fr-FR"/>
+        </w:rPr>
+        <w:t>form</w:t>
+      </w:r>
+      <w:r>
+        <w:rPr>
+          <w:rFonts w:ascii="Consolas" w:eastAsia="Times New Roman" w:hAnsi="Consolas" w:cs="Times New Roman"/>
+          <w:color w:val="ABB2BF"/>
+          <w:sz w:val="21"/>
+          <w:szCs w:val="21"/>
+          <w:lang w:val="en-CA" w:eastAsia="fr-FR"/>
+        </w:rPr>
+        <w:t>.</w:t>
+      </w:r>
+      <w:r>
+        <w:rPr>
+          <w:rFonts w:ascii="Consolas" w:eastAsia="Times New Roman" w:hAnsi="Consolas" w:cs="Times New Roman"/>
+          <w:color w:val="E5C07B"/>
+          <w:sz w:val="21"/>
+          <w:szCs w:val="21"/>
+          <w:lang w:val="en-CA" w:eastAsia="fr-FR"/>
+        </w:rPr>
+        <w:t>types</w:t>
+      </w:r>
+      <w:r>
+        <w:rPr>
+          <w:rFonts w:ascii="Consolas" w:eastAsia="Times New Roman" w:hAnsi="Consolas" w:cs="Times New Roman"/>
+          <w:color w:val="ABB2BF"/>
+          <w:sz w:val="21"/>
+          <w:szCs w:val="21"/>
+          <w:lang w:val="en-CA" w:eastAsia="fr-FR"/>
+        </w:rPr>
+        <w:t>.</w:t>
+      </w:r>
+      <w:r>
+        <w:rPr>
+          <w:rFonts w:ascii="Consolas" w:eastAsia="Times New Roman" w:hAnsi="Consolas" w:cs="Times New Roman"/>
+          <w:color w:val="E5C07B"/>
+          <w:sz w:val="21"/>
+          <w:szCs w:val="21"/>
+          <w:lang w:val="en-CA" w:eastAsia="fr-FR"/>
+        </w:rPr>
+        <w:t>value</w:t>
+      </w:r>
+      <w:r>
+        <w:rPr>
+          <w:rFonts w:ascii="Consolas" w:eastAsia="Times New Roman" w:hAnsi="Consolas" w:cs="Times New Roman"/>
+          <w:color w:val="ABB2BF"/>
+          <w:sz w:val="21"/>
+          <w:szCs w:val="21"/>
+          <w:lang w:val="en-CA" w:eastAsia="fr-FR"/>
+        </w:rPr>
+        <w:t>.</w:t>
+      </w:r>
+      <w:r>
+        <w:rPr>
+          <w:rFonts w:ascii="Consolas" w:eastAsia="Times New Roman" w:hAnsi="Consolas" w:cs="Times New Roman"/>
+          <w:color w:val="61AFEF"/>
+          <w:sz w:val="21"/>
+          <w:szCs w:val="21"/>
+          <w:lang w:val="en-CA" w:eastAsia="fr-FR"/>
+        </w:rPr>
+        <w:t>includes</w:t>
+      </w:r>
+      <w:r>
+        <w:rPr>
+          <w:rFonts w:ascii="Consolas" w:eastAsia="Times New Roman" w:hAnsi="Consolas" w:cs="Times New Roman"/>
+          <w:color w:val="ABB2BF"/>
+          <w:sz w:val="21"/>
+          <w:szCs w:val="21"/>
+          <w:lang w:val="en-CA" w:eastAsia="fr-FR"/>
+        </w:rPr>
+        <w:t>(</w:t>
+      </w:r>
+      <w:r>
+        <w:rPr>
+          <w:rFonts w:ascii="Consolas" w:eastAsia="Times New Roman" w:hAnsi="Consolas" w:cs="Times New Roman"/>
+          <w:color w:val="EF596F"/>
+          <w:sz w:val="21"/>
+          <w:szCs w:val="21"/>
+          <w:lang w:val="en-CA" w:eastAsia="fr-FR"/>
+        </w:rPr>
+        <w:t>type</w:t>
+      </w:r>
+      <w:r>
+        <w:rPr>
+          <w:rFonts w:ascii="Consolas" w:eastAsia="Times New Roman" w:hAnsi="Consolas" w:cs="Times New Roman"/>
+          <w:color w:val="ABB2BF"/>
+          <w:sz w:val="21"/>
+          <w:szCs w:val="21"/>
+          <w:lang w:val="en-CA" w:eastAsia="fr-FR"/>
+        </w:rPr>
+        <w:t>);</w:t>
+      </w:r>
+    </w:p>
+    <w:p>
+      <w:pPr>
+        <w:shd w:val="clear" w:color="auto" w:fill="282C34"/>
+        <w:spacing w:after="0" w:line="285" w:lineRule="atLeast"/>
+        <w:rPr>
+          <w:rFonts w:ascii="Consolas" w:eastAsia="Times New Roman" w:hAnsi="Consolas" w:cs="Times New Roman"/>
+          <w:color w:val="ABB2BF"/>
+          <w:sz w:val="21"/>
+          <w:szCs w:val="21"/>
+          <w:lang w:val="en-CA" w:eastAsia="fr-FR"/>
+        </w:rPr>
+      </w:pPr>
+      <w:r>
+        <w:rPr>
+          <w:rFonts w:ascii="Consolas" w:eastAsia="Times New Roman" w:hAnsi="Consolas" w:cs="Times New Roman"/>
+          <w:color w:val="ABB2BF"/>
+          <w:sz w:val="21"/>
+          <w:szCs w:val="21"/>
+          <w:lang w:val="en-CA" w:eastAsia="fr-FR"/>
+        </w:rPr>
+        <w:t>  }</w:t>
+      </w:r>
+    </w:p>
+    <w:p>
+      <w:pPr>
+        <w:shd w:val="clear" w:color="auto" w:fill="282C34"/>
+        <w:spacing w:after="0" w:line="285" w:lineRule="atLeast"/>
+        <w:rPr>
+          <w:rFonts w:ascii="Consolas" w:eastAsia="Times New Roman" w:hAnsi="Consolas" w:cs="Times New Roman"/>
+          <w:color w:val="ABB2BF"/>
+          <w:sz w:val="21"/>
+          <w:szCs w:val="21"/>
+          <w:lang w:val="en-CA" w:eastAsia="fr-FR"/>
+        </w:rPr>
+      </w:pPr>
+      <w:r>
+        <w:rPr>
+          <w:rFonts w:ascii="Consolas" w:eastAsia="Times New Roman" w:hAnsi="Consolas" w:cs="Times New Roman"/>
+          <w:color w:val="ABB2BF"/>
+          <w:sz w:val="21"/>
+          <w:szCs w:val="21"/>
+          <w:lang w:val="en-CA" w:eastAsia="fr-FR"/>
+        </w:rPr>
+        <w:t xml:space="preserve">  </w:t>
+      </w:r>
+      <w:r>
+        <w:rPr>
+          <w:rFonts w:ascii="Consolas" w:eastAsia="Times New Roman" w:hAnsi="Consolas" w:cs="Times New Roman"/>
+          <w:color w:val="D55FDE"/>
+          <w:sz w:val="21"/>
+          <w:szCs w:val="21"/>
+          <w:lang w:val="en-CA" w:eastAsia="fr-FR"/>
+        </w:rPr>
+        <w:t>const</w:t>
+      </w:r>
+      <w:r>
+        <w:rPr>
+          <w:rFonts w:ascii="Consolas" w:eastAsia="Times New Roman" w:hAnsi="Consolas" w:cs="Times New Roman"/>
+          <w:color w:val="ABB2BF"/>
+          <w:sz w:val="21"/>
+          <w:szCs w:val="21"/>
+          <w:lang w:val="en-CA" w:eastAsia="fr-FR"/>
+        </w:rPr>
+        <w:t xml:space="preserve"> </w:t>
+      </w:r>
+      <w:r>
+        <w:rPr>
+          <w:rFonts w:ascii="Consolas" w:eastAsia="Times New Roman" w:hAnsi="Consolas" w:cs="Times New Roman"/>
+          <w:color w:val="61AFEF"/>
+          <w:sz w:val="21"/>
+          <w:szCs w:val="21"/>
+          <w:lang w:val="en-CA" w:eastAsia="fr-FR"/>
+        </w:rPr>
+        <w:t>isTypesValid</w:t>
+      </w:r>
+      <w:r>
+        <w:rPr>
+          <w:rFonts w:ascii="Consolas" w:eastAsia="Times New Roman" w:hAnsi="Consolas" w:cs="Times New Roman"/>
+          <w:color w:val="2BBAC5"/>
+          <w:sz w:val="21"/>
+          <w:szCs w:val="21"/>
+          <w:lang w:val="en-CA" w:eastAsia="fr-FR"/>
+        </w:rPr>
+        <w:t>=</w:t>
+      </w:r>
+      <w:r>
+        <w:rPr>
+          <w:rFonts w:ascii="Consolas" w:eastAsia="Times New Roman" w:hAnsi="Consolas" w:cs="Times New Roman"/>
+          <w:color w:val="ABB2BF"/>
+          <w:sz w:val="21"/>
+          <w:szCs w:val="21"/>
+          <w:lang w:val="en-CA" w:eastAsia="fr-FR"/>
+        </w:rPr>
+        <w:t>(</w:t>
+      </w:r>
+      <w:r>
+        <w:rPr>
+          <w:rFonts w:ascii="Consolas" w:eastAsia="Times New Roman" w:hAnsi="Consolas" w:cs="Times New Roman"/>
+          <w:color w:val="EF596F"/>
+          <w:sz w:val="21"/>
+          <w:szCs w:val="21"/>
+          <w:lang w:val="en-CA" w:eastAsia="fr-FR"/>
+        </w:rPr>
+        <w:t>type</w:t>
+      </w:r>
+      <w:r>
+        <w:rPr>
+          <w:rFonts w:ascii="Consolas" w:eastAsia="Times New Roman" w:hAnsi="Consolas" w:cs="Times New Roman"/>
+          <w:color w:val="ABB2BF"/>
+          <w:sz w:val="21"/>
+          <w:szCs w:val="21"/>
+          <w:lang w:val="en-CA" w:eastAsia="fr-FR"/>
+        </w:rPr>
+        <w:t>:</w:t>
+      </w:r>
+      <w:r>
+        <w:rPr>
+          <w:rFonts w:ascii="Consolas" w:eastAsia="Times New Roman" w:hAnsi="Consolas" w:cs="Times New Roman"/>
+          <w:color w:val="E5C07B"/>
+          <w:sz w:val="21"/>
+          <w:szCs w:val="21"/>
+          <w:lang w:val="en-CA" w:eastAsia="fr-FR"/>
+        </w:rPr>
+        <w:t>string</w:t>
+      </w:r>
+      <w:r>
+        <w:rPr>
+          <w:rFonts w:ascii="Consolas" w:eastAsia="Times New Roman" w:hAnsi="Consolas" w:cs="Times New Roman"/>
+          <w:color w:val="ABB2BF"/>
+          <w:sz w:val="21"/>
+          <w:szCs w:val="21"/>
+          <w:lang w:val="en-CA" w:eastAsia="fr-FR"/>
+        </w:rPr>
+        <w:t>):</w:t>
+      </w:r>
+      <w:r>
+        <w:rPr>
+          <w:rFonts w:ascii="Consolas" w:eastAsia="Times New Roman" w:hAnsi="Consolas" w:cs="Times New Roman"/>
+          <w:color w:val="E5C07B"/>
+          <w:sz w:val="21"/>
+          <w:szCs w:val="21"/>
+          <w:lang w:val="en-CA" w:eastAsia="fr-FR"/>
+        </w:rPr>
+        <w:t>boolean</w:t>
+      </w:r>
+      <w:r>
+        <w:rPr>
+          <w:rFonts w:ascii="Consolas" w:eastAsia="Times New Roman" w:hAnsi="Consolas" w:cs="Times New Roman"/>
+          <w:color w:val="D55FDE"/>
+          <w:sz w:val="21"/>
+          <w:szCs w:val="21"/>
+          <w:lang w:val="en-CA" w:eastAsia="fr-FR"/>
+        </w:rPr>
+        <w:t>=&gt;</w:t>
+      </w:r>
+      <w:r>
+        <w:rPr>
+          <w:rFonts w:ascii="Consolas" w:eastAsia="Times New Roman" w:hAnsi="Consolas" w:cs="Times New Roman"/>
+          <w:color w:val="ABB2BF"/>
+          <w:sz w:val="21"/>
+          <w:szCs w:val="21"/>
+          <w:lang w:val="en-CA" w:eastAsia="fr-FR"/>
+        </w:rPr>
+        <w:t>{</w:t>
+      </w:r>
+    </w:p>
+    <w:p>
+      <w:pPr>
+        <w:shd w:val="clear" w:color="auto" w:fill="282C34"/>
+        <w:spacing w:after="0" w:line="285" w:lineRule="atLeast"/>
+        <w:rPr>
+          <w:rFonts w:ascii="Consolas" w:eastAsia="Times New Roman" w:hAnsi="Consolas" w:cs="Times New Roman"/>
+          <w:color w:val="ABB2BF"/>
+          <w:sz w:val="21"/>
+          <w:szCs w:val="21"/>
+          <w:lang w:val="en-CA" w:eastAsia="fr-FR"/>
+        </w:rPr>
+      </w:pPr>
+      <w:r>
+        <w:rPr>
+          <w:rFonts w:ascii="Consolas" w:eastAsia="Times New Roman" w:hAnsi="Consolas" w:cs="Times New Roman"/>
+          <w:color w:val="ABB2BF"/>
+          <w:sz w:val="21"/>
+          <w:szCs w:val="21"/>
+          <w:lang w:val="en-CA" w:eastAsia="fr-FR"/>
+        </w:rPr>
+        <w:t xml:space="preserve">    </w:t>
+      </w:r>
+      <w:r>
+        <w:rPr>
+          <w:rFonts w:ascii="Consolas" w:eastAsia="Times New Roman" w:hAnsi="Consolas" w:cs="Times New Roman"/>
+          <w:color w:val="D55FDE"/>
+          <w:sz w:val="21"/>
+          <w:szCs w:val="21"/>
+          <w:lang w:val="en-CA" w:eastAsia="fr-FR"/>
+        </w:rPr>
+        <w:t>if</w:t>
+      </w:r>
+      <w:r>
+        <w:rPr>
+          <w:rFonts w:ascii="Consolas" w:eastAsia="Times New Roman" w:hAnsi="Consolas" w:cs="Times New Roman"/>
+          <w:color w:val="ABB2BF"/>
+          <w:sz w:val="21"/>
+          <w:szCs w:val="21"/>
+          <w:lang w:val="en-CA" w:eastAsia="fr-FR"/>
+        </w:rPr>
+        <w:t xml:space="preserve"> (</w:t>
+      </w:r>
+      <w:r>
+        <w:rPr>
+          <w:rFonts w:ascii="Consolas" w:eastAsia="Times New Roman" w:hAnsi="Consolas" w:cs="Times New Roman"/>
+          <w:color w:val="E5C07B"/>
+          <w:sz w:val="21"/>
+          <w:szCs w:val="21"/>
+          <w:lang w:val="en-CA" w:eastAsia="fr-FR"/>
+        </w:rPr>
+        <w:t>form</w:t>
+      </w:r>
+      <w:r>
+        <w:rPr>
+          <w:rFonts w:ascii="Consolas" w:eastAsia="Times New Roman" w:hAnsi="Consolas" w:cs="Times New Roman"/>
+          <w:color w:val="ABB2BF"/>
+          <w:sz w:val="21"/>
+          <w:szCs w:val="21"/>
+          <w:lang w:val="en-CA" w:eastAsia="fr-FR"/>
+        </w:rPr>
+        <w:t>.</w:t>
+      </w:r>
+      <w:r>
+        <w:rPr>
+          <w:rFonts w:ascii="Consolas" w:eastAsia="Times New Roman" w:hAnsi="Consolas" w:cs="Times New Roman"/>
+          <w:color w:val="E5C07B"/>
+          <w:sz w:val="21"/>
+          <w:szCs w:val="21"/>
+          <w:lang w:val="en-CA" w:eastAsia="fr-FR"/>
+        </w:rPr>
+        <w:t>types</w:t>
+      </w:r>
+      <w:r>
+        <w:rPr>
+          <w:rFonts w:ascii="Consolas" w:eastAsia="Times New Roman" w:hAnsi="Consolas" w:cs="Times New Roman"/>
+          <w:color w:val="ABB2BF"/>
+          <w:sz w:val="21"/>
+          <w:szCs w:val="21"/>
+          <w:lang w:val="en-CA" w:eastAsia="fr-FR"/>
+        </w:rPr>
+        <w:t>.</w:t>
+      </w:r>
+      <w:r>
+        <w:rPr>
+          <w:rFonts w:ascii="Consolas" w:eastAsia="Times New Roman" w:hAnsi="Consolas" w:cs="Times New Roman"/>
+          <w:color w:val="E5C07B"/>
+          <w:sz w:val="21"/>
+          <w:szCs w:val="21"/>
+          <w:lang w:val="en-CA" w:eastAsia="fr-FR"/>
+        </w:rPr>
+        <w:t>value</w:t>
+      </w:r>
+      <w:r>
+        <w:rPr>
+          <w:rFonts w:ascii="Consolas" w:eastAsia="Times New Roman" w:hAnsi="Consolas" w:cs="Times New Roman"/>
+          <w:color w:val="ABB2BF"/>
+          <w:sz w:val="21"/>
+          <w:szCs w:val="21"/>
+          <w:lang w:val="en-CA" w:eastAsia="fr-FR"/>
+        </w:rPr>
+        <w:t>.</w:t>
+      </w:r>
+      <w:r>
+        <w:rPr>
+          <w:rFonts w:ascii="Consolas" w:eastAsia="Times New Roman" w:hAnsi="Consolas" w:cs="Times New Roman"/>
+          <w:color w:val="EF596F"/>
+          <w:sz w:val="21"/>
+          <w:szCs w:val="21"/>
+          <w:lang w:val="en-CA" w:eastAsia="fr-FR"/>
+        </w:rPr>
+        <w:t>length</w:t>
+      </w:r>
+      <w:r>
+        <w:rPr>
+          <w:rFonts w:ascii="Consolas" w:eastAsia="Times New Roman" w:hAnsi="Consolas" w:cs="Times New Roman"/>
+          <w:color w:val="2BBAC5"/>
+          <w:sz w:val="21"/>
+          <w:szCs w:val="21"/>
+          <w:lang w:val="en-CA" w:eastAsia="fr-FR"/>
+        </w:rPr>
+        <w:t>===</w:t>
+      </w:r>
+      <w:r>
+        <w:rPr>
+          <w:rFonts w:ascii="Consolas" w:eastAsia="Times New Roman" w:hAnsi="Consolas" w:cs="Times New Roman"/>
+          <w:color w:val="D19A66"/>
+          <w:sz w:val="21"/>
+          <w:szCs w:val="21"/>
+          <w:lang w:val="en-CA" w:eastAsia="fr-FR"/>
+        </w:rPr>
+        <w:t>1</w:t>
+      </w:r>
+      <w:r>
+        <w:rPr>
+          <w:rFonts w:ascii="Consolas" w:eastAsia="Times New Roman" w:hAnsi="Consolas" w:cs="Times New Roman"/>
+          <w:color w:val="ABB2BF"/>
+          <w:sz w:val="21"/>
+          <w:szCs w:val="21"/>
+          <w:lang w:val="en-CA" w:eastAsia="fr-FR"/>
+        </w:rPr>
+        <w:t xml:space="preserve"> </w:t>
+      </w:r>
+      <w:r>
+        <w:rPr>
+          <w:rFonts w:ascii="Consolas" w:eastAsia="Times New Roman" w:hAnsi="Consolas" w:cs="Times New Roman"/>
+          <w:color w:val="2BBAC5"/>
+          <w:sz w:val="21"/>
+          <w:szCs w:val="21"/>
+          <w:lang w:val="en-CA" w:eastAsia="fr-FR"/>
+        </w:rPr>
+        <w:t>&amp;&amp;</w:t>
+      </w:r>
+      <w:r>
+        <w:rPr>
+          <w:rFonts w:ascii="Consolas" w:eastAsia="Times New Roman" w:hAnsi="Consolas" w:cs="Times New Roman"/>
+          <w:color w:val="ABB2BF"/>
+          <w:sz w:val="21"/>
+          <w:szCs w:val="21"/>
+          <w:lang w:val="en-CA" w:eastAsia="fr-FR"/>
+        </w:rPr>
+        <w:t xml:space="preserve"> </w:t>
+      </w:r>
+      <w:r>
+        <w:rPr>
+          <w:rFonts w:ascii="Consolas" w:eastAsia="Times New Roman" w:hAnsi="Consolas" w:cs="Times New Roman"/>
+          <w:color w:val="61AFEF"/>
+          <w:sz w:val="21"/>
+          <w:szCs w:val="21"/>
+          <w:lang w:val="en-CA" w:eastAsia="fr-FR"/>
+        </w:rPr>
+        <w:t>hasType</w:t>
+      </w:r>
+      <w:r>
+        <w:rPr>
+          <w:rFonts w:ascii="Consolas" w:eastAsia="Times New Roman" w:hAnsi="Consolas" w:cs="Times New Roman"/>
+          <w:color w:val="ABB2BF"/>
+          <w:sz w:val="21"/>
+          <w:szCs w:val="21"/>
+          <w:lang w:val="en-CA" w:eastAsia="fr-FR"/>
+        </w:rPr>
+        <w:t>(</w:t>
+      </w:r>
+      <w:r>
+        <w:rPr>
+          <w:rFonts w:ascii="Consolas" w:eastAsia="Times New Roman" w:hAnsi="Consolas" w:cs="Times New Roman"/>
+          <w:color w:val="EF596F"/>
+          <w:sz w:val="21"/>
+          <w:szCs w:val="21"/>
+          <w:lang w:val="en-CA" w:eastAsia="fr-FR"/>
+        </w:rPr>
+        <w:t>type</w:t>
+      </w:r>
+      <w:r>
+        <w:rPr>
+          <w:rFonts w:ascii="Consolas" w:eastAsia="Times New Roman" w:hAnsi="Consolas" w:cs="Times New Roman"/>
+          <w:color w:val="ABB2BF"/>
+          <w:sz w:val="21"/>
+          <w:szCs w:val="21"/>
+          <w:lang w:val="en-CA" w:eastAsia="fr-FR"/>
+        </w:rPr>
+        <w:t>)){</w:t>
+      </w:r>
+    </w:p>
+    <w:p>
+      <w:pPr>
+        <w:shd w:val="clear" w:color="auto" w:fill="282C34"/>
+        <w:spacing w:after="0" w:line="285" w:lineRule="atLeast"/>
+        <w:rPr>
+          <w:rFonts w:ascii="Consolas" w:eastAsia="Times New Roman" w:hAnsi="Consolas" w:cs="Times New Roman"/>
+          <w:color w:val="ABB2BF"/>
+          <w:sz w:val="21"/>
+          <w:szCs w:val="21"/>
+          <w:lang w:val="en-CA" w:eastAsia="fr-FR"/>
+        </w:rPr>
+      </w:pPr>
+      <w:r>
+        <w:rPr>
+          <w:rFonts w:ascii="Consolas" w:eastAsia="Times New Roman" w:hAnsi="Consolas" w:cs="Times New Roman"/>
+          <w:color w:val="ABB2BF"/>
+          <w:sz w:val="21"/>
+          <w:szCs w:val="21"/>
+          <w:lang w:val="en-CA" w:eastAsia="fr-FR"/>
+        </w:rPr>
+        <w:t xml:space="preserve">      </w:t>
+      </w:r>
+      <w:r>
+        <w:rPr>
+          <w:rFonts w:ascii="Consolas" w:eastAsia="Times New Roman" w:hAnsi="Consolas" w:cs="Times New Roman"/>
+          <w:color w:val="D55FDE"/>
+          <w:sz w:val="21"/>
+          <w:szCs w:val="21"/>
+          <w:lang w:val="en-CA" w:eastAsia="fr-FR"/>
+        </w:rPr>
+        <w:t>return</w:t>
+      </w:r>
+      <w:r>
+        <w:rPr>
+          <w:rFonts w:ascii="Consolas" w:eastAsia="Times New Roman" w:hAnsi="Consolas" w:cs="Times New Roman"/>
+          <w:color w:val="ABB2BF"/>
+          <w:sz w:val="21"/>
+          <w:szCs w:val="21"/>
+          <w:lang w:val="en-CA" w:eastAsia="fr-FR"/>
+        </w:rPr>
+        <w:t xml:space="preserve"> </w:t>
+      </w:r>
+      <w:r>
+        <w:rPr>
+          <w:rFonts w:ascii="Consolas" w:eastAsia="Times New Roman" w:hAnsi="Consolas" w:cs="Times New Roman"/>
+          <w:color w:val="D19A66"/>
+          <w:sz w:val="21"/>
+          <w:szCs w:val="21"/>
+          <w:lang w:val="en-CA" w:eastAsia="fr-FR"/>
+        </w:rPr>
+        <w:t>false</w:t>
+      </w:r>
+      <w:r>
+        <w:rPr>
+          <w:rFonts w:ascii="Consolas" w:eastAsia="Times New Roman" w:hAnsi="Consolas" w:cs="Times New Roman"/>
+          <w:color w:val="ABB2BF"/>
+          <w:sz w:val="21"/>
+          <w:szCs w:val="21"/>
+          <w:lang w:val="en-CA" w:eastAsia="fr-FR"/>
+        </w:rPr>
+        <w:t>;</w:t>
+      </w:r>
+    </w:p>
+    <w:p>
+      <w:pPr>
+        <w:shd w:val="clear" w:color="auto" w:fill="282C34"/>
+        <w:spacing w:after="0" w:line="285" w:lineRule="atLeast"/>
+        <w:rPr>
+          <w:rFonts w:ascii="Consolas" w:eastAsia="Times New Roman" w:hAnsi="Consolas" w:cs="Times New Roman"/>
+          <w:color w:val="ABB2BF"/>
+          <w:sz w:val="21"/>
+          <w:szCs w:val="21"/>
+          <w:lang w:val="en-CA" w:eastAsia="fr-FR"/>
+        </w:rPr>
+      </w:pPr>
+      <w:r>
+        <w:rPr>
+          <w:rFonts w:ascii="Consolas" w:eastAsia="Times New Roman" w:hAnsi="Consolas" w:cs="Times New Roman"/>
+          <w:color w:val="ABB2BF"/>
+          <w:sz w:val="21"/>
+          <w:szCs w:val="21"/>
+          <w:lang w:val="en-CA" w:eastAsia="fr-FR"/>
+        </w:rPr>
+        <w:t>    }</w:t>
+      </w:r>
+    </w:p>
+    <w:p>
+      <w:pPr>
+        <w:shd w:val="clear" w:color="auto" w:fill="282C34"/>
+        <w:spacing w:after="0" w:line="285" w:lineRule="atLeast"/>
+        <w:rPr>
+          <w:rFonts w:ascii="Consolas" w:eastAsia="Times New Roman" w:hAnsi="Consolas" w:cs="Times New Roman"/>
+          <w:color w:val="ABB2BF"/>
+          <w:sz w:val="21"/>
+          <w:szCs w:val="21"/>
+          <w:lang w:val="en-CA" w:eastAsia="fr-FR"/>
+        </w:rPr>
+      </w:pPr>
+      <w:r>
+        <w:rPr>
+          <w:rFonts w:ascii="Consolas" w:eastAsia="Times New Roman" w:hAnsi="Consolas" w:cs="Times New Roman"/>
+          <w:color w:val="ABB2BF"/>
+          <w:sz w:val="21"/>
+          <w:szCs w:val="21"/>
+          <w:lang w:val="en-CA" w:eastAsia="fr-FR"/>
+        </w:rPr>
+        <w:t xml:space="preserve">    </w:t>
+      </w:r>
+      <w:r>
+        <w:rPr>
+          <w:rFonts w:ascii="Consolas" w:eastAsia="Times New Roman" w:hAnsi="Consolas" w:cs="Times New Roman"/>
+          <w:color w:val="D55FDE"/>
+          <w:sz w:val="21"/>
+          <w:szCs w:val="21"/>
+          <w:lang w:val="en-CA" w:eastAsia="fr-FR"/>
+        </w:rPr>
+        <w:t>if</w:t>
+      </w:r>
+      <w:r>
+        <w:rPr>
+          <w:rFonts w:ascii="Consolas" w:eastAsia="Times New Roman" w:hAnsi="Consolas" w:cs="Times New Roman"/>
+          <w:color w:val="ABB2BF"/>
+          <w:sz w:val="21"/>
+          <w:szCs w:val="21"/>
+          <w:lang w:val="en-CA" w:eastAsia="fr-FR"/>
+        </w:rPr>
+        <w:t>(</w:t>
+      </w:r>
+      <w:r>
+        <w:rPr>
+          <w:rFonts w:ascii="Consolas" w:eastAsia="Times New Roman" w:hAnsi="Consolas" w:cs="Times New Roman"/>
+          <w:color w:val="E5C07B"/>
+          <w:sz w:val="21"/>
+          <w:szCs w:val="21"/>
+          <w:lang w:val="en-CA" w:eastAsia="fr-FR"/>
+        </w:rPr>
+        <w:t>form</w:t>
+      </w:r>
+      <w:r>
+        <w:rPr>
+          <w:rFonts w:ascii="Consolas" w:eastAsia="Times New Roman" w:hAnsi="Consolas" w:cs="Times New Roman"/>
+          <w:color w:val="ABB2BF"/>
+          <w:sz w:val="21"/>
+          <w:szCs w:val="21"/>
+          <w:lang w:val="en-CA" w:eastAsia="fr-FR"/>
+        </w:rPr>
+        <w:t>.</w:t>
+      </w:r>
+      <w:r>
+        <w:rPr>
+          <w:rFonts w:ascii="Consolas" w:eastAsia="Times New Roman" w:hAnsi="Consolas" w:cs="Times New Roman"/>
+          <w:color w:val="E5C07B"/>
+          <w:sz w:val="21"/>
+          <w:szCs w:val="21"/>
+          <w:lang w:val="en-CA" w:eastAsia="fr-FR"/>
+        </w:rPr>
+        <w:t>types</w:t>
+      </w:r>
+      <w:r>
+        <w:rPr>
+          <w:rFonts w:ascii="Consolas" w:eastAsia="Times New Roman" w:hAnsi="Consolas" w:cs="Times New Roman"/>
+          <w:color w:val="ABB2BF"/>
+          <w:sz w:val="21"/>
+          <w:szCs w:val="21"/>
+          <w:lang w:val="en-CA" w:eastAsia="fr-FR"/>
+        </w:rPr>
+        <w:t>.</w:t>
+      </w:r>
+      <w:r>
+        <w:rPr>
+          <w:rFonts w:ascii="Consolas" w:eastAsia="Times New Roman" w:hAnsi="Consolas" w:cs="Times New Roman"/>
+          <w:color w:val="E5C07B"/>
+          <w:sz w:val="21"/>
+          <w:szCs w:val="21"/>
+          <w:lang w:val="en-CA" w:eastAsia="fr-FR"/>
+        </w:rPr>
+        <w:t>value</w:t>
+      </w:r>
+      <w:r>
+        <w:rPr>
+          <w:rFonts w:ascii="Consolas" w:eastAsia="Times New Roman" w:hAnsi="Consolas" w:cs="Times New Roman"/>
+          <w:color w:val="ABB2BF"/>
+          <w:sz w:val="21"/>
+          <w:szCs w:val="21"/>
+          <w:lang w:val="en-CA" w:eastAsia="fr-FR"/>
+        </w:rPr>
+        <w:t>.</w:t>
+      </w:r>
+      <w:r>
+        <w:rPr>
+          <w:rFonts w:ascii="Consolas" w:eastAsia="Times New Roman" w:hAnsi="Consolas" w:cs="Times New Roman"/>
+          <w:color w:val="EF596F"/>
+          <w:sz w:val="21"/>
+          <w:szCs w:val="21"/>
+          <w:lang w:val="en-CA" w:eastAsia="fr-FR"/>
+        </w:rPr>
+        <w:t>length</w:t>
+      </w:r>
+      <w:r>
+        <w:rPr>
+          <w:rFonts w:ascii="Consolas" w:eastAsia="Times New Roman" w:hAnsi="Consolas" w:cs="Times New Roman"/>
+          <w:color w:val="ABB2BF"/>
+          <w:sz w:val="21"/>
+          <w:szCs w:val="21"/>
+          <w:lang w:val="en-CA" w:eastAsia="fr-FR"/>
+        </w:rPr>
+        <w:t xml:space="preserve"> </w:t>
+      </w:r>
+      <w:r>
+        <w:rPr>
+          <w:rFonts w:ascii="Consolas" w:eastAsia="Times New Roman" w:hAnsi="Consolas" w:cs="Times New Roman"/>
+          <w:color w:val="2BBAC5"/>
+          <w:sz w:val="21"/>
+          <w:szCs w:val="21"/>
+          <w:lang w:val="en-CA" w:eastAsia="fr-FR"/>
+        </w:rPr>
+        <w:t>&gt;=</w:t>
+      </w:r>
+      <w:r>
+        <w:rPr>
+          <w:rFonts w:ascii="Consolas" w:eastAsia="Times New Roman" w:hAnsi="Consolas" w:cs="Times New Roman"/>
+          <w:color w:val="D19A66"/>
+          <w:sz w:val="21"/>
+          <w:szCs w:val="21"/>
+          <w:lang w:val="en-CA" w:eastAsia="fr-FR"/>
+        </w:rPr>
+        <w:t>3</w:t>
+      </w:r>
+      <w:r>
+        <w:rPr>
+          <w:rFonts w:ascii="Consolas" w:eastAsia="Times New Roman" w:hAnsi="Consolas" w:cs="Times New Roman"/>
+          <w:color w:val="ABB2BF"/>
+          <w:sz w:val="21"/>
+          <w:szCs w:val="21"/>
+          <w:lang w:val="en-CA" w:eastAsia="fr-FR"/>
+        </w:rPr>
+        <w:t xml:space="preserve"> </w:t>
+      </w:r>
+      <w:r>
+        <w:rPr>
+          <w:rFonts w:ascii="Consolas" w:eastAsia="Times New Roman" w:hAnsi="Consolas" w:cs="Times New Roman"/>
+          <w:color w:val="2BBAC5"/>
+          <w:sz w:val="21"/>
+          <w:szCs w:val="21"/>
+          <w:lang w:val="en-CA" w:eastAsia="fr-FR"/>
+        </w:rPr>
+        <w:t>&amp;&amp;</w:t>
+      </w:r>
+      <w:r>
+        <w:rPr>
+          <w:rFonts w:ascii="Consolas" w:eastAsia="Times New Roman" w:hAnsi="Consolas" w:cs="Times New Roman"/>
+          <w:color w:val="ABB2BF"/>
+          <w:sz w:val="21"/>
+          <w:szCs w:val="21"/>
+          <w:lang w:val="en-CA" w:eastAsia="fr-FR"/>
+        </w:rPr>
+        <w:t xml:space="preserve"> </w:t>
+      </w:r>
+      <w:r>
+        <w:rPr>
+          <w:rFonts w:ascii="Consolas" w:eastAsia="Times New Roman" w:hAnsi="Consolas" w:cs="Times New Roman"/>
+          <w:color w:val="2BBAC5"/>
+          <w:sz w:val="21"/>
+          <w:szCs w:val="21"/>
+          <w:lang w:val="en-CA" w:eastAsia="fr-FR"/>
+        </w:rPr>
+        <w:t>!</w:t>
+      </w:r>
+      <w:r>
+        <w:rPr>
+          <w:rFonts w:ascii="Consolas" w:eastAsia="Times New Roman" w:hAnsi="Consolas" w:cs="Times New Roman"/>
+          <w:color w:val="61AFEF"/>
+          <w:sz w:val="21"/>
+          <w:szCs w:val="21"/>
+          <w:lang w:val="en-CA" w:eastAsia="fr-FR"/>
+        </w:rPr>
+        <w:t>hasType</w:t>
+      </w:r>
+      <w:r>
+        <w:rPr>
+          <w:rFonts w:ascii="Consolas" w:eastAsia="Times New Roman" w:hAnsi="Consolas" w:cs="Times New Roman"/>
+          <w:color w:val="ABB2BF"/>
+          <w:sz w:val="21"/>
+          <w:szCs w:val="21"/>
+          <w:lang w:val="en-CA" w:eastAsia="fr-FR"/>
+        </w:rPr>
+        <w:t>(</w:t>
+      </w:r>
+      <w:r>
+        <w:rPr>
+          <w:rFonts w:ascii="Consolas" w:eastAsia="Times New Roman" w:hAnsi="Consolas" w:cs="Times New Roman"/>
+          <w:color w:val="EF596F"/>
+          <w:sz w:val="21"/>
+          <w:szCs w:val="21"/>
+          <w:lang w:val="en-CA" w:eastAsia="fr-FR"/>
+        </w:rPr>
+        <w:t>type</w:t>
+      </w:r>
+      <w:r>
+        <w:rPr>
+          <w:rFonts w:ascii="Consolas" w:eastAsia="Times New Roman" w:hAnsi="Consolas" w:cs="Times New Roman"/>
+          <w:color w:val="ABB2BF"/>
+          <w:sz w:val="21"/>
+          <w:szCs w:val="21"/>
+          <w:lang w:val="en-CA" w:eastAsia="fr-FR"/>
+        </w:rPr>
+        <w:t>)){</w:t>
+      </w:r>
+    </w:p>
+    <w:p>
+      <w:pPr>
+        <w:shd w:val="clear" w:color="auto" w:fill="282C34"/>
+        <w:spacing w:after="0" w:line="285" w:lineRule="atLeast"/>
+        <w:rPr>
+          <w:rFonts w:ascii="Consolas" w:eastAsia="Times New Roman" w:hAnsi="Consolas" w:cs="Times New Roman"/>
+          <w:color w:val="ABB2BF"/>
+          <w:sz w:val="21"/>
+          <w:szCs w:val="21"/>
+          <w:lang w:val="en-CA" w:eastAsia="fr-FR"/>
+        </w:rPr>
+      </w:pPr>
+      <w:r>
+        <w:rPr>
+          <w:rFonts w:ascii="Consolas" w:eastAsia="Times New Roman" w:hAnsi="Consolas" w:cs="Times New Roman"/>
+          <w:color w:val="ABB2BF"/>
+          <w:sz w:val="21"/>
+          <w:szCs w:val="21"/>
+          <w:lang w:val="en-CA" w:eastAsia="fr-FR"/>
+        </w:rPr>
+        <w:t>         </w:t>
+      </w:r>
+      <w:r>
+        <w:rPr>
+          <w:rFonts w:ascii="Consolas" w:eastAsia="Times New Roman" w:hAnsi="Consolas" w:cs="Times New Roman"/>
+          <w:color w:val="D55FDE"/>
+          <w:sz w:val="21"/>
+          <w:szCs w:val="21"/>
+          <w:lang w:val="en-CA" w:eastAsia="fr-FR"/>
+        </w:rPr>
+        <w:t>return</w:t>
+      </w:r>
+      <w:r>
+        <w:rPr>
+          <w:rFonts w:ascii="Consolas" w:eastAsia="Times New Roman" w:hAnsi="Consolas" w:cs="Times New Roman"/>
+          <w:color w:val="ABB2BF"/>
+          <w:sz w:val="21"/>
+          <w:szCs w:val="21"/>
+          <w:lang w:val="en-CA" w:eastAsia="fr-FR"/>
+        </w:rPr>
+        <w:t xml:space="preserve"> </w:t>
+      </w:r>
+      <w:r>
+        <w:rPr>
+          <w:rFonts w:ascii="Consolas" w:eastAsia="Times New Roman" w:hAnsi="Consolas" w:cs="Times New Roman"/>
+          <w:color w:val="D19A66"/>
+          <w:sz w:val="21"/>
+          <w:szCs w:val="21"/>
+          <w:lang w:val="en-CA" w:eastAsia="fr-FR"/>
+        </w:rPr>
+        <w:t>false</w:t>
+      </w:r>
+      <w:r>
+        <w:rPr>
+          <w:rFonts w:ascii="Consolas" w:eastAsia="Times New Roman" w:hAnsi="Consolas" w:cs="Times New Roman"/>
+          <w:color w:val="ABB2BF"/>
+          <w:sz w:val="21"/>
+          <w:szCs w:val="21"/>
+          <w:lang w:val="en-CA" w:eastAsia="fr-FR"/>
+        </w:rPr>
+        <w:t>;</w:t>
+      </w:r>
+    </w:p>
+    <w:p>
+      <w:pPr>
+        <w:shd w:val="clear" w:color="auto" w:fill="282C34"/>
+        <w:spacing w:after="0" w:line="285" w:lineRule="atLeast"/>
+        <w:rPr>
+          <w:rFonts w:ascii="Consolas" w:eastAsia="Times New Roman" w:hAnsi="Consolas" w:cs="Times New Roman"/>
+          <w:color w:val="ABB2BF"/>
+          <w:sz w:val="21"/>
+          <w:szCs w:val="21"/>
+          <w:lang w:val="en-CA" w:eastAsia="fr-FR"/>
+        </w:rPr>
+      </w:pPr>
+      <w:r>
+        <w:rPr>
+          <w:rFonts w:ascii="Consolas" w:eastAsia="Times New Roman" w:hAnsi="Consolas" w:cs="Times New Roman"/>
+          <w:color w:val="ABB2BF"/>
+          <w:sz w:val="21"/>
+          <w:szCs w:val="21"/>
+          <w:lang w:val="en-CA" w:eastAsia="fr-FR"/>
+        </w:rPr>
+        <w:t>    }</w:t>
+      </w:r>
+    </w:p>
+    <w:p>
+      <w:pPr>
+        <w:shd w:val="clear" w:color="auto" w:fill="282C34"/>
+        <w:spacing w:after="0" w:line="285" w:lineRule="atLeast"/>
+        <w:rPr>
+          <w:rFonts w:ascii="Consolas" w:eastAsia="Times New Roman" w:hAnsi="Consolas" w:cs="Times New Roman"/>
+          <w:color w:val="ABB2BF"/>
+          <w:sz w:val="21"/>
+          <w:szCs w:val="21"/>
+          <w:lang w:val="en-CA" w:eastAsia="fr-FR"/>
+        </w:rPr>
+      </w:pPr>
+      <w:r>
+        <w:rPr>
+          <w:rFonts w:ascii="Consolas" w:eastAsia="Times New Roman" w:hAnsi="Consolas" w:cs="Times New Roman"/>
+          <w:color w:val="ABB2BF"/>
+          <w:sz w:val="21"/>
+          <w:szCs w:val="21"/>
+          <w:lang w:val="en-CA" w:eastAsia="fr-FR"/>
+        </w:rPr>
+        <w:t xml:space="preserve">    </w:t>
+      </w:r>
+      <w:r>
+        <w:rPr>
+          <w:rFonts w:ascii="Consolas" w:eastAsia="Times New Roman" w:hAnsi="Consolas" w:cs="Times New Roman"/>
+          <w:color w:val="D55FDE"/>
+          <w:sz w:val="21"/>
+          <w:szCs w:val="21"/>
+          <w:lang w:val="en-CA" w:eastAsia="fr-FR"/>
+        </w:rPr>
+        <w:t>return</w:t>
+      </w:r>
+      <w:r>
+        <w:rPr>
+          <w:rFonts w:ascii="Consolas" w:eastAsia="Times New Roman" w:hAnsi="Consolas" w:cs="Times New Roman"/>
+          <w:color w:val="ABB2BF"/>
+          <w:sz w:val="21"/>
+          <w:szCs w:val="21"/>
+          <w:lang w:val="en-CA" w:eastAsia="fr-FR"/>
+        </w:rPr>
+        <w:t xml:space="preserve"> </w:t>
+      </w:r>
+      <w:r>
+        <w:rPr>
+          <w:rFonts w:ascii="Consolas" w:eastAsia="Times New Roman" w:hAnsi="Consolas" w:cs="Times New Roman"/>
+          <w:color w:val="D19A66"/>
+          <w:sz w:val="21"/>
+          <w:szCs w:val="21"/>
+          <w:lang w:val="en-CA" w:eastAsia="fr-FR"/>
+        </w:rPr>
+        <w:t>true</w:t>
+      </w:r>
+      <w:r>
+        <w:rPr>
+          <w:rFonts w:ascii="Consolas" w:eastAsia="Times New Roman" w:hAnsi="Consolas" w:cs="Times New Roman"/>
+          <w:color w:val="ABB2BF"/>
+          <w:sz w:val="21"/>
+          <w:szCs w:val="21"/>
+          <w:lang w:val="en-CA" w:eastAsia="fr-FR"/>
+        </w:rPr>
+        <w:t>;</w:t>
+      </w:r>
+    </w:p>
+    <w:p>
+      <w:pPr>
+        <w:shd w:val="clear" w:color="auto" w:fill="282C34"/>
+        <w:spacing w:after="0" w:line="285" w:lineRule="atLeast"/>
+        <w:rPr>
+          <w:rFonts w:ascii="Consolas" w:eastAsia="Times New Roman" w:hAnsi="Consolas" w:cs="Times New Roman"/>
+          <w:color w:val="ABB2BF"/>
+          <w:sz w:val="21"/>
+          <w:szCs w:val="21"/>
+          <w:lang w:val="en-CA" w:eastAsia="fr-FR"/>
+        </w:rPr>
+      </w:pPr>
+      <w:r>
+        <w:rPr>
+          <w:rFonts w:ascii="Consolas" w:eastAsia="Times New Roman" w:hAnsi="Consolas" w:cs="Times New Roman"/>
+          <w:color w:val="ABB2BF"/>
+          <w:sz w:val="21"/>
+          <w:szCs w:val="21"/>
+          <w:lang w:val="en-CA" w:eastAsia="fr-FR"/>
+        </w:rPr>
+        <w:t>  }</w:t>
+      </w:r>
+    </w:p>
+    <w:p>
+      <w:pPr>
+        <w:rPr>
+          <w:sz w:val="44"/>
+          <w:szCs w:val="44"/>
+          <w:lang w:val="en-CA"/>
+        </w:rPr>
+      </w:pPr>
+      <w:r>
+        <w:rPr>
+          <w:sz w:val="44"/>
+          <w:szCs w:val="44"/>
+          <w:lang w:val="en-CA"/>
+        </w:rPr>
+        <w:t>-html</w:t>
+      </w:r>
+    </w:p>
+    <w:p>
+      <w:pPr>
+        <w:shd w:val="clear" w:color="auto" w:fill="282C34"/>
+        <w:spacing w:after="0" w:line="285" w:lineRule="atLeast"/>
+        <w:rPr>
+          <w:rFonts w:ascii="Consolas" w:eastAsia="Times New Roman" w:hAnsi="Consolas" w:cs="Times New Roman"/>
+          <w:color w:val="ABB2BF"/>
+          <w:sz w:val="21"/>
+          <w:szCs w:val="21"/>
+          <w:lang w:val="en-CA" w:eastAsia="fr-FR"/>
+        </w:rPr>
+      </w:pPr>
+      <w:r>
+        <w:rPr>
+          <w:rFonts w:ascii="Consolas" w:eastAsia="Times New Roman" w:hAnsi="Consolas" w:cs="Times New Roman"/>
+          <w:color w:val="ABB2BF"/>
+          <w:sz w:val="21"/>
+          <w:szCs w:val="21"/>
+          <w:lang w:val="en-CA" w:eastAsia="fr-FR"/>
+        </w:rPr>
+        <w:t> &lt;</w:t>
+      </w:r>
+      <w:r>
+        <w:rPr>
+          <w:rFonts w:ascii="Consolas" w:eastAsia="Times New Roman" w:hAnsi="Consolas" w:cs="Times New Roman"/>
+          <w:color w:val="EF596F"/>
+          <w:sz w:val="21"/>
+          <w:szCs w:val="21"/>
+          <w:lang w:val="en-CA" w:eastAsia="fr-FR"/>
+        </w:rPr>
+        <w:t>input</w:t>
+      </w:r>
+      <w:r>
+        <w:rPr>
+          <w:rFonts w:ascii="Consolas" w:eastAsia="Times New Roman" w:hAnsi="Consolas" w:cs="Times New Roman"/>
+          <w:color w:val="ABB2BF"/>
+          <w:sz w:val="21"/>
+          <w:szCs w:val="21"/>
+          <w:lang w:val="en-CA" w:eastAsia="fr-FR"/>
+        </w:rPr>
+        <w:t xml:space="preserve"> </w:t>
+      </w:r>
+      <w:r>
+        <w:rPr>
+          <w:rFonts w:ascii="Consolas" w:eastAsia="Times New Roman" w:hAnsi="Consolas" w:cs="Times New Roman"/>
+          <w:color w:val="D19A66"/>
+          <w:sz w:val="21"/>
+          <w:szCs w:val="21"/>
+          <w:lang w:val="en-CA" w:eastAsia="fr-FR"/>
+        </w:rPr>
+        <w:t>id</w:t>
+      </w:r>
+      <w:r>
+        <w:rPr>
+          <w:rFonts w:ascii="Consolas" w:eastAsia="Times New Roman" w:hAnsi="Consolas" w:cs="Times New Roman"/>
+          <w:color w:val="2BBAC5"/>
+          <w:sz w:val="21"/>
+          <w:szCs w:val="21"/>
+          <w:lang w:val="en-CA" w:eastAsia="fr-FR"/>
+        </w:rPr>
+        <w:t>=</w:t>
+      </w:r>
+      <w:r>
+        <w:rPr>
+          <w:rFonts w:ascii="Consolas" w:eastAsia="Times New Roman" w:hAnsi="Consolas" w:cs="Times New Roman"/>
+          <w:color w:val="D55FDE"/>
+          <w:sz w:val="21"/>
+          <w:szCs w:val="21"/>
+          <w:lang w:val="en-CA" w:eastAsia="fr-FR"/>
+        </w:rPr>
+        <w:t>{</w:t>
+      </w:r>
+      <w:r>
+        <w:rPr>
+          <w:rFonts w:ascii="Consolas" w:eastAsia="Times New Roman" w:hAnsi="Consolas" w:cs="Times New Roman"/>
+          <w:color w:val="EF596F"/>
+          <w:sz w:val="21"/>
+          <w:szCs w:val="21"/>
+          <w:lang w:val="en-CA" w:eastAsia="fr-FR"/>
+        </w:rPr>
+        <w:t>type</w:t>
+      </w:r>
+      <w:r>
+        <w:rPr>
+          <w:rFonts w:ascii="Consolas" w:eastAsia="Times New Roman" w:hAnsi="Consolas" w:cs="Times New Roman"/>
+          <w:color w:val="D55FDE"/>
+          <w:sz w:val="21"/>
+          <w:szCs w:val="21"/>
+          <w:lang w:val="en-CA" w:eastAsia="fr-FR"/>
+        </w:rPr>
+        <w:t>}</w:t>
+      </w:r>
+      <w:r>
+        <w:rPr>
+          <w:rFonts w:ascii="Consolas" w:eastAsia="Times New Roman" w:hAnsi="Consolas" w:cs="Times New Roman"/>
+          <w:color w:val="ABB2BF"/>
+          <w:sz w:val="21"/>
+          <w:szCs w:val="21"/>
+          <w:lang w:val="en-CA" w:eastAsia="fr-FR"/>
+        </w:rPr>
+        <w:t xml:space="preserve"> </w:t>
+      </w:r>
+      <w:r>
+        <w:rPr>
+          <w:rFonts w:ascii="Consolas" w:eastAsia="Times New Roman" w:hAnsi="Consolas" w:cs="Times New Roman"/>
+          <w:color w:val="D19A66"/>
+          <w:sz w:val="21"/>
+          <w:szCs w:val="21"/>
+          <w:lang w:val="en-CA" w:eastAsia="fr-FR"/>
+        </w:rPr>
+        <w:t>type</w:t>
+      </w:r>
+      <w:r>
+        <w:rPr>
+          <w:rFonts w:ascii="Consolas" w:eastAsia="Times New Roman" w:hAnsi="Consolas" w:cs="Times New Roman"/>
+          <w:color w:val="2BBAC5"/>
+          <w:sz w:val="21"/>
+          <w:szCs w:val="21"/>
+          <w:lang w:val="en-CA" w:eastAsia="fr-FR"/>
+        </w:rPr>
+        <w:t>=</w:t>
+      </w:r>
+      <w:r>
+        <w:rPr>
+          <w:rFonts w:ascii="Consolas" w:eastAsia="Times New Roman" w:hAnsi="Consolas" w:cs="Times New Roman"/>
+          <w:color w:val="89CA78"/>
+          <w:sz w:val="21"/>
+          <w:szCs w:val="21"/>
+          <w:lang w:val="en-CA" w:eastAsia="fr-FR"/>
+        </w:rPr>
+        <w:t>"checkbox"</w:t>
+      </w:r>
+      <w:r>
+        <w:rPr>
+          <w:rFonts w:ascii="Consolas" w:eastAsia="Times New Roman" w:hAnsi="Consolas" w:cs="Times New Roman"/>
+          <w:color w:val="ABB2BF"/>
+          <w:sz w:val="21"/>
+          <w:szCs w:val="21"/>
+          <w:lang w:val="en-CA" w:eastAsia="fr-FR"/>
+        </w:rPr>
+        <w:t xml:space="preserve"> </w:t>
+      </w:r>
+      <w:r>
+        <w:rPr>
+          <w:rFonts w:ascii="Consolas" w:eastAsia="Times New Roman" w:hAnsi="Consolas" w:cs="Times New Roman"/>
+          <w:color w:val="D19A66"/>
+          <w:sz w:val="21"/>
+          <w:szCs w:val="21"/>
+          <w:lang w:val="en-CA" w:eastAsia="fr-FR"/>
+        </w:rPr>
+        <w:t>className</w:t>
+      </w:r>
+      <w:r>
+        <w:rPr>
+          <w:rFonts w:ascii="Consolas" w:eastAsia="Times New Roman" w:hAnsi="Consolas" w:cs="Times New Roman"/>
+          <w:color w:val="2BBAC5"/>
+          <w:sz w:val="21"/>
+          <w:szCs w:val="21"/>
+          <w:lang w:val="en-CA" w:eastAsia="fr-FR"/>
+        </w:rPr>
+        <w:t>=</w:t>
+      </w:r>
+      <w:r>
+        <w:rPr>
+          <w:rFonts w:ascii="Consolas" w:eastAsia="Times New Roman" w:hAnsi="Consolas" w:cs="Times New Roman"/>
+          <w:color w:val="89CA78"/>
+          <w:sz w:val="21"/>
+          <w:szCs w:val="21"/>
+          <w:lang w:val="en-CA" w:eastAsia="fr-FR"/>
+        </w:rPr>
+        <w:t>"filled-in"</w:t>
+      </w:r>
+      <w:r>
+        <w:rPr>
+          <w:rFonts w:ascii="Consolas" w:eastAsia="Times New Roman" w:hAnsi="Consolas" w:cs="Times New Roman"/>
+          <w:color w:val="ABB2BF"/>
+          <w:sz w:val="21"/>
+          <w:szCs w:val="21"/>
+          <w:lang w:val="en-CA" w:eastAsia="fr-FR"/>
+        </w:rPr>
+        <w:t xml:space="preserve"> </w:t>
+      </w:r>
+      <w:r>
+        <w:rPr>
+          <w:rFonts w:ascii="Consolas" w:eastAsia="Times New Roman" w:hAnsi="Consolas" w:cs="Times New Roman"/>
+          <w:color w:val="D19A66"/>
+          <w:sz w:val="21"/>
+          <w:szCs w:val="21"/>
+          <w:lang w:val="en-CA" w:eastAsia="fr-FR"/>
+        </w:rPr>
+        <w:t>value</w:t>
+      </w:r>
+      <w:r>
+        <w:rPr>
+          <w:rFonts w:ascii="Consolas" w:eastAsia="Times New Roman" w:hAnsi="Consolas" w:cs="Times New Roman"/>
+          <w:color w:val="2BBAC5"/>
+          <w:sz w:val="21"/>
+          <w:szCs w:val="21"/>
+          <w:lang w:val="en-CA" w:eastAsia="fr-FR"/>
+        </w:rPr>
+        <w:t>=</w:t>
+      </w:r>
+      <w:r>
+        <w:rPr>
+          <w:rFonts w:ascii="Consolas" w:eastAsia="Times New Roman" w:hAnsi="Consolas" w:cs="Times New Roman"/>
+          <w:color w:val="D55FDE"/>
+          <w:sz w:val="21"/>
+          <w:szCs w:val="21"/>
+          <w:lang w:val="en-CA" w:eastAsia="fr-FR"/>
+        </w:rPr>
+        <w:t>{</w:t>
+      </w:r>
+      <w:r>
+        <w:rPr>
+          <w:rFonts w:ascii="Consolas" w:eastAsia="Times New Roman" w:hAnsi="Consolas" w:cs="Times New Roman"/>
+          <w:color w:val="EF596F"/>
+          <w:sz w:val="21"/>
+          <w:szCs w:val="21"/>
+          <w:lang w:val="en-CA" w:eastAsia="fr-FR"/>
+        </w:rPr>
+        <w:t>type</w:t>
+      </w:r>
+      <w:r>
+        <w:rPr>
+          <w:rFonts w:ascii="Consolas" w:eastAsia="Times New Roman" w:hAnsi="Consolas" w:cs="Times New Roman"/>
+          <w:color w:val="D55FDE"/>
+          <w:sz w:val="21"/>
+          <w:szCs w:val="21"/>
+          <w:lang w:val="en-CA" w:eastAsia="fr-FR"/>
+        </w:rPr>
+        <w:t>}</w:t>
+      </w:r>
+      <w:r>
+        <w:rPr>
+          <w:rFonts w:ascii="Consolas" w:eastAsia="Times New Roman" w:hAnsi="Consolas" w:cs="Times New Roman"/>
+          <w:color w:val="ABB2BF"/>
+          <w:sz w:val="21"/>
+          <w:szCs w:val="21"/>
+          <w:lang w:val="en-CA" w:eastAsia="fr-FR"/>
+        </w:rPr>
+        <w:t xml:space="preserve"> </w:t>
+      </w:r>
+      <w:r>
+        <w:rPr>
+          <w:rFonts w:ascii="Consolas" w:eastAsia="Times New Roman" w:hAnsi="Consolas" w:cs="Times New Roman"/>
+          <w:color w:val="D19A66"/>
+          <w:sz w:val="21"/>
+          <w:szCs w:val="21"/>
+          <w:lang w:val="en-CA" w:eastAsia="fr-FR"/>
+        </w:rPr>
+        <w:t>checked</w:t>
+      </w:r>
+      <w:r>
+        <w:rPr>
+          <w:rFonts w:ascii="Consolas" w:eastAsia="Times New Roman" w:hAnsi="Consolas" w:cs="Times New Roman"/>
+          <w:color w:val="2BBAC5"/>
+          <w:sz w:val="21"/>
+          <w:szCs w:val="21"/>
+          <w:lang w:val="en-CA" w:eastAsia="fr-FR"/>
+        </w:rPr>
+        <w:t>=</w:t>
+      </w:r>
+      <w:r>
+        <w:rPr>
+          <w:rFonts w:ascii="Consolas" w:eastAsia="Times New Roman" w:hAnsi="Consolas" w:cs="Times New Roman"/>
+          <w:color w:val="D55FDE"/>
+          <w:sz w:val="21"/>
+          <w:szCs w:val="21"/>
+          <w:lang w:val="en-CA" w:eastAsia="fr-FR"/>
+        </w:rPr>
+        <w:t>{</w:t>
+      </w:r>
+      <w:r>
+        <w:rPr>
+          <w:rFonts w:ascii="Consolas" w:eastAsia="Times New Roman" w:hAnsi="Consolas" w:cs="Times New Roman"/>
+          <w:color w:val="61AFEF"/>
+          <w:sz w:val="21"/>
+          <w:szCs w:val="21"/>
+          <w:lang w:val="en-CA" w:eastAsia="fr-FR"/>
+        </w:rPr>
+        <w:t>hasType</w:t>
+      </w:r>
+      <w:r>
+        <w:rPr>
+          <w:rFonts w:ascii="Consolas" w:eastAsia="Times New Roman" w:hAnsi="Consolas" w:cs="Times New Roman"/>
+          <w:color w:val="ABB2BF"/>
+          <w:sz w:val="21"/>
+          <w:szCs w:val="21"/>
+          <w:lang w:val="en-CA" w:eastAsia="fr-FR"/>
+        </w:rPr>
+        <w:t>(</w:t>
+      </w:r>
+      <w:r>
+        <w:rPr>
+          <w:rFonts w:ascii="Consolas" w:eastAsia="Times New Roman" w:hAnsi="Consolas" w:cs="Times New Roman"/>
+          <w:color w:val="EF596F"/>
+          <w:sz w:val="21"/>
+          <w:szCs w:val="21"/>
+          <w:lang w:val="en-CA" w:eastAsia="fr-FR"/>
+        </w:rPr>
+        <w:t>type</w:t>
+      </w:r>
+      <w:r>
+        <w:rPr>
+          <w:rFonts w:ascii="Consolas" w:eastAsia="Times New Roman" w:hAnsi="Consolas" w:cs="Times New Roman"/>
+          <w:color w:val="ABB2BF"/>
+          <w:sz w:val="21"/>
+          <w:szCs w:val="21"/>
+          <w:lang w:val="en-CA" w:eastAsia="fr-FR"/>
+        </w:rPr>
+        <w:t>)</w:t>
+      </w:r>
+      <w:r>
+        <w:rPr>
+          <w:rFonts w:ascii="Consolas" w:eastAsia="Times New Roman" w:hAnsi="Consolas" w:cs="Times New Roman"/>
+          <w:color w:val="D55FDE"/>
+          <w:sz w:val="21"/>
+          <w:szCs w:val="21"/>
+          <w:lang w:val="en-CA" w:eastAsia="fr-FR"/>
+        </w:rPr>
+        <w:t>}</w:t>
+      </w:r>
+      <w:r>
+        <w:rPr>
+          <w:rFonts w:ascii="Consolas" w:eastAsia="Times New Roman" w:hAnsi="Consolas" w:cs="Times New Roman"/>
+          <w:color w:val="ABB2BF"/>
+          <w:sz w:val="21"/>
+          <w:szCs w:val="21"/>
+          <w:lang w:val="en-CA" w:eastAsia="fr-FR"/>
+        </w:rPr>
+        <w:t xml:space="preserve">   </w:t>
+      </w:r>
+      <w:r>
+        <w:rPr>
+          <w:rFonts w:ascii="Consolas" w:eastAsia="Times New Roman" w:hAnsi="Consolas" w:cs="Times New Roman"/>
+          <w:color w:val="D19A66"/>
+          <w:sz w:val="21"/>
+          <w:szCs w:val="21"/>
+          <w:lang w:val="en-CA" w:eastAsia="fr-FR"/>
+        </w:rPr>
+        <w:t>onChange</w:t>
+      </w:r>
+      <w:r>
+        <w:rPr>
+          <w:rFonts w:ascii="Consolas" w:eastAsia="Times New Roman" w:hAnsi="Consolas" w:cs="Times New Roman"/>
+          <w:color w:val="2BBAC5"/>
+          <w:sz w:val="21"/>
+          <w:szCs w:val="21"/>
+          <w:lang w:val="en-CA" w:eastAsia="fr-FR"/>
+        </w:rPr>
+        <w:t>=</w:t>
+      </w:r>
+      <w:r>
+        <w:rPr>
+          <w:rFonts w:ascii="Consolas" w:eastAsia="Times New Roman" w:hAnsi="Consolas" w:cs="Times New Roman"/>
+          <w:color w:val="D55FDE"/>
+          <w:sz w:val="21"/>
+          <w:szCs w:val="21"/>
+          <w:lang w:val="en-CA" w:eastAsia="fr-FR"/>
+        </w:rPr>
+        <w:t>{</w:t>
+      </w:r>
+      <w:r>
+        <w:rPr>
+          <w:rFonts w:ascii="Consolas" w:eastAsia="Times New Roman" w:hAnsi="Consolas" w:cs="Times New Roman"/>
+          <w:color w:val="EF596F"/>
+          <w:sz w:val="21"/>
+          <w:szCs w:val="21"/>
+          <w:lang w:val="en-CA" w:eastAsia="fr-FR"/>
+        </w:rPr>
+        <w:t>e</w:t>
+      </w:r>
+      <w:r>
+        <w:rPr>
+          <w:rFonts w:ascii="Consolas" w:eastAsia="Times New Roman" w:hAnsi="Consolas" w:cs="Times New Roman"/>
+          <w:color w:val="ABB2BF"/>
+          <w:sz w:val="21"/>
+          <w:szCs w:val="21"/>
+          <w:lang w:val="en-CA" w:eastAsia="fr-FR"/>
+        </w:rPr>
+        <w:t xml:space="preserve"> </w:t>
+      </w:r>
+      <w:r>
+        <w:rPr>
+          <w:rFonts w:ascii="Consolas" w:eastAsia="Times New Roman" w:hAnsi="Consolas" w:cs="Times New Roman"/>
+          <w:color w:val="D55FDE"/>
+          <w:sz w:val="21"/>
+          <w:szCs w:val="21"/>
+          <w:lang w:val="en-CA" w:eastAsia="fr-FR"/>
+        </w:rPr>
+        <w:t>=&gt;</w:t>
+      </w:r>
+      <w:r>
+        <w:rPr>
+          <w:rFonts w:ascii="Consolas" w:eastAsia="Times New Roman" w:hAnsi="Consolas" w:cs="Times New Roman"/>
+          <w:color w:val="ABB2BF"/>
+          <w:sz w:val="21"/>
+          <w:szCs w:val="21"/>
+          <w:lang w:val="en-CA" w:eastAsia="fr-FR"/>
+        </w:rPr>
+        <w:t xml:space="preserve"> </w:t>
+      </w:r>
+      <w:r>
+        <w:rPr>
+          <w:rFonts w:ascii="Consolas" w:eastAsia="Times New Roman" w:hAnsi="Consolas" w:cs="Times New Roman"/>
+          <w:color w:val="61AFEF"/>
+          <w:sz w:val="21"/>
+          <w:szCs w:val="21"/>
+          <w:lang w:val="en-CA" w:eastAsia="fr-FR"/>
+        </w:rPr>
+        <w:t>selectType</w:t>
+      </w:r>
+      <w:r>
+        <w:rPr>
+          <w:rFonts w:ascii="Consolas" w:eastAsia="Times New Roman" w:hAnsi="Consolas" w:cs="Times New Roman"/>
+          <w:color w:val="ABB2BF"/>
+          <w:sz w:val="21"/>
+          <w:szCs w:val="21"/>
+          <w:lang w:val="en-CA" w:eastAsia="fr-FR"/>
+        </w:rPr>
+        <w:t>(</w:t>
+      </w:r>
+      <w:r>
+        <w:rPr>
+          <w:rFonts w:ascii="Consolas" w:eastAsia="Times New Roman" w:hAnsi="Consolas" w:cs="Times New Roman"/>
+          <w:color w:val="EF596F"/>
+          <w:sz w:val="21"/>
+          <w:szCs w:val="21"/>
+          <w:lang w:val="en-CA" w:eastAsia="fr-FR"/>
+        </w:rPr>
+        <w:t>type</w:t>
+      </w:r>
+      <w:r>
+        <w:rPr>
+          <w:rFonts w:ascii="Consolas" w:eastAsia="Times New Roman" w:hAnsi="Consolas" w:cs="Times New Roman"/>
+          <w:color w:val="ABB2BF"/>
+          <w:sz w:val="21"/>
+          <w:szCs w:val="21"/>
+          <w:lang w:val="en-CA" w:eastAsia="fr-FR"/>
+        </w:rPr>
+        <w:t xml:space="preserve">, </w:t>
+      </w:r>
+      <w:r>
+        <w:rPr>
+          <w:rFonts w:ascii="Consolas" w:eastAsia="Times New Roman" w:hAnsi="Consolas" w:cs="Times New Roman"/>
+          <w:color w:val="EF596F"/>
+          <w:sz w:val="21"/>
+          <w:szCs w:val="21"/>
+          <w:lang w:val="en-CA" w:eastAsia="fr-FR"/>
+        </w:rPr>
+        <w:t>e</w:t>
+      </w:r>
+      <w:r>
+        <w:rPr>
+          <w:rFonts w:ascii="Consolas" w:eastAsia="Times New Roman" w:hAnsi="Consolas" w:cs="Times New Roman"/>
+          <w:color w:val="ABB2BF"/>
+          <w:sz w:val="21"/>
+          <w:szCs w:val="21"/>
+          <w:lang w:val="en-CA" w:eastAsia="fr-FR"/>
+        </w:rPr>
+        <w:t>)</w:t>
+      </w:r>
+      <w:r>
+        <w:rPr>
+          <w:rFonts w:ascii="Consolas" w:eastAsia="Times New Roman" w:hAnsi="Consolas" w:cs="Times New Roman"/>
+          <w:color w:val="D55FDE"/>
+          <w:sz w:val="21"/>
+          <w:szCs w:val="21"/>
+          <w:lang w:val="en-CA" w:eastAsia="fr-FR"/>
+        </w:rPr>
+        <w:t>}</w:t>
+      </w:r>
+      <w:r>
+        <w:rPr>
+          <w:rFonts w:ascii="Consolas" w:eastAsia="Times New Roman" w:hAnsi="Consolas" w:cs="Times New Roman"/>
+          <w:color w:val="ABB2BF"/>
+          <w:sz w:val="21"/>
+          <w:szCs w:val="21"/>
+          <w:lang w:val="en-CA" w:eastAsia="fr-FR"/>
+        </w:rPr>
+        <w:t xml:space="preserve"> </w:t>
+      </w:r>
+      <w:r>
+        <w:rPr>
+          <w:rFonts w:ascii="Consolas" w:eastAsia="Times New Roman" w:hAnsi="Consolas" w:cs="Times New Roman"/>
+          <w:color w:val="D19A66"/>
+          <w:sz w:val="21"/>
+          <w:szCs w:val="21"/>
+          <w:lang w:val="en-CA" w:eastAsia="fr-FR"/>
+        </w:rPr>
+        <w:t>disabled</w:t>
+      </w:r>
+      <w:r>
+        <w:rPr>
+          <w:rFonts w:ascii="Consolas" w:eastAsia="Times New Roman" w:hAnsi="Consolas" w:cs="Times New Roman"/>
+          <w:color w:val="2BBAC5"/>
+          <w:sz w:val="21"/>
+          <w:szCs w:val="21"/>
+          <w:lang w:val="en-CA" w:eastAsia="fr-FR"/>
+        </w:rPr>
+        <w:t>=</w:t>
+      </w:r>
+      <w:r>
+        <w:rPr>
+          <w:rFonts w:ascii="Consolas" w:eastAsia="Times New Roman" w:hAnsi="Consolas" w:cs="Times New Roman"/>
+          <w:color w:val="D55FDE"/>
+          <w:sz w:val="21"/>
+          <w:szCs w:val="21"/>
+          <w:lang w:val="en-CA" w:eastAsia="fr-FR"/>
+        </w:rPr>
+        <w:t>{</w:t>
+      </w:r>
+      <w:r>
+        <w:rPr>
+          <w:rFonts w:ascii="Consolas" w:eastAsia="Times New Roman" w:hAnsi="Consolas" w:cs="Times New Roman"/>
+          <w:color w:val="2BBAC5"/>
+          <w:sz w:val="21"/>
+          <w:szCs w:val="21"/>
+          <w:lang w:val="en-CA" w:eastAsia="fr-FR"/>
+        </w:rPr>
+        <w:t>!</w:t>
+      </w:r>
+      <w:r>
+        <w:rPr>
+          <w:rFonts w:ascii="Consolas" w:eastAsia="Times New Roman" w:hAnsi="Consolas" w:cs="Times New Roman"/>
+          <w:color w:val="61AFEF"/>
+          <w:sz w:val="21"/>
+          <w:szCs w:val="21"/>
+          <w:lang w:val="en-CA" w:eastAsia="fr-FR"/>
+        </w:rPr>
+        <w:t>isTypesValid</w:t>
+      </w:r>
+      <w:r>
+        <w:rPr>
+          <w:rFonts w:ascii="Consolas" w:eastAsia="Times New Roman" w:hAnsi="Consolas" w:cs="Times New Roman"/>
+          <w:color w:val="ABB2BF"/>
+          <w:sz w:val="21"/>
+          <w:szCs w:val="21"/>
+          <w:lang w:val="en-CA" w:eastAsia="fr-FR"/>
+        </w:rPr>
+        <w:t>(</w:t>
+      </w:r>
+      <w:r>
+        <w:rPr>
+          <w:rFonts w:ascii="Consolas" w:eastAsia="Times New Roman" w:hAnsi="Consolas" w:cs="Times New Roman"/>
+          <w:color w:val="EF596F"/>
+          <w:sz w:val="21"/>
+          <w:szCs w:val="21"/>
+          <w:lang w:val="en-CA" w:eastAsia="fr-FR"/>
+        </w:rPr>
+        <w:t>type</w:t>
+      </w:r>
+      <w:r>
+        <w:rPr>
+          <w:rFonts w:ascii="Consolas" w:eastAsia="Times New Roman" w:hAnsi="Consolas" w:cs="Times New Roman"/>
+          <w:color w:val="ABB2BF"/>
+          <w:sz w:val="21"/>
+          <w:szCs w:val="21"/>
+          <w:lang w:val="en-CA" w:eastAsia="fr-FR"/>
+        </w:rPr>
+        <w:t>)</w:t>
+      </w:r>
+      <w:r>
+        <w:rPr>
+          <w:rFonts w:ascii="Consolas" w:eastAsia="Times New Roman" w:hAnsi="Consolas" w:cs="Times New Roman"/>
+          <w:color w:val="D55FDE"/>
+          <w:sz w:val="21"/>
+          <w:szCs w:val="21"/>
+          <w:lang w:val="en-CA" w:eastAsia="fr-FR"/>
+        </w:rPr>
+        <w:t>}</w:t>
+      </w:r>
+      <w:r>
+        <w:rPr>
+          <w:rFonts w:ascii="Consolas" w:eastAsia="Times New Roman" w:hAnsi="Consolas" w:cs="Times New Roman"/>
+          <w:color w:val="ABB2BF"/>
+          <w:sz w:val="21"/>
+          <w:szCs w:val="21"/>
+          <w:lang w:val="en-CA" w:eastAsia="fr-FR"/>
+        </w:rPr>
+        <w:t>&gt;&lt;/</w:t>
+      </w:r>
+      <w:r>
+        <w:rPr>
+          <w:rFonts w:ascii="Consolas" w:eastAsia="Times New Roman" w:hAnsi="Consolas" w:cs="Times New Roman"/>
+          <w:color w:val="EF596F"/>
+          <w:sz w:val="21"/>
+          <w:szCs w:val="21"/>
+          <w:lang w:val="en-CA" w:eastAsia="fr-FR"/>
+        </w:rPr>
+        <w:t>input</w:t>
+      </w:r>
+      <w:r>
+        <w:rPr>
+          <w:rFonts w:ascii="Consolas" w:eastAsia="Times New Roman" w:hAnsi="Consolas" w:cs="Times New Roman"/>
+          <w:color w:val="ABB2BF"/>
+          <w:sz w:val="21"/>
+          <w:szCs w:val="21"/>
+          <w:lang w:val="en-CA" w:eastAsia="fr-FR"/>
+        </w:rPr>
+        <w:t>&gt;</w:t>
+      </w:r>
+    </w:p>
+    <w:p>
+      <w:pPr>
+        <w:rPr>
+          <w:sz w:val="44"/>
+          <w:szCs w:val="44"/>
+        </w:rPr>
+      </w:pPr>
+      <w:r>
+        <w:rPr>
+          <w:sz w:val="44"/>
+          <w:szCs w:val="44"/>
+        </w:rPr>
+        <w:t>Expression régulier voir dans le commit validation checkbox entre 1 et 3 choi</w:t>
+      </w:r>
+      <w:r>
+        <w:rPr>
+          <w:sz w:val="44"/>
+          <w:szCs w:val="44"/>
+        </w:rPr>
+        <w:t>x dans pokemon-form dans component</w:t>
+      </w:r>
+    </w:p>
+    <w:p>
+      <w:pPr>
+        <w:rPr>
+          <w:sz w:val="44"/>
+          <w:szCs w:val="44"/>
+          <w:lang w:val="en-CA"/>
+        </w:rPr>
+      </w:pPr>
+      <w:r>
+        <w:rPr>
+          <w:sz w:val="44"/>
+          <w:szCs w:val="44"/>
+          <w:lang w:val="en-CA"/>
+        </w:rPr>
+        <w:lastRenderedPageBreak/>
+        <w:t>Exemple :</w:t>
+      </w:r>
+    </w:p>
+    <w:p>
+      <w:pPr>
+        <w:shd w:val="clear" w:color="auto" w:fill="282C34"/>
+        <w:spacing w:after="0" w:line="285" w:lineRule="atLeast"/>
+        <w:rPr>
+          <w:rFonts w:ascii="Consolas" w:eastAsia="Times New Roman" w:hAnsi="Consolas" w:cs="Times New Roman"/>
+          <w:color w:val="ABB2BF"/>
+          <w:sz w:val="21"/>
+          <w:szCs w:val="21"/>
+          <w:lang w:val="en-CA" w:eastAsia="fr-FR"/>
+        </w:rPr>
+      </w:pPr>
+      <w:r>
+        <w:rPr>
+          <w:rFonts w:ascii="Consolas" w:eastAsia="Times New Roman" w:hAnsi="Consolas" w:cs="Times New Roman"/>
+          <w:color w:val="ABB2BF"/>
+          <w:sz w:val="21"/>
+          <w:szCs w:val="21"/>
+          <w:lang w:val="en-CA" w:eastAsia="fr-FR"/>
+        </w:rPr>
+        <w:t xml:space="preserve">    </w:t>
+      </w:r>
+      <w:r>
+        <w:rPr>
+          <w:rFonts w:ascii="Consolas" w:eastAsia="Times New Roman" w:hAnsi="Consolas" w:cs="Times New Roman"/>
+          <w:color w:val="D55FDE"/>
+          <w:sz w:val="21"/>
+          <w:szCs w:val="21"/>
+          <w:lang w:val="en-CA" w:eastAsia="fr-FR"/>
+        </w:rPr>
+        <w:t>if</w:t>
+      </w:r>
+      <w:r>
+        <w:rPr>
+          <w:rFonts w:ascii="Consolas" w:eastAsia="Times New Roman" w:hAnsi="Consolas" w:cs="Times New Roman"/>
+          <w:color w:val="ABB2BF"/>
+          <w:sz w:val="21"/>
+          <w:szCs w:val="21"/>
+          <w:lang w:val="en-CA" w:eastAsia="fr-FR"/>
+        </w:rPr>
+        <w:t>(</w:t>
+      </w:r>
+      <w:r>
+        <w:rPr>
+          <w:rFonts w:ascii="Consolas" w:eastAsia="Times New Roman" w:hAnsi="Consolas" w:cs="Times New Roman"/>
+          <w:color w:val="2BBAC5"/>
+          <w:sz w:val="21"/>
+          <w:szCs w:val="21"/>
+          <w:lang w:val="en-CA" w:eastAsia="fr-FR"/>
+        </w:rPr>
+        <w:t>!</w:t>
+      </w:r>
+      <w:r>
+        <w:rPr>
+          <w:rFonts w:ascii="Consolas" w:eastAsia="Times New Roman" w:hAnsi="Consolas" w:cs="Times New Roman"/>
+          <w:color w:val="EF596F"/>
+          <w:sz w:val="21"/>
+          <w:szCs w:val="21"/>
+          <w:lang w:val="en-CA" w:eastAsia="fr-FR"/>
+        </w:rPr>
+        <w:t>/</w:t>
+      </w:r>
+      <w:r>
+        <w:rPr>
+          <w:rFonts w:ascii="Consolas" w:eastAsia="Times New Roman" w:hAnsi="Consolas" w:cs="Times New Roman"/>
+          <w:color w:val="D55FDE"/>
+          <w:sz w:val="21"/>
+          <w:szCs w:val="21"/>
+          <w:lang w:val="en-CA" w:eastAsia="fr-FR"/>
+        </w:rPr>
+        <w:t>^</w:t>
+      </w:r>
+      <w:r>
+        <w:rPr>
+          <w:rFonts w:ascii="Consolas" w:eastAsia="Times New Roman" w:hAnsi="Consolas" w:cs="Times New Roman"/>
+          <w:color w:val="D19A66"/>
+          <w:sz w:val="21"/>
+          <w:szCs w:val="21"/>
+          <w:lang w:val="en-CA" w:eastAsia="fr-FR"/>
+        </w:rPr>
+        <w:t>[0-9]{1,3}</w:t>
+      </w:r>
+      <w:r>
+        <w:rPr>
+          <w:rFonts w:ascii="Consolas" w:eastAsia="Times New Roman" w:hAnsi="Consolas" w:cs="Times New Roman"/>
+          <w:color w:val="D55FDE"/>
+          <w:sz w:val="21"/>
+          <w:szCs w:val="21"/>
+          <w:lang w:val="en-CA" w:eastAsia="fr-FR"/>
+        </w:rPr>
+        <w:t>$</w:t>
+      </w:r>
+      <w:r>
+        <w:rPr>
+          <w:rFonts w:ascii="Consolas" w:eastAsia="Times New Roman" w:hAnsi="Consolas" w:cs="Times New Roman"/>
+          <w:color w:val="EF596F"/>
+          <w:sz w:val="21"/>
+          <w:szCs w:val="21"/>
+          <w:lang w:val="en-CA" w:eastAsia="fr-FR"/>
+        </w:rPr>
+        <w:t>/</w:t>
+      </w:r>
+      <w:r>
+        <w:rPr>
+          <w:rFonts w:ascii="Consolas" w:eastAsia="Times New Roman" w:hAnsi="Consolas" w:cs="Times New Roman"/>
+          <w:color w:val="ABB2BF"/>
+          <w:sz w:val="21"/>
+          <w:szCs w:val="21"/>
+          <w:lang w:val="en-CA" w:eastAsia="fr-FR"/>
+        </w:rPr>
+        <w:t>.</w:t>
+      </w:r>
+      <w:r>
+        <w:rPr>
+          <w:rFonts w:ascii="Consolas" w:eastAsia="Times New Roman" w:hAnsi="Consolas" w:cs="Times New Roman"/>
+          <w:color w:val="61AFEF"/>
+          <w:sz w:val="21"/>
+          <w:szCs w:val="21"/>
+          <w:lang w:val="en-CA" w:eastAsia="fr-FR"/>
+        </w:rPr>
+        <w:t>test</w:t>
+      </w:r>
+      <w:r>
+        <w:rPr>
+          <w:rFonts w:ascii="Consolas" w:eastAsia="Times New Roman" w:hAnsi="Consolas" w:cs="Times New Roman"/>
+          <w:color w:val="ABB2BF"/>
+          <w:sz w:val="21"/>
+          <w:szCs w:val="21"/>
+          <w:lang w:val="en-CA" w:eastAsia="fr-FR"/>
+        </w:rPr>
+        <w:t>(</w:t>
+      </w:r>
+      <w:r>
+        <w:rPr>
+          <w:rFonts w:ascii="Consolas" w:eastAsia="Times New Roman" w:hAnsi="Consolas" w:cs="Times New Roman"/>
+          <w:color w:val="E5C07B"/>
+          <w:sz w:val="21"/>
+          <w:szCs w:val="21"/>
+          <w:lang w:val="en-CA" w:eastAsia="fr-FR"/>
+        </w:rPr>
+        <w:t>form</w:t>
+      </w:r>
+      <w:r>
+        <w:rPr>
+          <w:rFonts w:ascii="Consolas" w:eastAsia="Times New Roman" w:hAnsi="Consolas" w:cs="Times New Roman"/>
+          <w:color w:val="ABB2BF"/>
+          <w:sz w:val="21"/>
+          <w:szCs w:val="21"/>
+          <w:lang w:val="en-CA" w:eastAsia="fr-FR"/>
+        </w:rPr>
+        <w:t>.</w:t>
+      </w:r>
+      <w:r>
+        <w:rPr>
+          <w:rFonts w:ascii="Consolas" w:eastAsia="Times New Roman" w:hAnsi="Consolas" w:cs="Times New Roman"/>
+          <w:color w:val="E5C07B"/>
+          <w:sz w:val="21"/>
+          <w:szCs w:val="21"/>
+          <w:lang w:val="en-CA" w:eastAsia="fr-FR"/>
+        </w:rPr>
+        <w:t>hp</w:t>
+      </w:r>
+      <w:r>
+        <w:rPr>
+          <w:rFonts w:ascii="Consolas" w:eastAsia="Times New Roman" w:hAnsi="Consolas" w:cs="Times New Roman"/>
+          <w:color w:val="ABB2BF"/>
+          <w:sz w:val="21"/>
+          <w:szCs w:val="21"/>
+          <w:lang w:val="en-CA" w:eastAsia="fr-FR"/>
+        </w:rPr>
+        <w:t>.</w:t>
+      </w:r>
+      <w:r>
+        <w:rPr>
+          <w:rFonts w:ascii="Consolas" w:eastAsia="Times New Roman" w:hAnsi="Consolas" w:cs="Times New Roman"/>
+          <w:color w:val="EF596F"/>
+          <w:sz w:val="21"/>
+          <w:szCs w:val="21"/>
+          <w:lang w:val="en-CA" w:eastAsia="fr-FR"/>
+        </w:rPr>
+        <w:t>value</w:t>
+      </w:r>
+      <w:r>
+        <w:rPr>
+          <w:rFonts w:ascii="Consolas" w:eastAsia="Times New Roman" w:hAnsi="Consolas" w:cs="Times New Roman"/>
+          <w:color w:val="ABB2BF"/>
+          <w:sz w:val="21"/>
+          <w:szCs w:val="21"/>
+          <w:lang w:val="en-CA" w:eastAsia="fr-FR"/>
+        </w:rPr>
+        <w:t>)) {</w:t>
+      </w:r>
+    </w:p>
+    <w:p>
+      <w:pPr>
+        <w:shd w:val="clear" w:color="auto" w:fill="282C34"/>
+        <w:spacing w:after="0" w:line="285" w:lineRule="atLeast"/>
+        <w:rPr>
+          <w:rFonts w:ascii="Consolas" w:eastAsia="Times New Roman" w:hAnsi="Consolas" w:cs="Times New Roman"/>
+          <w:color w:val="ABB2BF"/>
+          <w:sz w:val="21"/>
+          <w:szCs w:val="21"/>
+          <w:lang w:eastAsia="fr-FR"/>
+        </w:rPr>
+      </w:pPr>
+      <w:r>
+        <w:rPr>
+          <w:rFonts w:ascii="Consolas" w:eastAsia="Times New Roman" w:hAnsi="Consolas" w:cs="Times New Roman"/>
+          <w:color w:val="ABB2BF"/>
+          <w:sz w:val="21"/>
+          <w:szCs w:val="21"/>
+          <w:lang w:val="en-CA" w:eastAsia="fr-FR"/>
+        </w:rPr>
+        <w:t xml:space="preserve">      </w:t>
+      </w:r>
+      <w:r>
+        <w:rPr>
+          <w:rFonts w:ascii="Consolas" w:eastAsia="Times New Roman" w:hAnsi="Consolas" w:cs="Times New Roman"/>
+          <w:color w:val="D55FDE"/>
+          <w:sz w:val="21"/>
+          <w:szCs w:val="21"/>
+          <w:lang w:eastAsia="fr-FR"/>
+        </w:rPr>
+        <w:t>const</w:t>
+      </w:r>
+      <w:r>
+        <w:rPr>
+          <w:rFonts w:ascii="Consolas" w:eastAsia="Times New Roman" w:hAnsi="Consolas" w:cs="Times New Roman"/>
+          <w:color w:val="ABB2BF"/>
+          <w:sz w:val="21"/>
+          <w:szCs w:val="21"/>
+          <w:lang w:eastAsia="fr-FR"/>
+        </w:rPr>
+        <w:t xml:space="preserve"> </w:t>
+      </w:r>
+      <w:r>
+        <w:rPr>
+          <w:rFonts w:ascii="Consolas" w:eastAsia="Times New Roman" w:hAnsi="Consolas" w:cs="Times New Roman"/>
+          <w:color w:val="E5C07B"/>
+          <w:sz w:val="21"/>
+          <w:szCs w:val="21"/>
+          <w:lang w:eastAsia="fr-FR"/>
+        </w:rPr>
+        <w:t>errorMsg</w:t>
+      </w:r>
+      <w:r>
+        <w:rPr>
+          <w:rFonts w:ascii="Consolas" w:eastAsia="Times New Roman" w:hAnsi="Consolas" w:cs="Times New Roman"/>
+          <w:color w:val="ABB2BF"/>
+          <w:sz w:val="21"/>
+          <w:szCs w:val="21"/>
+          <w:lang w:eastAsia="fr-FR"/>
+        </w:rPr>
+        <w:t xml:space="preserve">: </w:t>
+      </w:r>
+      <w:r>
+        <w:rPr>
+          <w:rFonts w:ascii="Consolas" w:eastAsia="Times New Roman" w:hAnsi="Consolas" w:cs="Times New Roman"/>
+          <w:color w:val="E5C07B"/>
+          <w:sz w:val="21"/>
+          <w:szCs w:val="21"/>
+          <w:lang w:eastAsia="fr-FR"/>
+        </w:rPr>
+        <w:t>string</w:t>
+      </w:r>
+      <w:r>
+        <w:rPr>
+          <w:rFonts w:ascii="Consolas" w:eastAsia="Times New Roman" w:hAnsi="Consolas" w:cs="Times New Roman"/>
+          <w:color w:val="ABB2BF"/>
+          <w:sz w:val="21"/>
+          <w:szCs w:val="21"/>
+          <w:lang w:eastAsia="fr-FR"/>
+        </w:rPr>
+        <w:t xml:space="preserve"> </w:t>
+      </w:r>
+      <w:r>
+        <w:rPr>
+          <w:rFonts w:ascii="Consolas" w:eastAsia="Times New Roman" w:hAnsi="Consolas" w:cs="Times New Roman"/>
+          <w:color w:val="2BBAC5"/>
+          <w:sz w:val="21"/>
+          <w:szCs w:val="21"/>
+          <w:lang w:eastAsia="fr-FR"/>
+        </w:rPr>
+        <w:t>=</w:t>
+      </w:r>
+      <w:r>
+        <w:rPr>
+          <w:rFonts w:ascii="Consolas" w:eastAsia="Times New Roman" w:hAnsi="Consolas" w:cs="Times New Roman"/>
+          <w:color w:val="ABB2BF"/>
+          <w:sz w:val="21"/>
+          <w:szCs w:val="21"/>
+          <w:lang w:eastAsia="fr-FR"/>
+        </w:rPr>
+        <w:t xml:space="preserve"> </w:t>
+      </w:r>
+      <w:r>
+        <w:rPr>
+          <w:rFonts w:ascii="Consolas" w:eastAsia="Times New Roman" w:hAnsi="Consolas" w:cs="Times New Roman"/>
+          <w:color w:val="89CA78"/>
+          <w:sz w:val="21"/>
+          <w:szCs w:val="21"/>
+          <w:lang w:eastAsia="fr-FR"/>
+        </w:rPr>
+        <w:t>'Les points de vie du pokémon sont compris entre 0 et 999.'</w:t>
+      </w:r>
+      <w:r>
+        <w:rPr>
+          <w:rFonts w:ascii="Consolas" w:eastAsia="Times New Roman" w:hAnsi="Consolas" w:cs="Times New Roman"/>
+          <w:color w:val="ABB2BF"/>
+          <w:sz w:val="21"/>
+          <w:szCs w:val="21"/>
+          <w:lang w:eastAsia="fr-FR"/>
+        </w:rPr>
+        <w:t>;</w:t>
+      </w:r>
+    </w:p>
+    <w:p>
+      <w:pPr>
+        <w:shd w:val="clear" w:color="auto" w:fill="282C34"/>
+        <w:spacing w:after="0" w:line="285" w:lineRule="atLeast"/>
+        <w:rPr>
+          <w:rFonts w:ascii="Consolas" w:eastAsia="Times New Roman" w:hAnsi="Consolas" w:cs="Times New Roman"/>
+          <w:color w:val="ABB2BF"/>
+          <w:sz w:val="21"/>
+          <w:szCs w:val="21"/>
+          <w:lang w:val="en-CA" w:eastAsia="fr-FR"/>
+        </w:rPr>
+      </w:pPr>
+      <w:r>
+        <w:rPr>
+          <w:rFonts w:ascii="Consolas" w:eastAsia="Times New Roman" w:hAnsi="Consolas" w:cs="Times New Roman"/>
+          <w:color w:val="ABB2BF"/>
+          <w:sz w:val="21"/>
+          <w:szCs w:val="21"/>
+          <w:lang w:eastAsia="fr-FR"/>
+        </w:rPr>
+        <w:t xml:space="preserve">      </w:t>
+      </w:r>
+      <w:r>
+        <w:rPr>
+          <w:rFonts w:ascii="Consolas" w:eastAsia="Times New Roman" w:hAnsi="Consolas" w:cs="Times New Roman"/>
+          <w:color w:val="D55FDE"/>
+          <w:sz w:val="21"/>
+          <w:szCs w:val="21"/>
+          <w:lang w:val="en-CA" w:eastAsia="fr-FR"/>
+        </w:rPr>
+        <w:t>const</w:t>
+      </w:r>
+      <w:r>
+        <w:rPr>
+          <w:rFonts w:ascii="Consolas" w:eastAsia="Times New Roman" w:hAnsi="Consolas" w:cs="Times New Roman"/>
+          <w:color w:val="ABB2BF"/>
+          <w:sz w:val="21"/>
+          <w:szCs w:val="21"/>
+          <w:lang w:val="en-CA" w:eastAsia="fr-FR"/>
+        </w:rPr>
+        <w:t xml:space="preserve"> </w:t>
+      </w:r>
+      <w:r>
+        <w:rPr>
+          <w:rFonts w:ascii="Consolas" w:eastAsia="Times New Roman" w:hAnsi="Consolas" w:cs="Times New Roman"/>
+          <w:color w:val="E5C07B"/>
+          <w:sz w:val="21"/>
+          <w:szCs w:val="21"/>
+          <w:lang w:val="en-CA" w:eastAsia="fr-FR"/>
+        </w:rPr>
+        <w:t>newField</w:t>
+      </w:r>
+      <w:r>
+        <w:rPr>
+          <w:rFonts w:ascii="Consolas" w:eastAsia="Times New Roman" w:hAnsi="Consolas" w:cs="Times New Roman"/>
+          <w:color w:val="ABB2BF"/>
+          <w:sz w:val="21"/>
+          <w:szCs w:val="21"/>
+          <w:lang w:val="en-CA" w:eastAsia="fr-FR"/>
+        </w:rPr>
+        <w:t xml:space="preserve">: </w:t>
+      </w:r>
+      <w:r>
+        <w:rPr>
+          <w:rFonts w:ascii="Consolas" w:eastAsia="Times New Roman" w:hAnsi="Consolas" w:cs="Times New Roman"/>
+          <w:color w:val="E5C07B"/>
+          <w:sz w:val="21"/>
+          <w:szCs w:val="21"/>
+          <w:lang w:val="en-CA" w:eastAsia="fr-FR"/>
+        </w:rPr>
+        <w:t>Field</w:t>
+      </w:r>
+      <w:r>
+        <w:rPr>
+          <w:rFonts w:ascii="Consolas" w:eastAsia="Times New Roman" w:hAnsi="Consolas" w:cs="Times New Roman"/>
+          <w:color w:val="ABB2BF"/>
+          <w:sz w:val="21"/>
+          <w:szCs w:val="21"/>
+          <w:lang w:val="en-CA" w:eastAsia="fr-FR"/>
+        </w:rPr>
+        <w:t xml:space="preserve"> </w:t>
+      </w:r>
+      <w:r>
+        <w:rPr>
+          <w:rFonts w:ascii="Consolas" w:eastAsia="Times New Roman" w:hAnsi="Consolas" w:cs="Times New Roman"/>
+          <w:color w:val="2BBAC5"/>
+          <w:sz w:val="21"/>
+          <w:szCs w:val="21"/>
+          <w:lang w:val="en-CA" w:eastAsia="fr-FR"/>
+        </w:rPr>
+        <w:t>=</w:t>
+      </w:r>
+      <w:r>
+        <w:rPr>
+          <w:rFonts w:ascii="Consolas" w:eastAsia="Times New Roman" w:hAnsi="Consolas" w:cs="Times New Roman"/>
+          <w:color w:val="ABB2BF"/>
+          <w:sz w:val="21"/>
+          <w:szCs w:val="21"/>
+          <w:lang w:val="en-CA" w:eastAsia="fr-FR"/>
+        </w:rPr>
+        <w:t xml:space="preserve"> {</w:t>
+      </w:r>
+      <w:r>
+        <w:rPr>
+          <w:rFonts w:ascii="Consolas" w:eastAsia="Times New Roman" w:hAnsi="Consolas" w:cs="Times New Roman"/>
+          <w:color w:val="EF596F"/>
+          <w:sz w:val="21"/>
+          <w:szCs w:val="21"/>
+          <w:lang w:val="en-CA" w:eastAsia="fr-FR"/>
+        </w:rPr>
+        <w:t>value</w:t>
+      </w:r>
+      <w:r>
+        <w:rPr>
+          <w:rFonts w:ascii="Consolas" w:eastAsia="Times New Roman" w:hAnsi="Consolas" w:cs="Times New Roman"/>
+          <w:color w:val="ABB2BF"/>
+          <w:sz w:val="21"/>
+          <w:szCs w:val="21"/>
+          <w:lang w:val="en-CA" w:eastAsia="fr-FR"/>
+        </w:rPr>
+        <w:t xml:space="preserve">: </w:t>
+      </w:r>
+      <w:r>
+        <w:rPr>
+          <w:rFonts w:ascii="Consolas" w:eastAsia="Times New Roman" w:hAnsi="Consolas" w:cs="Times New Roman"/>
+          <w:color w:val="E5C07B"/>
+          <w:sz w:val="21"/>
+          <w:szCs w:val="21"/>
+          <w:lang w:val="en-CA" w:eastAsia="fr-FR"/>
+        </w:rPr>
+        <w:t>form</w:t>
+      </w:r>
+      <w:r>
+        <w:rPr>
+          <w:rFonts w:ascii="Consolas" w:eastAsia="Times New Roman" w:hAnsi="Consolas" w:cs="Times New Roman"/>
+          <w:color w:val="ABB2BF"/>
+          <w:sz w:val="21"/>
+          <w:szCs w:val="21"/>
+          <w:lang w:val="en-CA" w:eastAsia="fr-FR"/>
+        </w:rPr>
+        <w:t>.</w:t>
+      </w:r>
+      <w:r>
+        <w:rPr>
+          <w:rFonts w:ascii="Consolas" w:eastAsia="Times New Roman" w:hAnsi="Consolas" w:cs="Times New Roman"/>
+          <w:color w:val="E5C07B"/>
+          <w:sz w:val="21"/>
+          <w:szCs w:val="21"/>
+          <w:lang w:val="en-CA" w:eastAsia="fr-FR"/>
+        </w:rPr>
+        <w:t>hp</w:t>
+      </w:r>
+      <w:r>
+        <w:rPr>
+          <w:rFonts w:ascii="Consolas" w:eastAsia="Times New Roman" w:hAnsi="Consolas" w:cs="Times New Roman"/>
+          <w:color w:val="ABB2BF"/>
+          <w:sz w:val="21"/>
+          <w:szCs w:val="21"/>
+          <w:lang w:val="en-CA" w:eastAsia="fr-FR"/>
+        </w:rPr>
+        <w:t>.</w:t>
+      </w:r>
+      <w:r>
+        <w:rPr>
+          <w:rFonts w:ascii="Consolas" w:eastAsia="Times New Roman" w:hAnsi="Consolas" w:cs="Times New Roman"/>
+          <w:color w:val="EF596F"/>
+          <w:sz w:val="21"/>
+          <w:szCs w:val="21"/>
+          <w:lang w:val="en-CA" w:eastAsia="fr-FR"/>
+        </w:rPr>
+        <w:t>value</w:t>
+      </w:r>
+      <w:r>
+        <w:rPr>
+          <w:rFonts w:ascii="Consolas" w:eastAsia="Times New Roman" w:hAnsi="Consolas" w:cs="Times New Roman"/>
+          <w:color w:val="ABB2BF"/>
+          <w:sz w:val="21"/>
+          <w:szCs w:val="21"/>
+          <w:lang w:val="en-CA" w:eastAsia="fr-FR"/>
+        </w:rPr>
+        <w:t xml:space="preserve">, </w:t>
+      </w:r>
+      <w:r>
+        <w:rPr>
+          <w:rFonts w:ascii="Consolas" w:eastAsia="Times New Roman" w:hAnsi="Consolas" w:cs="Times New Roman"/>
+          <w:color w:val="EF596F"/>
+          <w:sz w:val="21"/>
+          <w:szCs w:val="21"/>
+          <w:lang w:val="en-CA" w:eastAsia="fr-FR"/>
+        </w:rPr>
+        <w:t>error</w:t>
+      </w:r>
+      <w:r>
+        <w:rPr>
+          <w:rFonts w:ascii="Consolas" w:eastAsia="Times New Roman" w:hAnsi="Consolas" w:cs="Times New Roman"/>
+          <w:color w:val="ABB2BF"/>
+          <w:sz w:val="21"/>
+          <w:szCs w:val="21"/>
+          <w:lang w:val="en-CA" w:eastAsia="fr-FR"/>
+        </w:rPr>
+        <w:t xml:space="preserve">: </w:t>
+      </w:r>
+      <w:r>
+        <w:rPr>
+          <w:rFonts w:ascii="Consolas" w:eastAsia="Times New Roman" w:hAnsi="Consolas" w:cs="Times New Roman"/>
+          <w:color w:val="EF596F"/>
+          <w:sz w:val="21"/>
+          <w:szCs w:val="21"/>
+          <w:lang w:val="en-CA" w:eastAsia="fr-FR"/>
+        </w:rPr>
+        <w:t>errorMsg</w:t>
+      </w:r>
+      <w:r>
+        <w:rPr>
+          <w:rFonts w:ascii="Consolas" w:eastAsia="Times New Roman" w:hAnsi="Consolas" w:cs="Times New Roman"/>
+          <w:color w:val="ABB2BF"/>
+          <w:sz w:val="21"/>
+          <w:szCs w:val="21"/>
+          <w:lang w:val="en-CA" w:eastAsia="fr-FR"/>
+        </w:rPr>
+        <w:t xml:space="preserve">, </w:t>
+      </w:r>
+      <w:r>
+        <w:rPr>
+          <w:rFonts w:ascii="Consolas" w:eastAsia="Times New Roman" w:hAnsi="Consolas" w:cs="Times New Roman"/>
+          <w:color w:val="EF596F"/>
+          <w:sz w:val="21"/>
+          <w:szCs w:val="21"/>
+          <w:lang w:val="en-CA" w:eastAsia="fr-FR"/>
+        </w:rPr>
+        <w:t>isValid</w:t>
+      </w:r>
+      <w:r>
+        <w:rPr>
+          <w:rFonts w:ascii="Consolas" w:eastAsia="Times New Roman" w:hAnsi="Consolas" w:cs="Times New Roman"/>
+          <w:color w:val="ABB2BF"/>
+          <w:sz w:val="21"/>
+          <w:szCs w:val="21"/>
+          <w:lang w:val="en-CA" w:eastAsia="fr-FR"/>
+        </w:rPr>
+        <w:t xml:space="preserve">: </w:t>
+      </w:r>
+      <w:r>
+        <w:rPr>
+          <w:rFonts w:ascii="Consolas" w:eastAsia="Times New Roman" w:hAnsi="Consolas" w:cs="Times New Roman"/>
+          <w:color w:val="D19A66"/>
+          <w:sz w:val="21"/>
+          <w:szCs w:val="21"/>
+          <w:lang w:val="en-CA" w:eastAsia="fr-FR"/>
+        </w:rPr>
+        <w:t>false</w:t>
+      </w:r>
+      <w:r>
+        <w:rPr>
+          <w:rFonts w:ascii="Consolas" w:eastAsia="Times New Roman" w:hAnsi="Consolas" w:cs="Times New Roman"/>
+          <w:color w:val="ABB2BF"/>
+          <w:sz w:val="21"/>
+          <w:szCs w:val="21"/>
+          <w:lang w:val="en-CA" w:eastAsia="fr-FR"/>
+        </w:rPr>
+        <w:t>};</w:t>
+      </w:r>
+    </w:p>
+    <w:p>
+      <w:pPr>
+        <w:shd w:val="clear" w:color="auto" w:fill="282C34"/>
+        <w:spacing w:after="0" w:line="285" w:lineRule="atLeast"/>
+        <w:rPr>
+          <w:rFonts w:ascii="Consolas" w:eastAsia="Times New Roman" w:hAnsi="Consolas" w:cs="Times New Roman"/>
+          <w:color w:val="ABB2BF"/>
+          <w:sz w:val="21"/>
+          <w:szCs w:val="21"/>
+          <w:lang w:val="en-CA" w:eastAsia="fr-FR"/>
+        </w:rPr>
+      </w:pPr>
+      <w:r>
+        <w:rPr>
+          <w:rFonts w:ascii="Consolas" w:eastAsia="Times New Roman" w:hAnsi="Consolas" w:cs="Times New Roman"/>
+          <w:color w:val="ABB2BF"/>
+          <w:sz w:val="21"/>
+          <w:szCs w:val="21"/>
+          <w:lang w:val="en-CA" w:eastAsia="fr-FR"/>
+        </w:rPr>
+        <w:t xml:space="preserve">      </w:t>
+      </w:r>
+      <w:r>
+        <w:rPr>
+          <w:rFonts w:ascii="Consolas" w:eastAsia="Times New Roman" w:hAnsi="Consolas" w:cs="Times New Roman"/>
+          <w:color w:val="EF596F"/>
+          <w:sz w:val="21"/>
+          <w:szCs w:val="21"/>
+          <w:lang w:val="en-CA" w:eastAsia="fr-FR"/>
+        </w:rPr>
+        <w:t>newForm</w:t>
+      </w:r>
+      <w:r>
+        <w:rPr>
+          <w:rFonts w:ascii="Consolas" w:eastAsia="Times New Roman" w:hAnsi="Consolas" w:cs="Times New Roman"/>
+          <w:color w:val="ABB2BF"/>
+          <w:sz w:val="21"/>
+          <w:szCs w:val="21"/>
+          <w:lang w:val="en-CA" w:eastAsia="fr-FR"/>
+        </w:rPr>
+        <w:t xml:space="preserve"> </w:t>
+      </w:r>
+      <w:r>
+        <w:rPr>
+          <w:rFonts w:ascii="Consolas" w:eastAsia="Times New Roman" w:hAnsi="Consolas" w:cs="Times New Roman"/>
+          <w:color w:val="2BBAC5"/>
+          <w:sz w:val="21"/>
+          <w:szCs w:val="21"/>
+          <w:lang w:val="en-CA" w:eastAsia="fr-FR"/>
+        </w:rPr>
+        <w:t>=</w:t>
+      </w:r>
+      <w:r>
+        <w:rPr>
+          <w:rFonts w:ascii="Consolas" w:eastAsia="Times New Roman" w:hAnsi="Consolas" w:cs="Times New Roman"/>
+          <w:color w:val="ABB2BF"/>
+          <w:sz w:val="21"/>
+          <w:szCs w:val="21"/>
+          <w:lang w:val="en-CA" w:eastAsia="fr-FR"/>
+        </w:rPr>
+        <w:t xml:space="preserve"> { ...</w:t>
+      </w:r>
+      <w:r>
+        <w:rPr>
+          <w:rFonts w:ascii="Consolas" w:eastAsia="Times New Roman" w:hAnsi="Consolas" w:cs="Times New Roman"/>
+          <w:color w:val="EF596F"/>
+          <w:sz w:val="21"/>
+          <w:szCs w:val="21"/>
+          <w:lang w:val="en-CA" w:eastAsia="fr-FR"/>
+        </w:rPr>
+        <w:t>newForm</w:t>
+      </w:r>
+      <w:r>
+        <w:rPr>
+          <w:rFonts w:ascii="Consolas" w:eastAsia="Times New Roman" w:hAnsi="Consolas" w:cs="Times New Roman"/>
+          <w:color w:val="ABB2BF"/>
+          <w:sz w:val="21"/>
+          <w:szCs w:val="21"/>
+          <w:lang w:val="en-CA" w:eastAsia="fr-FR"/>
+        </w:rPr>
+        <w:t xml:space="preserve">, ...{ </w:t>
+      </w:r>
+      <w:r>
+        <w:rPr>
+          <w:rFonts w:ascii="Consolas" w:eastAsia="Times New Roman" w:hAnsi="Consolas" w:cs="Times New Roman"/>
+          <w:color w:val="EF596F"/>
+          <w:sz w:val="21"/>
+          <w:szCs w:val="21"/>
+          <w:lang w:val="en-CA" w:eastAsia="fr-FR"/>
+        </w:rPr>
+        <w:t>hp</w:t>
+      </w:r>
+      <w:r>
+        <w:rPr>
+          <w:rFonts w:ascii="Consolas" w:eastAsia="Times New Roman" w:hAnsi="Consolas" w:cs="Times New Roman"/>
+          <w:color w:val="ABB2BF"/>
+          <w:sz w:val="21"/>
+          <w:szCs w:val="21"/>
+          <w:lang w:val="en-CA" w:eastAsia="fr-FR"/>
+        </w:rPr>
+        <w:t xml:space="preserve">: </w:t>
+      </w:r>
+      <w:r>
+        <w:rPr>
+          <w:rFonts w:ascii="Consolas" w:eastAsia="Times New Roman" w:hAnsi="Consolas" w:cs="Times New Roman"/>
+          <w:color w:val="EF596F"/>
+          <w:sz w:val="21"/>
+          <w:szCs w:val="21"/>
+          <w:lang w:val="en-CA" w:eastAsia="fr-FR"/>
+        </w:rPr>
+        <w:t>newField</w:t>
+      </w:r>
+      <w:r>
+        <w:rPr>
+          <w:rFonts w:ascii="Consolas" w:eastAsia="Times New Roman" w:hAnsi="Consolas" w:cs="Times New Roman"/>
+          <w:color w:val="ABB2BF"/>
+          <w:sz w:val="21"/>
+          <w:szCs w:val="21"/>
+          <w:lang w:val="en-CA" w:eastAsia="fr-FR"/>
+        </w:rPr>
+        <w:t xml:space="preserve"> } };</w:t>
+      </w:r>
+    </w:p>
+    <w:p>
+      <w:pPr>
+        <w:shd w:val="clear" w:color="auto" w:fill="282C34"/>
+        <w:spacing w:after="0" w:line="285" w:lineRule="atLeast"/>
+        <w:rPr>
+          <w:rFonts w:ascii="Consolas" w:eastAsia="Times New Roman" w:hAnsi="Consolas" w:cs="Times New Roman"/>
+          <w:color w:val="ABB2BF"/>
+          <w:sz w:val="21"/>
+          <w:szCs w:val="21"/>
+          <w:lang w:val="en-CA" w:eastAsia="fr-FR"/>
+        </w:rPr>
+      </w:pPr>
+      <w:r>
+        <w:rPr>
+          <w:rFonts w:ascii="Consolas" w:eastAsia="Times New Roman" w:hAnsi="Consolas" w:cs="Times New Roman"/>
+          <w:color w:val="ABB2BF"/>
+          <w:sz w:val="21"/>
+          <w:szCs w:val="21"/>
+          <w:lang w:val="en-CA" w:eastAsia="fr-FR"/>
+        </w:rPr>
+        <w:t xml:space="preserve">    } </w:t>
+      </w:r>
+      <w:r>
+        <w:rPr>
+          <w:rFonts w:ascii="Consolas" w:eastAsia="Times New Roman" w:hAnsi="Consolas" w:cs="Times New Roman"/>
+          <w:color w:val="D55FDE"/>
+          <w:sz w:val="21"/>
+          <w:szCs w:val="21"/>
+          <w:lang w:val="en-CA" w:eastAsia="fr-FR"/>
+        </w:rPr>
+        <w:t>else</w:t>
+      </w:r>
+      <w:r>
+        <w:rPr>
+          <w:rFonts w:ascii="Consolas" w:eastAsia="Times New Roman" w:hAnsi="Consolas" w:cs="Times New Roman"/>
+          <w:color w:val="ABB2BF"/>
+          <w:sz w:val="21"/>
+          <w:szCs w:val="21"/>
+          <w:lang w:val="en-CA" w:eastAsia="fr-FR"/>
+        </w:rPr>
+        <w:t xml:space="preserve"> {</w:t>
+      </w:r>
+    </w:p>
+    <w:p>
+      <w:pPr>
+        <w:shd w:val="clear" w:color="auto" w:fill="282C34"/>
+        <w:spacing w:after="0" w:line="285" w:lineRule="atLeast"/>
+        <w:rPr>
+          <w:rFonts w:ascii="Consolas" w:eastAsia="Times New Roman" w:hAnsi="Consolas" w:cs="Times New Roman"/>
+          <w:color w:val="ABB2BF"/>
+          <w:sz w:val="21"/>
+          <w:szCs w:val="21"/>
+          <w:lang w:val="en-CA" w:eastAsia="fr-FR"/>
+        </w:rPr>
+      </w:pPr>
+      <w:r>
+        <w:rPr>
+          <w:rFonts w:ascii="Consolas" w:eastAsia="Times New Roman" w:hAnsi="Consolas" w:cs="Times New Roman"/>
+          <w:color w:val="ABB2BF"/>
+          <w:sz w:val="21"/>
+          <w:szCs w:val="21"/>
+          <w:lang w:val="en-CA" w:eastAsia="fr-FR"/>
+        </w:rPr>
+        <w:t xml:space="preserve">      </w:t>
+      </w:r>
+      <w:r>
+        <w:rPr>
+          <w:rFonts w:ascii="Consolas" w:eastAsia="Times New Roman" w:hAnsi="Consolas" w:cs="Times New Roman"/>
+          <w:color w:val="D55FDE"/>
+          <w:sz w:val="21"/>
+          <w:szCs w:val="21"/>
+          <w:lang w:val="en-CA" w:eastAsia="fr-FR"/>
+        </w:rPr>
+        <w:t>const</w:t>
+      </w:r>
+      <w:r>
+        <w:rPr>
+          <w:rFonts w:ascii="Consolas" w:eastAsia="Times New Roman" w:hAnsi="Consolas" w:cs="Times New Roman"/>
+          <w:color w:val="ABB2BF"/>
+          <w:sz w:val="21"/>
+          <w:szCs w:val="21"/>
+          <w:lang w:val="en-CA" w:eastAsia="fr-FR"/>
+        </w:rPr>
+        <w:t xml:space="preserve"> </w:t>
+      </w:r>
+      <w:r>
+        <w:rPr>
+          <w:rFonts w:ascii="Consolas" w:eastAsia="Times New Roman" w:hAnsi="Consolas" w:cs="Times New Roman"/>
+          <w:color w:val="E5C07B"/>
+          <w:sz w:val="21"/>
+          <w:szCs w:val="21"/>
+          <w:lang w:val="en-CA" w:eastAsia="fr-FR"/>
+        </w:rPr>
+        <w:t>newField</w:t>
+      </w:r>
+      <w:r>
+        <w:rPr>
+          <w:rFonts w:ascii="Consolas" w:eastAsia="Times New Roman" w:hAnsi="Consolas" w:cs="Times New Roman"/>
+          <w:color w:val="ABB2BF"/>
+          <w:sz w:val="21"/>
+          <w:szCs w:val="21"/>
+          <w:lang w:val="en-CA" w:eastAsia="fr-FR"/>
+        </w:rPr>
+        <w:t xml:space="preserve">: </w:t>
+      </w:r>
+      <w:r>
+        <w:rPr>
+          <w:rFonts w:ascii="Consolas" w:eastAsia="Times New Roman" w:hAnsi="Consolas" w:cs="Times New Roman"/>
+          <w:color w:val="E5C07B"/>
+          <w:sz w:val="21"/>
+          <w:szCs w:val="21"/>
+          <w:lang w:val="en-CA" w:eastAsia="fr-FR"/>
+        </w:rPr>
+        <w:t>Field</w:t>
+      </w:r>
+      <w:r>
+        <w:rPr>
+          <w:rFonts w:ascii="Consolas" w:eastAsia="Times New Roman" w:hAnsi="Consolas" w:cs="Times New Roman"/>
+          <w:color w:val="ABB2BF"/>
+          <w:sz w:val="21"/>
+          <w:szCs w:val="21"/>
+          <w:lang w:val="en-CA" w:eastAsia="fr-FR"/>
+        </w:rPr>
+        <w:t xml:space="preserve"> </w:t>
+      </w:r>
+      <w:r>
+        <w:rPr>
+          <w:rFonts w:ascii="Consolas" w:eastAsia="Times New Roman" w:hAnsi="Consolas" w:cs="Times New Roman"/>
+          <w:color w:val="2BBAC5"/>
+          <w:sz w:val="21"/>
+          <w:szCs w:val="21"/>
+          <w:lang w:val="en-CA" w:eastAsia="fr-FR"/>
+        </w:rPr>
+        <w:t>=</w:t>
+      </w:r>
+      <w:r>
+        <w:rPr>
+          <w:rFonts w:ascii="Consolas" w:eastAsia="Times New Roman" w:hAnsi="Consolas" w:cs="Times New Roman"/>
+          <w:color w:val="ABB2BF"/>
+          <w:sz w:val="21"/>
+          <w:szCs w:val="21"/>
+          <w:lang w:val="en-CA" w:eastAsia="fr-FR"/>
+        </w:rPr>
+        <w:t xml:space="preserve"> { </w:t>
+      </w:r>
+      <w:r>
+        <w:rPr>
+          <w:rFonts w:ascii="Consolas" w:eastAsia="Times New Roman" w:hAnsi="Consolas" w:cs="Times New Roman"/>
+          <w:color w:val="EF596F"/>
+          <w:sz w:val="21"/>
+          <w:szCs w:val="21"/>
+          <w:lang w:val="en-CA" w:eastAsia="fr-FR"/>
+        </w:rPr>
+        <w:t>value</w:t>
+      </w:r>
+      <w:r>
+        <w:rPr>
+          <w:rFonts w:ascii="Consolas" w:eastAsia="Times New Roman" w:hAnsi="Consolas" w:cs="Times New Roman"/>
+          <w:color w:val="ABB2BF"/>
+          <w:sz w:val="21"/>
+          <w:szCs w:val="21"/>
+          <w:lang w:val="en-CA" w:eastAsia="fr-FR"/>
+        </w:rPr>
+        <w:t xml:space="preserve">: </w:t>
+      </w:r>
+      <w:r>
+        <w:rPr>
+          <w:rFonts w:ascii="Consolas" w:eastAsia="Times New Roman" w:hAnsi="Consolas" w:cs="Times New Roman"/>
+          <w:color w:val="E5C07B"/>
+          <w:sz w:val="21"/>
+          <w:szCs w:val="21"/>
+          <w:lang w:val="en-CA" w:eastAsia="fr-FR"/>
+        </w:rPr>
+        <w:t>form</w:t>
+      </w:r>
+      <w:r>
+        <w:rPr>
+          <w:rFonts w:ascii="Consolas" w:eastAsia="Times New Roman" w:hAnsi="Consolas" w:cs="Times New Roman"/>
+          <w:color w:val="ABB2BF"/>
+          <w:sz w:val="21"/>
+          <w:szCs w:val="21"/>
+          <w:lang w:val="en-CA" w:eastAsia="fr-FR"/>
+        </w:rPr>
+        <w:t>.</w:t>
+      </w:r>
+      <w:r>
+        <w:rPr>
+          <w:rFonts w:ascii="Consolas" w:eastAsia="Times New Roman" w:hAnsi="Consolas" w:cs="Times New Roman"/>
+          <w:color w:val="E5C07B"/>
+          <w:sz w:val="21"/>
+          <w:szCs w:val="21"/>
+          <w:lang w:val="en-CA" w:eastAsia="fr-FR"/>
+        </w:rPr>
+        <w:t>hp</w:t>
+      </w:r>
+      <w:r>
+        <w:rPr>
+          <w:rFonts w:ascii="Consolas" w:eastAsia="Times New Roman" w:hAnsi="Consolas" w:cs="Times New Roman"/>
+          <w:color w:val="ABB2BF"/>
+          <w:sz w:val="21"/>
+          <w:szCs w:val="21"/>
+          <w:lang w:val="en-CA" w:eastAsia="fr-FR"/>
+        </w:rPr>
+        <w:t>.</w:t>
+      </w:r>
+      <w:r>
+        <w:rPr>
+          <w:rFonts w:ascii="Consolas" w:eastAsia="Times New Roman" w:hAnsi="Consolas" w:cs="Times New Roman"/>
+          <w:color w:val="EF596F"/>
+          <w:sz w:val="21"/>
+          <w:szCs w:val="21"/>
+          <w:lang w:val="en-CA" w:eastAsia="fr-FR"/>
+        </w:rPr>
+        <w:t>value</w:t>
+      </w:r>
+      <w:r>
+        <w:rPr>
+          <w:rFonts w:ascii="Consolas" w:eastAsia="Times New Roman" w:hAnsi="Consolas" w:cs="Times New Roman"/>
+          <w:color w:val="ABB2BF"/>
+          <w:sz w:val="21"/>
+          <w:szCs w:val="21"/>
+          <w:lang w:val="en-CA" w:eastAsia="fr-FR"/>
+        </w:rPr>
+        <w:t xml:space="preserve">, </w:t>
+      </w:r>
+      <w:r>
+        <w:rPr>
+          <w:rFonts w:ascii="Consolas" w:eastAsia="Times New Roman" w:hAnsi="Consolas" w:cs="Times New Roman"/>
+          <w:color w:val="EF596F"/>
+          <w:sz w:val="21"/>
+          <w:szCs w:val="21"/>
+          <w:lang w:val="en-CA" w:eastAsia="fr-FR"/>
+        </w:rPr>
+        <w:t>error</w:t>
+      </w:r>
+      <w:r>
+        <w:rPr>
+          <w:rFonts w:ascii="Consolas" w:eastAsia="Times New Roman" w:hAnsi="Consolas" w:cs="Times New Roman"/>
+          <w:color w:val="ABB2BF"/>
+          <w:sz w:val="21"/>
+          <w:szCs w:val="21"/>
+          <w:lang w:val="en-CA" w:eastAsia="fr-FR"/>
+        </w:rPr>
+        <w:t xml:space="preserve">: </w:t>
+      </w:r>
+      <w:r>
+        <w:rPr>
+          <w:rFonts w:ascii="Consolas" w:eastAsia="Times New Roman" w:hAnsi="Consolas" w:cs="Times New Roman"/>
+          <w:color w:val="89CA78"/>
+          <w:sz w:val="21"/>
+          <w:szCs w:val="21"/>
+          <w:lang w:val="en-CA" w:eastAsia="fr-FR"/>
+        </w:rPr>
+        <w:t>''</w:t>
+      </w:r>
+      <w:r>
+        <w:rPr>
+          <w:rFonts w:ascii="Consolas" w:eastAsia="Times New Roman" w:hAnsi="Consolas" w:cs="Times New Roman"/>
+          <w:color w:val="ABB2BF"/>
+          <w:sz w:val="21"/>
+          <w:szCs w:val="21"/>
+          <w:lang w:val="en-CA" w:eastAsia="fr-FR"/>
+        </w:rPr>
+        <w:t xml:space="preserve">, </w:t>
+      </w:r>
+      <w:r>
+        <w:rPr>
+          <w:rFonts w:ascii="Consolas" w:eastAsia="Times New Roman" w:hAnsi="Consolas" w:cs="Times New Roman"/>
+          <w:color w:val="EF596F"/>
+          <w:sz w:val="21"/>
+          <w:szCs w:val="21"/>
+          <w:lang w:val="en-CA" w:eastAsia="fr-FR"/>
+        </w:rPr>
+        <w:t>isValid</w:t>
+      </w:r>
+      <w:r>
+        <w:rPr>
+          <w:rFonts w:ascii="Consolas" w:eastAsia="Times New Roman" w:hAnsi="Consolas" w:cs="Times New Roman"/>
+          <w:color w:val="ABB2BF"/>
+          <w:sz w:val="21"/>
+          <w:szCs w:val="21"/>
+          <w:lang w:val="en-CA" w:eastAsia="fr-FR"/>
+        </w:rPr>
+        <w:t xml:space="preserve">: </w:t>
+      </w:r>
+      <w:r>
+        <w:rPr>
+          <w:rFonts w:ascii="Consolas" w:eastAsia="Times New Roman" w:hAnsi="Consolas" w:cs="Times New Roman"/>
+          <w:color w:val="D19A66"/>
+          <w:sz w:val="21"/>
+          <w:szCs w:val="21"/>
+          <w:lang w:val="en-CA" w:eastAsia="fr-FR"/>
+        </w:rPr>
+        <w:t>true</w:t>
+      </w:r>
+      <w:r>
+        <w:rPr>
+          <w:rFonts w:ascii="Consolas" w:eastAsia="Times New Roman" w:hAnsi="Consolas" w:cs="Times New Roman"/>
+          <w:color w:val="ABB2BF"/>
+          <w:sz w:val="21"/>
+          <w:szCs w:val="21"/>
+          <w:lang w:val="en-CA" w:eastAsia="fr-FR"/>
+        </w:rPr>
+        <w:t xml:space="preserve"> };</w:t>
+      </w:r>
+    </w:p>
+    <w:p>
+      <w:pPr>
+        <w:shd w:val="clear" w:color="auto" w:fill="282C34"/>
+        <w:spacing w:after="0" w:line="285" w:lineRule="atLeast"/>
+        <w:rPr>
+          <w:rFonts w:ascii="Consolas" w:eastAsia="Times New Roman" w:hAnsi="Consolas" w:cs="Times New Roman"/>
+          <w:color w:val="ABB2BF"/>
+          <w:sz w:val="21"/>
+          <w:szCs w:val="21"/>
+          <w:lang w:val="en-CA" w:eastAsia="fr-FR"/>
+        </w:rPr>
+      </w:pPr>
+      <w:r>
+        <w:rPr>
+          <w:rFonts w:ascii="Consolas" w:eastAsia="Times New Roman" w:hAnsi="Consolas" w:cs="Times New Roman"/>
+          <w:color w:val="ABB2BF"/>
+          <w:sz w:val="21"/>
+          <w:szCs w:val="21"/>
+          <w:lang w:val="en-CA" w:eastAsia="fr-FR"/>
+        </w:rPr>
+        <w:t xml:space="preserve">      </w:t>
+      </w:r>
+      <w:r>
+        <w:rPr>
+          <w:rFonts w:ascii="Consolas" w:eastAsia="Times New Roman" w:hAnsi="Consolas" w:cs="Times New Roman"/>
+          <w:color w:val="EF596F"/>
+          <w:sz w:val="21"/>
+          <w:szCs w:val="21"/>
+          <w:lang w:val="en-CA" w:eastAsia="fr-FR"/>
+        </w:rPr>
+        <w:t>newForm</w:t>
+      </w:r>
+      <w:r>
+        <w:rPr>
+          <w:rFonts w:ascii="Consolas" w:eastAsia="Times New Roman" w:hAnsi="Consolas" w:cs="Times New Roman"/>
+          <w:color w:val="ABB2BF"/>
+          <w:sz w:val="21"/>
+          <w:szCs w:val="21"/>
+          <w:lang w:val="en-CA" w:eastAsia="fr-FR"/>
+        </w:rPr>
+        <w:t xml:space="preserve"> </w:t>
+      </w:r>
+      <w:r>
+        <w:rPr>
+          <w:rFonts w:ascii="Consolas" w:eastAsia="Times New Roman" w:hAnsi="Consolas" w:cs="Times New Roman"/>
+          <w:color w:val="2BBAC5"/>
+          <w:sz w:val="21"/>
+          <w:szCs w:val="21"/>
+          <w:lang w:val="en-CA" w:eastAsia="fr-FR"/>
+        </w:rPr>
+        <w:t>=</w:t>
+      </w:r>
+      <w:r>
+        <w:rPr>
+          <w:rFonts w:ascii="Consolas" w:eastAsia="Times New Roman" w:hAnsi="Consolas" w:cs="Times New Roman"/>
+          <w:color w:val="ABB2BF"/>
+          <w:sz w:val="21"/>
+          <w:szCs w:val="21"/>
+          <w:lang w:val="en-CA" w:eastAsia="fr-FR"/>
+        </w:rPr>
+        <w:t xml:space="preserve"> { ...</w:t>
+      </w:r>
+      <w:r>
+        <w:rPr>
+          <w:rFonts w:ascii="Consolas" w:eastAsia="Times New Roman" w:hAnsi="Consolas" w:cs="Times New Roman"/>
+          <w:color w:val="EF596F"/>
+          <w:sz w:val="21"/>
+          <w:szCs w:val="21"/>
+          <w:lang w:val="en-CA" w:eastAsia="fr-FR"/>
+        </w:rPr>
+        <w:t>newForm</w:t>
+      </w:r>
+      <w:r>
+        <w:rPr>
+          <w:rFonts w:ascii="Consolas" w:eastAsia="Times New Roman" w:hAnsi="Consolas" w:cs="Times New Roman"/>
+          <w:color w:val="ABB2BF"/>
+          <w:sz w:val="21"/>
+          <w:szCs w:val="21"/>
+          <w:lang w:val="en-CA" w:eastAsia="fr-FR"/>
+        </w:rPr>
+        <w:t xml:space="preserve">, ...{ </w:t>
+      </w:r>
+      <w:r>
+        <w:rPr>
+          <w:rFonts w:ascii="Consolas" w:eastAsia="Times New Roman" w:hAnsi="Consolas" w:cs="Times New Roman"/>
+          <w:color w:val="EF596F"/>
+          <w:sz w:val="21"/>
+          <w:szCs w:val="21"/>
+          <w:lang w:val="en-CA" w:eastAsia="fr-FR"/>
+        </w:rPr>
+        <w:t>hp</w:t>
+      </w:r>
+      <w:r>
+        <w:rPr>
+          <w:rFonts w:ascii="Consolas" w:eastAsia="Times New Roman" w:hAnsi="Consolas" w:cs="Times New Roman"/>
+          <w:color w:val="ABB2BF"/>
+          <w:sz w:val="21"/>
+          <w:szCs w:val="21"/>
+          <w:lang w:val="en-CA" w:eastAsia="fr-FR"/>
+        </w:rPr>
+        <w:t xml:space="preserve">: </w:t>
+      </w:r>
+      <w:r>
+        <w:rPr>
+          <w:rFonts w:ascii="Consolas" w:eastAsia="Times New Roman" w:hAnsi="Consolas" w:cs="Times New Roman"/>
+          <w:color w:val="EF596F"/>
+          <w:sz w:val="21"/>
+          <w:szCs w:val="21"/>
+          <w:lang w:val="en-CA" w:eastAsia="fr-FR"/>
+        </w:rPr>
+        <w:t>newField</w:t>
+      </w:r>
+      <w:r>
+        <w:rPr>
+          <w:rFonts w:ascii="Consolas" w:eastAsia="Times New Roman" w:hAnsi="Consolas" w:cs="Times New Roman"/>
+          <w:color w:val="ABB2BF"/>
+          <w:sz w:val="21"/>
+          <w:szCs w:val="21"/>
+          <w:lang w:val="en-CA" w:eastAsia="fr-FR"/>
+        </w:rPr>
+        <w:t xml:space="preserve"> } };</w:t>
+      </w:r>
+    </w:p>
+    <w:p>
+      <w:pPr>
+        <w:shd w:val="clear" w:color="auto" w:fill="282C34"/>
+        <w:spacing w:after="0" w:line="285" w:lineRule="atLeast"/>
+        <w:rPr>
+          <w:rFonts w:ascii="Consolas" w:eastAsia="Times New Roman" w:hAnsi="Consolas" w:cs="Times New Roman"/>
+          <w:color w:val="ABB2BF"/>
+          <w:sz w:val="21"/>
+          <w:szCs w:val="21"/>
+          <w:lang w:val="en-CA" w:eastAsia="fr-FR"/>
+        </w:rPr>
+      </w:pPr>
+      <w:r>
+        <w:rPr>
+          <w:rFonts w:ascii="Consolas" w:eastAsia="Times New Roman" w:hAnsi="Consolas" w:cs="Times New Roman"/>
+          <w:color w:val="ABB2BF"/>
+          <w:sz w:val="21"/>
+          <w:szCs w:val="21"/>
+          <w:lang w:val="en-CA" w:eastAsia="fr-FR"/>
+        </w:rPr>
+        <w:t>    }</w:t>
+      </w:r>
+    </w:p>
+    <w:p>
+      <w:pPr>
+        <w:rPr>
+          <w:sz w:val="44"/>
+          <w:szCs w:val="44"/>
+          <w:lang w:val="en-CA"/>
+        </w:rPr>
+      </w:pPr>
+    </w:p>
+    <w:p>
+      <w:pPr>
+        <w:rPr>
+          <w:sz w:val="44"/>
+          <w:szCs w:val="44"/>
+          <w:lang w:val="en-CA"/>
+        </w:rPr>
+      </w:pPr>
+      <w:r>
+        <w:rPr>
+          <w:sz w:val="44"/>
+          <w:szCs w:val="44"/>
+          <w:lang w:val="en-CA"/>
+        </w:rPr>
+        <w:t xml:space="preserve">         Message d’erreur formulaire</w:t>
+      </w:r>
+      <w:r>
+        <w:rPr>
+          <w:sz w:val="44"/>
+          <w:szCs w:val="44"/>
+          <w:lang w:val="en-CA"/>
+        </w:rPr>
+        <w:t>:</w:t>
+      </w:r>
+    </w:p>
+    <w:p>
+      <w:pPr>
+        <w:rPr>
+          <w:sz w:val="44"/>
+          <w:szCs w:val="44"/>
+          <w:lang w:val="en-CA"/>
+        </w:rPr>
+      </w:pPr>
+    </w:p>
+    <w:p>
+      <w:pPr>
+        <w:shd w:val="clear" w:color="auto" w:fill="282C34"/>
+        <w:spacing w:after="0" w:line="285" w:lineRule="atLeast"/>
+        <w:rPr>
+          <w:rFonts w:ascii="Consolas" w:eastAsia="Times New Roman" w:hAnsi="Consolas" w:cs="Times New Roman"/>
+          <w:color w:val="ABB2BF"/>
+          <w:sz w:val="21"/>
+          <w:szCs w:val="21"/>
+          <w:lang w:val="en-CA" w:eastAsia="fr-FR"/>
+        </w:rPr>
+      </w:pPr>
+      <w:r>
+        <w:rPr>
+          <w:rFonts w:ascii="Consolas" w:eastAsia="Times New Roman" w:hAnsi="Consolas" w:cs="Times New Roman"/>
+          <w:color w:val="ABB2BF"/>
+          <w:sz w:val="21"/>
+          <w:szCs w:val="21"/>
+          <w:lang w:val="en-CA" w:eastAsia="fr-FR"/>
+        </w:rPr>
+        <w:t> </w:t>
+      </w:r>
+      <w:r>
+        <w:rPr>
+          <w:rFonts w:ascii="Consolas" w:eastAsia="Times New Roman" w:hAnsi="Consolas" w:cs="Times New Roman"/>
+          <w:color w:val="D55FDE"/>
+          <w:sz w:val="21"/>
+          <w:szCs w:val="21"/>
+          <w:lang w:val="en-CA" w:eastAsia="fr-FR"/>
+        </w:rPr>
+        <w:t>{</w:t>
+      </w:r>
+      <w:r>
+        <w:rPr>
+          <w:rFonts w:ascii="Consolas" w:eastAsia="Times New Roman" w:hAnsi="Consolas" w:cs="Times New Roman"/>
+          <w:color w:val="E5C07B"/>
+          <w:sz w:val="21"/>
+          <w:szCs w:val="21"/>
+          <w:lang w:val="en-CA" w:eastAsia="fr-FR"/>
+        </w:rPr>
+        <w:t>form</w:t>
+      </w:r>
+      <w:r>
+        <w:rPr>
+          <w:rFonts w:ascii="Consolas" w:eastAsia="Times New Roman" w:hAnsi="Consolas" w:cs="Times New Roman"/>
+          <w:color w:val="ABB2BF"/>
+          <w:sz w:val="21"/>
+          <w:szCs w:val="21"/>
+          <w:lang w:val="en-CA" w:eastAsia="fr-FR"/>
+        </w:rPr>
+        <w:t>.</w:t>
+      </w:r>
+      <w:r>
+        <w:rPr>
+          <w:rFonts w:ascii="Consolas" w:eastAsia="Times New Roman" w:hAnsi="Consolas" w:cs="Times New Roman"/>
+          <w:color w:val="E5C07B"/>
+          <w:sz w:val="21"/>
+          <w:szCs w:val="21"/>
+          <w:lang w:val="en-CA" w:eastAsia="fr-FR"/>
+        </w:rPr>
+        <w:t>name</w:t>
+      </w:r>
+      <w:r>
+        <w:rPr>
+          <w:rFonts w:ascii="Consolas" w:eastAsia="Times New Roman" w:hAnsi="Consolas" w:cs="Times New Roman"/>
+          <w:color w:val="ABB2BF"/>
+          <w:sz w:val="21"/>
+          <w:szCs w:val="21"/>
+          <w:lang w:val="en-CA" w:eastAsia="fr-FR"/>
+        </w:rPr>
+        <w:t>.</w:t>
+      </w:r>
+      <w:r>
+        <w:rPr>
+          <w:rFonts w:ascii="Consolas" w:eastAsia="Times New Roman" w:hAnsi="Consolas" w:cs="Times New Roman"/>
+          <w:color w:val="EF596F"/>
+          <w:sz w:val="21"/>
+          <w:szCs w:val="21"/>
+          <w:lang w:val="en-CA" w:eastAsia="fr-FR"/>
+        </w:rPr>
+        <w:t>error</w:t>
+      </w:r>
+      <w:r>
+        <w:rPr>
+          <w:rFonts w:ascii="Consolas" w:eastAsia="Times New Roman" w:hAnsi="Consolas" w:cs="Times New Roman"/>
+          <w:color w:val="ABB2BF"/>
+          <w:sz w:val="21"/>
+          <w:szCs w:val="21"/>
+          <w:lang w:val="en-CA" w:eastAsia="fr-FR"/>
+        </w:rPr>
+        <w:t xml:space="preserve"> </w:t>
+      </w:r>
+      <w:r>
+        <w:rPr>
+          <w:rFonts w:ascii="Consolas" w:eastAsia="Times New Roman" w:hAnsi="Consolas" w:cs="Times New Roman"/>
+          <w:color w:val="2BBAC5"/>
+          <w:sz w:val="21"/>
+          <w:szCs w:val="21"/>
+          <w:lang w:val="en-CA" w:eastAsia="fr-FR"/>
+        </w:rPr>
+        <w:t>&amp;&amp;</w:t>
+      </w:r>
+      <w:r>
+        <w:rPr>
+          <w:rFonts w:ascii="Consolas" w:eastAsia="Times New Roman" w:hAnsi="Consolas" w:cs="Times New Roman"/>
+          <w:color w:val="ABB2BF"/>
+          <w:sz w:val="21"/>
+          <w:szCs w:val="21"/>
+          <w:lang w:val="en-CA" w:eastAsia="fr-FR"/>
+        </w:rPr>
+        <w:t xml:space="preserve"> &lt;</w:t>
+      </w:r>
+      <w:r>
+        <w:rPr>
+          <w:rFonts w:ascii="Consolas" w:eastAsia="Times New Roman" w:hAnsi="Consolas" w:cs="Times New Roman"/>
+          <w:color w:val="EF596F"/>
+          <w:sz w:val="21"/>
+          <w:szCs w:val="21"/>
+          <w:lang w:val="en-CA" w:eastAsia="fr-FR"/>
+        </w:rPr>
+        <w:t>div</w:t>
+      </w:r>
+      <w:r>
+        <w:rPr>
+          <w:rFonts w:ascii="Consolas" w:eastAsia="Times New Roman" w:hAnsi="Consolas" w:cs="Times New Roman"/>
+          <w:color w:val="ABB2BF"/>
+          <w:sz w:val="21"/>
+          <w:szCs w:val="21"/>
+          <w:lang w:val="en-CA" w:eastAsia="fr-FR"/>
+        </w:rPr>
+        <w:t xml:space="preserve"> </w:t>
+      </w:r>
+      <w:r>
+        <w:rPr>
+          <w:rFonts w:ascii="Consolas" w:eastAsia="Times New Roman" w:hAnsi="Consolas" w:cs="Times New Roman"/>
+          <w:color w:val="D19A66"/>
+          <w:sz w:val="21"/>
+          <w:szCs w:val="21"/>
+          <w:lang w:val="en-CA" w:eastAsia="fr-FR"/>
+        </w:rPr>
+        <w:t>className</w:t>
+      </w:r>
+      <w:r>
+        <w:rPr>
+          <w:rFonts w:ascii="Consolas" w:eastAsia="Times New Roman" w:hAnsi="Consolas" w:cs="Times New Roman"/>
+          <w:color w:val="2BBAC5"/>
+          <w:sz w:val="21"/>
+          <w:szCs w:val="21"/>
+          <w:lang w:val="en-CA" w:eastAsia="fr-FR"/>
+        </w:rPr>
+        <w:t>=</w:t>
+      </w:r>
+      <w:r>
+        <w:rPr>
+          <w:rFonts w:ascii="Consolas" w:eastAsia="Times New Roman" w:hAnsi="Consolas" w:cs="Times New Roman"/>
+          <w:color w:val="89CA78"/>
+          <w:sz w:val="21"/>
+          <w:szCs w:val="21"/>
+          <w:lang w:val="en-CA" w:eastAsia="fr-FR"/>
+        </w:rPr>
+        <w:t>'card-panel red accent-1'</w:t>
+      </w:r>
+      <w:r>
+        <w:rPr>
+          <w:rFonts w:ascii="Consolas" w:eastAsia="Times New Roman" w:hAnsi="Consolas" w:cs="Times New Roman"/>
+          <w:color w:val="ABB2BF"/>
+          <w:sz w:val="21"/>
+          <w:szCs w:val="21"/>
+          <w:lang w:val="en-CA" w:eastAsia="fr-FR"/>
+        </w:rPr>
+        <w:t>&gt;</w:t>
+      </w:r>
+    </w:p>
+    <w:p>
+      <w:pPr>
+        <w:shd w:val="clear" w:color="auto" w:fill="282C34"/>
+        <w:spacing w:after="0" w:line="285" w:lineRule="atLeast"/>
+        <w:rPr>
+          <w:rFonts w:ascii="Consolas" w:eastAsia="Times New Roman" w:hAnsi="Consolas" w:cs="Times New Roman"/>
+          <w:color w:val="ABB2BF"/>
+          <w:sz w:val="21"/>
+          <w:szCs w:val="21"/>
+          <w:lang w:eastAsia="fr-FR"/>
+        </w:rPr>
+      </w:pPr>
+      <w:r>
+        <w:rPr>
+          <w:rFonts w:ascii="Consolas" w:eastAsia="Times New Roman" w:hAnsi="Consolas" w:cs="Times New Roman"/>
+          <w:color w:val="ABB2BF"/>
+          <w:sz w:val="21"/>
+          <w:szCs w:val="21"/>
+          <w:lang w:val="en-CA" w:eastAsia="fr-FR"/>
+        </w:rPr>
+        <w:t xml:space="preserve">                    </w:t>
+      </w:r>
+      <w:r>
+        <w:rPr>
+          <w:rFonts w:ascii="Consolas" w:eastAsia="Times New Roman" w:hAnsi="Consolas" w:cs="Times New Roman"/>
+          <w:color w:val="D55FDE"/>
+          <w:sz w:val="21"/>
+          <w:szCs w:val="21"/>
+          <w:lang w:eastAsia="fr-FR"/>
+        </w:rPr>
+        <w:t>{</w:t>
+      </w:r>
+      <w:r>
+        <w:rPr>
+          <w:rFonts w:ascii="Consolas" w:eastAsia="Times New Roman" w:hAnsi="Consolas" w:cs="Times New Roman"/>
+          <w:color w:val="E5C07B"/>
+          <w:sz w:val="21"/>
+          <w:szCs w:val="21"/>
+          <w:lang w:eastAsia="fr-FR"/>
+        </w:rPr>
+        <w:t>form</w:t>
+      </w:r>
+      <w:r>
+        <w:rPr>
+          <w:rFonts w:ascii="Consolas" w:eastAsia="Times New Roman" w:hAnsi="Consolas" w:cs="Times New Roman"/>
+          <w:color w:val="ABB2BF"/>
+          <w:sz w:val="21"/>
+          <w:szCs w:val="21"/>
+          <w:lang w:eastAsia="fr-FR"/>
+        </w:rPr>
+        <w:t>.</w:t>
+      </w:r>
+      <w:r>
+        <w:rPr>
+          <w:rFonts w:ascii="Consolas" w:eastAsia="Times New Roman" w:hAnsi="Consolas" w:cs="Times New Roman"/>
+          <w:color w:val="E5C07B"/>
+          <w:sz w:val="21"/>
+          <w:szCs w:val="21"/>
+          <w:lang w:eastAsia="fr-FR"/>
+        </w:rPr>
+        <w:t>name</w:t>
+      </w:r>
+      <w:r>
+        <w:rPr>
+          <w:rFonts w:ascii="Consolas" w:eastAsia="Times New Roman" w:hAnsi="Consolas" w:cs="Times New Roman"/>
+          <w:color w:val="ABB2BF"/>
+          <w:sz w:val="21"/>
+          <w:szCs w:val="21"/>
+          <w:lang w:eastAsia="fr-FR"/>
+        </w:rPr>
+        <w:t>.</w:t>
+      </w:r>
+      <w:r>
+        <w:rPr>
+          <w:rFonts w:ascii="Consolas" w:eastAsia="Times New Roman" w:hAnsi="Consolas" w:cs="Times New Roman"/>
+          <w:color w:val="EF596F"/>
+          <w:sz w:val="21"/>
+          <w:szCs w:val="21"/>
+          <w:lang w:eastAsia="fr-FR"/>
+        </w:rPr>
+        <w:t>error</w:t>
+      </w:r>
+      <w:r>
+        <w:rPr>
+          <w:rFonts w:ascii="Consolas" w:eastAsia="Times New Roman" w:hAnsi="Consolas" w:cs="Times New Roman"/>
+          <w:color w:val="D55FDE"/>
+          <w:sz w:val="21"/>
+          <w:szCs w:val="21"/>
+          <w:lang w:eastAsia="fr-FR"/>
+        </w:rPr>
+        <w:t>}</w:t>
+      </w:r>
+    </w:p>
+    <w:p>
+      <w:pPr>
+        <w:shd w:val="clear" w:color="auto" w:fill="282C34"/>
+        <w:spacing w:after="0" w:line="285" w:lineRule="atLeast"/>
+        <w:rPr>
+          <w:rFonts w:ascii="Consolas" w:eastAsia="Times New Roman" w:hAnsi="Consolas" w:cs="Times New Roman"/>
+          <w:color w:val="ABB2BF"/>
+          <w:sz w:val="21"/>
+          <w:szCs w:val="21"/>
+          <w:lang w:eastAsia="fr-FR"/>
+        </w:rPr>
+      </w:pPr>
+      <w:r>
+        <w:rPr>
+          <w:rFonts w:ascii="Consolas" w:eastAsia="Times New Roman" w:hAnsi="Consolas" w:cs="Times New Roman"/>
+          <w:color w:val="ABB2BF"/>
+          <w:sz w:val="21"/>
+          <w:szCs w:val="21"/>
+          <w:lang w:eastAsia="fr-FR"/>
+        </w:rPr>
+        <w:t>                     &lt;/</w:t>
+      </w:r>
+      <w:r>
+        <w:rPr>
+          <w:rFonts w:ascii="Consolas" w:eastAsia="Times New Roman" w:hAnsi="Consolas" w:cs="Times New Roman"/>
+          <w:color w:val="EF596F"/>
+          <w:sz w:val="21"/>
+          <w:szCs w:val="21"/>
+          <w:lang w:eastAsia="fr-FR"/>
+        </w:rPr>
+        <w:t>div</w:t>
+      </w:r>
+      <w:r>
+        <w:rPr>
+          <w:rFonts w:ascii="Consolas" w:eastAsia="Times New Roman" w:hAnsi="Consolas" w:cs="Times New Roman"/>
+          <w:color w:val="ABB2BF"/>
+          <w:sz w:val="21"/>
+          <w:szCs w:val="21"/>
+          <w:lang w:eastAsia="fr-FR"/>
+        </w:rPr>
+        <w:t>&gt;</w:t>
+      </w:r>
+    </w:p>
+    <w:p>
+      <w:pPr>
+        <w:shd w:val="clear" w:color="auto" w:fill="282C34"/>
+        <w:spacing w:after="0" w:line="285" w:lineRule="atLeast"/>
+        <w:rPr>
+          <w:rFonts w:ascii="Consolas" w:eastAsia="Times New Roman" w:hAnsi="Consolas" w:cs="Times New Roman"/>
+          <w:color w:val="ABB2BF"/>
+          <w:sz w:val="21"/>
+          <w:szCs w:val="21"/>
+          <w:lang w:eastAsia="fr-FR"/>
+        </w:rPr>
+      </w:pPr>
+      <w:r>
+        <w:rPr>
+          <w:rFonts w:ascii="Consolas" w:eastAsia="Times New Roman" w:hAnsi="Consolas" w:cs="Times New Roman"/>
+          <w:color w:val="ABB2BF"/>
+          <w:sz w:val="21"/>
+          <w:szCs w:val="21"/>
+          <w:lang w:eastAsia="fr-FR"/>
+        </w:rPr>
+        <w:t>                     </w:t>
+      </w:r>
+      <w:r>
+        <w:rPr>
+          <w:rFonts w:ascii="Consolas" w:eastAsia="Times New Roman" w:hAnsi="Consolas" w:cs="Times New Roman"/>
+          <w:color w:val="D55FDE"/>
+          <w:sz w:val="21"/>
+          <w:szCs w:val="21"/>
+          <w:lang w:eastAsia="fr-FR"/>
+        </w:rPr>
+        <w:t>}</w:t>
+      </w:r>
+    </w:p>
+    <w:p>
+      <w:pPr>
+        <w:shd w:val="clear" w:color="auto" w:fill="282C34"/>
+        <w:spacing w:line="285" w:lineRule="atLeast"/>
+        <w:rPr>
+          <w:rFonts w:ascii="Consolas" w:eastAsia="Times New Roman" w:hAnsi="Consolas" w:cs="Times New Roman"/>
+          <w:color w:val="ABB2BF"/>
+          <w:sz w:val="21"/>
+          <w:szCs w:val="21"/>
+          <w:lang w:eastAsia="fr-FR"/>
+        </w:rPr>
+      </w:pPr>
+      <w:r>
+        <w:rPr>
+          <w:sz w:val="44"/>
+          <w:szCs w:val="44"/>
+        </w:rPr>
+        <w:t xml:space="preserve">Attention: le form c’est un </w:t>
+      </w:r>
+      <w:r>
+        <w:rPr>
+          <w:b/>
+          <w:sz w:val="44"/>
+          <w:szCs w:val="44"/>
+        </w:rPr>
+        <w:t xml:space="preserve">useState </w:t>
+      </w:r>
+      <w:r>
+        <w:rPr>
+          <w:sz w:val="44"/>
+          <w:szCs w:val="44"/>
+        </w:rPr>
+        <w:t xml:space="preserve">qui est modifié dans la fonction </w:t>
+      </w:r>
+      <w:r>
+        <w:rPr>
+          <w:rFonts w:ascii="Consolas" w:eastAsia="Times New Roman" w:hAnsi="Consolas" w:cs="Times New Roman"/>
+          <w:color w:val="61AFEF"/>
+          <w:sz w:val="21"/>
+          <w:szCs w:val="21"/>
+          <w:lang w:eastAsia="fr-FR"/>
+        </w:rPr>
+        <w:t>validateForm</w:t>
+      </w:r>
+      <w:r>
+        <w:rPr>
+          <w:rFonts w:ascii="Consolas" w:eastAsia="Times New Roman" w:hAnsi="Consolas" w:cs="Times New Roman"/>
+          <w:color w:val="61AFEF"/>
+          <w:sz w:val="21"/>
+          <w:szCs w:val="21"/>
+          <w:lang w:eastAsia="fr-FR"/>
+        </w:rPr>
+        <w:t xml:space="preserve"> qui ajoute un champs erreur en cas d’erreur</w:t>
+      </w:r>
+    </w:p>
+    <w:p>
+      <w:pPr>
+        <w:rPr>
+          <w:sz w:val="44"/>
+          <w:szCs w:val="44"/>
+        </w:rPr>
+      </w:pPr>
+    </w:p>
+    <w:p>
+      <w:pPr>
+        <w:rPr>
+          <w:sz w:val="44"/>
+          <w:szCs w:val="44"/>
+        </w:rPr>
+      </w:pPr>
+      <w:r>
+        <w:rPr>
+          <w:sz w:val="44"/>
+          <w:szCs w:val="44"/>
+        </w:rPr>
+        <w:t>Utilisation d’une api rest</w:t>
+      </w:r>
+      <w:r>
+        <w:rPr>
+          <w:sz w:val="44"/>
+          <w:szCs w:val="44"/>
+        </w:rPr>
+        <w:t xml:space="preserve"> json server</w:t>
+      </w:r>
+      <w:r>
+        <w:rPr>
+          <w:sz w:val="44"/>
+          <w:szCs w:val="44"/>
+        </w:rPr>
+        <w:t> :</w:t>
+      </w:r>
+    </w:p>
+    <w:p>
+      <w:pPr>
+        <w:rPr>
+          <w:sz w:val="44"/>
+          <w:szCs w:val="44"/>
+        </w:rPr>
+      </w:pPr>
+      <w:r>
+        <w:rPr>
+          <w:sz w:val="44"/>
+          <w:szCs w:val="44"/>
+        </w:rPr>
+        <w:t>npm install -g json-server</w:t>
+      </w:r>
+      <w:r>
+        <w:rPr>
+          <w:sz w:val="44"/>
+          <w:szCs w:val="44"/>
+        </w:rPr>
+        <w:t> :</w:t>
+      </w:r>
+    </w:p>
+    <w:p>
+      <w:pPr>
+        <w:rPr>
+          <w:sz w:val="44"/>
+          <w:szCs w:val="44"/>
+        </w:rPr>
+      </w:pPr>
+      <w:r>
+        <w:rPr>
+          <w:sz w:val="44"/>
+          <w:szCs w:val="44"/>
+        </w:rPr>
+        <w:t>-on crée dans model db.json</w:t>
+      </w:r>
+    </w:p>
+    <w:p>
+      <w:pPr>
+        <w:rPr>
+          <w:sz w:val="44"/>
+          <w:szCs w:val="44"/>
+        </w:rPr>
+      </w:pPr>
+      <w:r>
+        <w:rPr>
+          <w:sz w:val="44"/>
+          <w:szCs w:val="44"/>
+        </w:rPr>
+        <w:t xml:space="preserve">-on allume le server avec </w:t>
+      </w:r>
+      <w:r>
+        <w:rPr>
+          <w:sz w:val="44"/>
+          <w:szCs w:val="44"/>
+        </w:rPr>
+        <w:t>json-server --watch src/models/db.json --port=3001</w:t>
+      </w:r>
+    </w:p>
+    <w:p>
+      <w:pPr>
+        <w:rPr>
+          <w:sz w:val="44"/>
+          <w:szCs w:val="44"/>
+        </w:rPr>
+      </w:pPr>
+    </w:p>
+    <w:p>
+      <w:pPr>
+        <w:rPr>
+          <w:sz w:val="44"/>
+          <w:szCs w:val="44"/>
+        </w:rPr>
+      </w:pPr>
+    </w:p>
+    <w:p>
+      <w:pPr>
+        <w:rPr>
+          <w:sz w:val="44"/>
+          <w:szCs w:val="44"/>
+        </w:rPr>
+      </w:pPr>
+      <w:r>
+        <w:rPr>
+          <w:sz w:val="44"/>
+          <w:szCs w:val="44"/>
+        </w:rPr>
+        <w:t xml:space="preserve">        Requête http avec fetchApi</w:t>
+      </w:r>
+    </w:p>
+    <w:p>
+      <w:pPr>
+        <w:rPr>
+          <w:sz w:val="44"/>
+          <w:szCs w:val="44"/>
+        </w:rPr>
+      </w:pPr>
+    </w:p>
+    <w:p>
+      <w:pPr>
+        <w:shd w:val="clear" w:color="auto" w:fill="282C34"/>
+        <w:spacing w:after="0" w:line="285" w:lineRule="atLeast"/>
+        <w:rPr>
+          <w:rFonts w:ascii="Consolas" w:eastAsia="Times New Roman" w:hAnsi="Consolas" w:cs="Times New Roman"/>
+          <w:color w:val="ABB2BF"/>
+          <w:sz w:val="21"/>
+          <w:szCs w:val="21"/>
+          <w:lang w:val="en-CA" w:eastAsia="fr-FR"/>
+        </w:rPr>
+      </w:pPr>
+      <w:r>
+        <w:rPr>
+          <w:rFonts w:ascii="Consolas" w:eastAsia="Times New Roman" w:hAnsi="Consolas" w:cs="Times New Roman"/>
+          <w:color w:val="61AFEF"/>
+          <w:sz w:val="21"/>
+          <w:szCs w:val="21"/>
+          <w:lang w:val="en-CA" w:eastAsia="fr-FR"/>
+        </w:rPr>
+        <w:t>useEffect</w:t>
+      </w:r>
+      <w:r>
+        <w:rPr>
+          <w:rFonts w:ascii="Consolas" w:eastAsia="Times New Roman" w:hAnsi="Consolas" w:cs="Times New Roman"/>
+          <w:color w:val="ABB2BF"/>
+          <w:sz w:val="21"/>
+          <w:szCs w:val="21"/>
+          <w:lang w:val="en-CA" w:eastAsia="fr-FR"/>
+        </w:rPr>
+        <w:t xml:space="preserve">(() </w:t>
+      </w:r>
+      <w:r>
+        <w:rPr>
+          <w:rFonts w:ascii="Consolas" w:eastAsia="Times New Roman" w:hAnsi="Consolas" w:cs="Times New Roman"/>
+          <w:color w:val="D55FDE"/>
+          <w:sz w:val="21"/>
+          <w:szCs w:val="21"/>
+          <w:lang w:val="en-CA" w:eastAsia="fr-FR"/>
+        </w:rPr>
+        <w:t>=&gt;</w:t>
+      </w:r>
+      <w:r>
+        <w:rPr>
+          <w:rFonts w:ascii="Consolas" w:eastAsia="Times New Roman" w:hAnsi="Consolas" w:cs="Times New Roman"/>
+          <w:color w:val="ABB2BF"/>
+          <w:sz w:val="21"/>
+          <w:szCs w:val="21"/>
+          <w:lang w:val="en-CA" w:eastAsia="fr-FR"/>
+        </w:rPr>
+        <w:t xml:space="preserve"> {</w:t>
+      </w:r>
+    </w:p>
+    <w:p>
+      <w:pPr>
+        <w:shd w:val="clear" w:color="auto" w:fill="282C34"/>
+        <w:spacing w:after="0" w:line="285" w:lineRule="atLeast"/>
+        <w:rPr>
+          <w:rFonts w:ascii="Consolas" w:eastAsia="Times New Roman" w:hAnsi="Consolas" w:cs="Times New Roman"/>
+          <w:color w:val="ABB2BF"/>
+          <w:sz w:val="21"/>
+          <w:szCs w:val="21"/>
+          <w:lang w:val="en-CA" w:eastAsia="fr-FR"/>
+        </w:rPr>
+      </w:pPr>
+      <w:r>
+        <w:rPr>
+          <w:rFonts w:ascii="Consolas" w:eastAsia="Times New Roman" w:hAnsi="Consolas" w:cs="Times New Roman"/>
+          <w:color w:val="ABB2BF"/>
+          <w:sz w:val="21"/>
+          <w:szCs w:val="21"/>
+          <w:lang w:val="en-CA" w:eastAsia="fr-FR"/>
+        </w:rPr>
+        <w:t xml:space="preserve">    </w:t>
+      </w:r>
+      <w:r>
+        <w:rPr>
+          <w:rFonts w:ascii="Consolas" w:eastAsia="Times New Roman" w:hAnsi="Consolas" w:cs="Times New Roman"/>
+          <w:color w:val="61AFEF"/>
+          <w:sz w:val="21"/>
+          <w:szCs w:val="21"/>
+          <w:lang w:val="en-CA" w:eastAsia="fr-FR"/>
+        </w:rPr>
+        <w:t>fetch</w:t>
+      </w:r>
+      <w:r>
+        <w:rPr>
+          <w:rFonts w:ascii="Consolas" w:eastAsia="Times New Roman" w:hAnsi="Consolas" w:cs="Times New Roman"/>
+          <w:color w:val="ABB2BF"/>
+          <w:sz w:val="21"/>
+          <w:szCs w:val="21"/>
+          <w:lang w:val="en-CA" w:eastAsia="fr-FR"/>
+        </w:rPr>
+        <w:t>(</w:t>
+      </w:r>
+      <w:r>
+        <w:rPr>
+          <w:rFonts w:ascii="Consolas" w:eastAsia="Times New Roman" w:hAnsi="Consolas" w:cs="Times New Roman"/>
+          <w:color w:val="89CA78"/>
+          <w:sz w:val="21"/>
+          <w:szCs w:val="21"/>
+          <w:lang w:val="en-CA" w:eastAsia="fr-FR"/>
+        </w:rPr>
+        <w:t>'http://localhost:3001/pokemons'</w:t>
+      </w:r>
+      <w:r>
+        <w:rPr>
+          <w:rFonts w:ascii="Consolas" w:eastAsia="Times New Roman" w:hAnsi="Consolas" w:cs="Times New Roman"/>
+          <w:color w:val="ABB2BF"/>
+          <w:sz w:val="21"/>
+          <w:szCs w:val="21"/>
+          <w:lang w:val="en-CA" w:eastAsia="fr-FR"/>
+        </w:rPr>
+        <w:t>)</w:t>
+      </w:r>
+    </w:p>
+    <w:p>
+      <w:pPr>
+        <w:shd w:val="clear" w:color="auto" w:fill="282C34"/>
+        <w:spacing w:after="0" w:line="285" w:lineRule="atLeast"/>
+        <w:rPr>
+          <w:rFonts w:ascii="Consolas" w:eastAsia="Times New Roman" w:hAnsi="Consolas" w:cs="Times New Roman"/>
+          <w:color w:val="ABB2BF"/>
+          <w:sz w:val="21"/>
+          <w:szCs w:val="21"/>
+          <w:lang w:val="en-CA" w:eastAsia="fr-FR"/>
+        </w:rPr>
+      </w:pPr>
+      <w:r>
+        <w:rPr>
+          <w:rFonts w:ascii="Consolas" w:eastAsia="Times New Roman" w:hAnsi="Consolas" w:cs="Times New Roman"/>
+          <w:color w:val="ABB2BF"/>
+          <w:sz w:val="21"/>
+          <w:szCs w:val="21"/>
+          <w:lang w:val="en-CA" w:eastAsia="fr-FR"/>
+        </w:rPr>
+        <w:t>    .</w:t>
+      </w:r>
+      <w:r>
+        <w:rPr>
+          <w:rFonts w:ascii="Consolas" w:eastAsia="Times New Roman" w:hAnsi="Consolas" w:cs="Times New Roman"/>
+          <w:color w:val="61AFEF"/>
+          <w:sz w:val="21"/>
+          <w:szCs w:val="21"/>
+          <w:lang w:val="en-CA" w:eastAsia="fr-FR"/>
+        </w:rPr>
+        <w:t>then</w:t>
+      </w:r>
+      <w:r>
+        <w:rPr>
+          <w:rFonts w:ascii="Consolas" w:eastAsia="Times New Roman" w:hAnsi="Consolas" w:cs="Times New Roman"/>
+          <w:color w:val="ABB2BF"/>
+          <w:sz w:val="21"/>
+          <w:szCs w:val="21"/>
+          <w:lang w:val="en-CA" w:eastAsia="fr-FR"/>
+        </w:rPr>
+        <w:t>(</w:t>
+      </w:r>
+      <w:r>
+        <w:rPr>
+          <w:rFonts w:ascii="Consolas" w:eastAsia="Times New Roman" w:hAnsi="Consolas" w:cs="Times New Roman"/>
+          <w:color w:val="EF596F"/>
+          <w:sz w:val="21"/>
+          <w:szCs w:val="21"/>
+          <w:lang w:val="en-CA" w:eastAsia="fr-FR"/>
+        </w:rPr>
+        <w:t>response</w:t>
+      </w:r>
+      <w:r>
+        <w:rPr>
+          <w:rFonts w:ascii="Consolas" w:eastAsia="Times New Roman" w:hAnsi="Consolas" w:cs="Times New Roman"/>
+          <w:color w:val="D55FDE"/>
+          <w:sz w:val="21"/>
+          <w:szCs w:val="21"/>
+          <w:lang w:val="en-CA" w:eastAsia="fr-FR"/>
+        </w:rPr>
+        <w:t>=&gt;</w:t>
+      </w:r>
+      <w:r>
+        <w:rPr>
+          <w:rFonts w:ascii="Consolas" w:eastAsia="Times New Roman" w:hAnsi="Consolas" w:cs="Times New Roman"/>
+          <w:color w:val="E5C07B"/>
+          <w:sz w:val="21"/>
+          <w:szCs w:val="21"/>
+          <w:lang w:val="en-CA" w:eastAsia="fr-FR"/>
+        </w:rPr>
+        <w:t>response</w:t>
+      </w:r>
+      <w:r>
+        <w:rPr>
+          <w:rFonts w:ascii="Consolas" w:eastAsia="Times New Roman" w:hAnsi="Consolas" w:cs="Times New Roman"/>
+          <w:color w:val="ABB2BF"/>
+          <w:sz w:val="21"/>
+          <w:szCs w:val="21"/>
+          <w:lang w:val="en-CA" w:eastAsia="fr-FR"/>
+        </w:rPr>
+        <w:t>.</w:t>
+      </w:r>
+      <w:r>
+        <w:rPr>
+          <w:rFonts w:ascii="Consolas" w:eastAsia="Times New Roman" w:hAnsi="Consolas" w:cs="Times New Roman"/>
+          <w:color w:val="61AFEF"/>
+          <w:sz w:val="21"/>
+          <w:szCs w:val="21"/>
+          <w:lang w:val="en-CA" w:eastAsia="fr-FR"/>
+        </w:rPr>
+        <w:t>json</w:t>
+      </w:r>
+      <w:r>
+        <w:rPr>
+          <w:rFonts w:ascii="Consolas" w:eastAsia="Times New Roman" w:hAnsi="Consolas" w:cs="Times New Roman"/>
+          <w:color w:val="ABB2BF"/>
+          <w:sz w:val="21"/>
+          <w:szCs w:val="21"/>
+          <w:lang w:val="en-CA" w:eastAsia="fr-FR"/>
+        </w:rPr>
+        <w:t>())</w:t>
+      </w:r>
+    </w:p>
+    <w:p>
+      <w:pPr>
+        <w:shd w:val="clear" w:color="auto" w:fill="282C34"/>
+        <w:spacing w:after="0" w:line="285" w:lineRule="atLeast"/>
+        <w:rPr>
+          <w:rFonts w:ascii="Consolas" w:eastAsia="Times New Roman" w:hAnsi="Consolas" w:cs="Times New Roman"/>
+          <w:color w:val="ABB2BF"/>
+          <w:sz w:val="21"/>
+          <w:szCs w:val="21"/>
+          <w:lang w:val="en-CA" w:eastAsia="fr-FR"/>
+        </w:rPr>
+      </w:pPr>
+      <w:r>
+        <w:rPr>
+          <w:rFonts w:ascii="Consolas" w:eastAsia="Times New Roman" w:hAnsi="Consolas" w:cs="Times New Roman"/>
+          <w:color w:val="ABB2BF"/>
+          <w:sz w:val="21"/>
+          <w:szCs w:val="21"/>
+          <w:lang w:val="en-CA" w:eastAsia="fr-FR"/>
+        </w:rPr>
+        <w:t>    .</w:t>
+      </w:r>
+      <w:r>
+        <w:rPr>
+          <w:rFonts w:ascii="Consolas" w:eastAsia="Times New Roman" w:hAnsi="Consolas" w:cs="Times New Roman"/>
+          <w:color w:val="61AFEF"/>
+          <w:sz w:val="21"/>
+          <w:szCs w:val="21"/>
+          <w:lang w:val="en-CA" w:eastAsia="fr-FR"/>
+        </w:rPr>
+        <w:t>then</w:t>
+      </w:r>
+      <w:r>
+        <w:rPr>
+          <w:rFonts w:ascii="Consolas" w:eastAsia="Times New Roman" w:hAnsi="Consolas" w:cs="Times New Roman"/>
+          <w:color w:val="ABB2BF"/>
+          <w:sz w:val="21"/>
+          <w:szCs w:val="21"/>
+          <w:lang w:val="en-CA" w:eastAsia="fr-FR"/>
+        </w:rPr>
+        <w:t>((</w:t>
+      </w:r>
+      <w:r>
+        <w:rPr>
+          <w:rFonts w:ascii="Consolas" w:eastAsia="Times New Roman" w:hAnsi="Consolas" w:cs="Times New Roman"/>
+          <w:color w:val="EF596F"/>
+          <w:sz w:val="21"/>
+          <w:szCs w:val="21"/>
+          <w:lang w:val="en-CA" w:eastAsia="fr-FR"/>
+        </w:rPr>
+        <w:t>pokemons</w:t>
+      </w:r>
+      <w:r>
+        <w:rPr>
+          <w:rFonts w:ascii="Consolas" w:eastAsia="Times New Roman" w:hAnsi="Consolas" w:cs="Times New Roman"/>
+          <w:color w:val="ABB2BF"/>
+          <w:sz w:val="21"/>
+          <w:szCs w:val="21"/>
+          <w:lang w:val="en-CA" w:eastAsia="fr-FR"/>
+        </w:rPr>
+        <w:t>)</w:t>
+      </w:r>
+      <w:r>
+        <w:rPr>
+          <w:rFonts w:ascii="Consolas" w:eastAsia="Times New Roman" w:hAnsi="Consolas" w:cs="Times New Roman"/>
+          <w:color w:val="D55FDE"/>
+          <w:sz w:val="21"/>
+          <w:szCs w:val="21"/>
+          <w:lang w:val="en-CA" w:eastAsia="fr-FR"/>
+        </w:rPr>
+        <w:t>=&gt;</w:t>
+      </w:r>
+      <w:r>
+        <w:rPr>
+          <w:rFonts w:ascii="Consolas" w:eastAsia="Times New Roman" w:hAnsi="Consolas" w:cs="Times New Roman"/>
+          <w:color w:val="ABB2BF"/>
+          <w:sz w:val="21"/>
+          <w:szCs w:val="21"/>
+          <w:lang w:val="en-CA" w:eastAsia="fr-FR"/>
+        </w:rPr>
+        <w:t>{</w:t>
+      </w:r>
+    </w:p>
+    <w:p>
+      <w:pPr>
+        <w:shd w:val="clear" w:color="auto" w:fill="282C34"/>
+        <w:spacing w:after="0" w:line="285" w:lineRule="atLeast"/>
+        <w:rPr>
+          <w:rFonts w:ascii="Consolas" w:eastAsia="Times New Roman" w:hAnsi="Consolas" w:cs="Times New Roman"/>
+          <w:color w:val="ABB2BF"/>
+          <w:sz w:val="21"/>
+          <w:szCs w:val="21"/>
+          <w:lang w:eastAsia="fr-FR"/>
+        </w:rPr>
+      </w:pPr>
+      <w:r>
+        <w:rPr>
+          <w:rFonts w:ascii="Consolas" w:eastAsia="Times New Roman" w:hAnsi="Consolas" w:cs="Times New Roman"/>
+          <w:color w:val="ABB2BF"/>
+          <w:sz w:val="21"/>
+          <w:szCs w:val="21"/>
+          <w:lang w:val="en-CA" w:eastAsia="fr-FR"/>
+        </w:rPr>
+        <w:t xml:space="preserve">      </w:t>
+      </w:r>
+      <w:r>
+        <w:rPr>
+          <w:rFonts w:ascii="Consolas" w:eastAsia="Times New Roman" w:hAnsi="Consolas" w:cs="Times New Roman"/>
+          <w:color w:val="61AFEF"/>
+          <w:sz w:val="21"/>
+          <w:szCs w:val="21"/>
+          <w:lang w:eastAsia="fr-FR"/>
+        </w:rPr>
+        <w:t>setPokemons</w:t>
+      </w:r>
+      <w:r>
+        <w:rPr>
+          <w:rFonts w:ascii="Consolas" w:eastAsia="Times New Roman" w:hAnsi="Consolas" w:cs="Times New Roman"/>
+          <w:color w:val="ABB2BF"/>
+          <w:sz w:val="21"/>
+          <w:szCs w:val="21"/>
+          <w:lang w:eastAsia="fr-FR"/>
+        </w:rPr>
+        <w:t>(</w:t>
+      </w:r>
+      <w:r>
+        <w:rPr>
+          <w:rFonts w:ascii="Consolas" w:eastAsia="Times New Roman" w:hAnsi="Consolas" w:cs="Times New Roman"/>
+          <w:color w:val="EF596F"/>
+          <w:sz w:val="21"/>
+          <w:szCs w:val="21"/>
+          <w:lang w:eastAsia="fr-FR"/>
+        </w:rPr>
+        <w:t>pokemons</w:t>
+      </w:r>
+      <w:r>
+        <w:rPr>
+          <w:rFonts w:ascii="Consolas" w:eastAsia="Times New Roman" w:hAnsi="Consolas" w:cs="Times New Roman"/>
+          <w:color w:val="ABB2BF"/>
+          <w:sz w:val="21"/>
+          <w:szCs w:val="21"/>
+          <w:lang w:eastAsia="fr-FR"/>
+        </w:rPr>
+        <w:t>)</w:t>
+      </w:r>
+    </w:p>
+    <w:p>
+      <w:pPr>
+        <w:shd w:val="clear" w:color="auto" w:fill="282C34"/>
+        <w:spacing w:after="0" w:line="285" w:lineRule="atLeast"/>
+        <w:rPr>
+          <w:rFonts w:ascii="Consolas" w:eastAsia="Times New Roman" w:hAnsi="Consolas" w:cs="Times New Roman"/>
+          <w:color w:val="ABB2BF"/>
+          <w:sz w:val="21"/>
+          <w:szCs w:val="21"/>
+          <w:lang w:eastAsia="fr-FR"/>
+        </w:rPr>
+      </w:pPr>
+      <w:r>
+        <w:rPr>
+          <w:rFonts w:ascii="Consolas" w:eastAsia="Times New Roman" w:hAnsi="Consolas" w:cs="Times New Roman"/>
+          <w:color w:val="ABB2BF"/>
+          <w:sz w:val="21"/>
+          <w:szCs w:val="21"/>
+          <w:lang w:eastAsia="fr-FR"/>
+        </w:rPr>
+        <w:t>    });</w:t>
+      </w:r>
+    </w:p>
+    <w:p>
+      <w:pPr>
+        <w:shd w:val="clear" w:color="auto" w:fill="282C34"/>
+        <w:spacing w:after="0" w:line="285" w:lineRule="atLeast"/>
+        <w:rPr>
+          <w:rFonts w:ascii="Consolas" w:eastAsia="Times New Roman" w:hAnsi="Consolas" w:cs="Times New Roman"/>
+          <w:color w:val="ABB2BF"/>
+          <w:sz w:val="21"/>
+          <w:szCs w:val="21"/>
+          <w:lang w:eastAsia="fr-FR"/>
+        </w:rPr>
+      </w:pPr>
+      <w:r>
+        <w:rPr>
+          <w:rFonts w:ascii="Consolas" w:eastAsia="Times New Roman" w:hAnsi="Consolas" w:cs="Times New Roman"/>
+          <w:color w:val="ABB2BF"/>
+          <w:sz w:val="21"/>
+          <w:szCs w:val="21"/>
+          <w:lang w:eastAsia="fr-FR"/>
+        </w:rPr>
+        <w:t>  }, []);</w:t>
+      </w:r>
+    </w:p>
+    <w:p>
+      <w:pPr>
+        <w:rPr>
+          <w:sz w:val="44"/>
+          <w:szCs w:val="44"/>
+        </w:rPr>
+      </w:pPr>
+      <w:r>
+        <w:rPr>
+          <w:sz w:val="44"/>
+          <w:szCs w:val="44"/>
+        </w:rPr>
+        <w:t>NB : on a pas besoin d’installer une librairie fetch c’est une méthode js native</w:t>
+      </w:r>
     </w:p>
     <w:sectPr>
       <w:pgSz w:w="11906" w:h="16838"/>

</xml_diff>